<commit_message>
added some points from the end
</commit_message>
<xml_diff>
--- a/checklist_rus.docx
+++ b/checklist_rus.docx
@@ -1302,7 +1302,27 @@
           <w:szCs w:val="27"/>
           <w:lang w:val="ru-RU"/>
         </w:rPr>
-        <w:t xml:space="preserve">Текущие микро-оптимизации — это отличная вещь, что бы удерживать Ваш продукт в строю, но гораздо важнее предопределить какие цели перед Вами стоят и не забывать о них </w:t>
+        <w:t xml:space="preserve">Текущие микро-оптимизации — это отличная вещь, </w:t>
+      </w:r>
+      <w:r>
+        <w:rPr>
+          <w:rFonts w:ascii="Segoe UI" w:hAnsi="Segoe UI" w:cs="Segoe UI"/>
+          <w:color w:val="333333"/>
+          <w:sz w:val="27"/>
+          <w:szCs w:val="27"/>
+          <w:lang w:val="ru-RU"/>
+        </w:rPr>
+        <w:t>чтобы</w:t>
+      </w:r>
+      <w:r>
+        <w:rPr>
+          <w:rFonts w:ascii="Segoe UI" w:hAnsi="Segoe UI" w:cs="Segoe UI"/>
+          <w:color w:val="333333"/>
+          <w:sz w:val="27"/>
+          <w:szCs w:val="27"/>
+          <w:lang w:val="ru-RU"/>
+        </w:rPr>
+        <w:t xml:space="preserve"> удерживать Ваш продукт в строю, но гораздо важнее предопределить какие цели перед Вами стоят и не забывать о них </w:t>
       </w:r>
       <w:r>
         <w:rPr>
@@ -1330,6 +1350,7 @@
           <w:color w:val="333333"/>
           <w:sz w:val="27"/>
           <w:szCs w:val="27"/>
+          <w:lang w:val="ru-RU"/>
         </w:rPr>
         <w:t xml:space="preserve"> </w:t>
       </w:r>
@@ -1349,6 +1370,7 @@
           <w:color w:val="333333"/>
           <w:sz w:val="27"/>
           <w:szCs w:val="27"/>
+          <w:lang w:val="ru-RU"/>
         </w:rPr>
         <w:t xml:space="preserve"> </w:t>
       </w:r>
@@ -1368,6 +1390,7 @@
           <w:color w:val="333333"/>
           <w:sz w:val="27"/>
           <w:szCs w:val="27"/>
+          <w:lang w:val="ru-RU"/>
         </w:rPr>
         <w:t xml:space="preserve"> </w:t>
       </w:r>
@@ -1387,6 +1410,7 @@
           <w:color w:val="333333"/>
           <w:sz w:val="27"/>
           <w:szCs w:val="27"/>
+          <w:lang w:val="ru-RU"/>
         </w:rPr>
         <w:t xml:space="preserve">, </w:t>
       </w:r>
@@ -1406,6 +1430,7 @@
           <w:color w:val="333333"/>
           <w:sz w:val="27"/>
           <w:szCs w:val="27"/>
+          <w:lang w:val="ru-RU"/>
         </w:rPr>
         <w:t xml:space="preserve"> </w:t>
       </w:r>
@@ -1425,6 +1450,7 @@
           <w:color w:val="333333"/>
           <w:sz w:val="27"/>
           <w:szCs w:val="27"/>
+          <w:lang w:val="ru-RU"/>
         </w:rPr>
         <w:t xml:space="preserve"> </w:t>
       </w:r>
@@ -1444,27 +1470,59 @@
           <w:color w:val="333333"/>
           <w:sz w:val="27"/>
           <w:szCs w:val="27"/>
-        </w:rPr>
-        <w:t xml:space="preserve"> - </w:t>
-      </w:r>
-      <w:r>
-        <w:rPr>
-          <w:rFonts w:ascii="Segoe UI" w:hAnsi="Segoe UI" w:cs="Segoe UI"/>
-          <w:color w:val="333333"/>
-          <w:sz w:val="27"/>
-          <w:szCs w:val="27"/>
-          <w:lang w:val="ru-RU"/>
-        </w:rPr>
-        <w:t>ли</w:t>
-      </w:r>
-      <w:r>
-        <w:rPr>
-          <w:rFonts w:ascii="Segoe UI" w:hAnsi="Segoe UI" w:cs="Segoe UI"/>
-          <w:color w:val="333333"/>
-          <w:sz w:val="27"/>
-          <w:szCs w:val="27"/>
-        </w:rPr>
-        <w:t>There are a couple of different models, and the ones discussed below are quite opinionated — just make sure to set your own priorities early on.</w:t>
+          <w:lang w:val="ru-RU"/>
+        </w:rPr>
+        <w:t xml:space="preserve"> </w:t>
+      </w:r>
+      <w:r>
+        <w:rPr>
+          <w:rFonts w:ascii="Segoe UI" w:hAnsi="Segoe UI" w:cs="Segoe UI"/>
+          <w:color w:val="333333"/>
+          <w:sz w:val="27"/>
+          <w:szCs w:val="27"/>
+          <w:lang w:val="ru-RU"/>
+        </w:rPr>
+        <w:t>–</w:t>
+      </w:r>
+      <w:r>
+        <w:rPr>
+          <w:rFonts w:ascii="Segoe UI" w:hAnsi="Segoe UI" w:cs="Segoe UI"/>
+          <w:color w:val="333333"/>
+          <w:sz w:val="27"/>
+          <w:szCs w:val="27"/>
+          <w:lang w:val="ru-RU"/>
+        </w:rPr>
+        <w:t xml:space="preserve"> </w:t>
+      </w:r>
+      <w:r>
+        <w:rPr>
+          <w:rFonts w:ascii="Segoe UI" w:hAnsi="Segoe UI" w:cs="Segoe UI"/>
+          <w:color w:val="333333"/>
+          <w:sz w:val="27"/>
+          <w:szCs w:val="27"/>
+          <w:lang w:val="ru-RU"/>
+        </w:rPr>
+        <w:t xml:space="preserve">могут варьироваться, но главное </w:t>
+      </w:r>
+      <w:r>
+        <w:rPr>
+          <w:rFonts w:ascii="Segoe UI" w:hAnsi="Segoe UI" w:cs="Segoe UI"/>
+          <w:color w:val="333333"/>
+          <w:sz w:val="27"/>
+          <w:szCs w:val="27"/>
+          <w:lang w:val="ru-RU"/>
+        </w:rPr>
+        <w:t>—</w:t>
+      </w:r>
+      <w:r>
+        <w:rPr>
+          <w:rFonts w:ascii="Segoe UI" w:hAnsi="Segoe UI" w:cs="Segoe UI"/>
+          <w:color w:val="333333"/>
+          <w:sz w:val="27"/>
+          <w:szCs w:val="27"/>
+          <w:lang w:val="ru-RU"/>
+        </w:rPr>
+        <w:t xml:space="preserve"> расставить в своем проекте правильные приоритеты.</w:t>
       </w:r>
     </w:p>
     <w:p>
@@ -1480,6 +1538,7 @@
           <w:spacing w:val="30"/>
           <w:sz w:val="27"/>
           <w:szCs w:val="27"/>
+          <w:lang w:val="ru-RU"/>
         </w:rPr>
       </w:pPr>
     </w:p>
@@ -2625,7 +2684,27 @@
           <w:szCs w:val="27"/>
           <w:lang w:val="ru-RU"/>
         </w:rPr>
-        <w:t>Обратите внимание на вашу аналитику, что бы определить, на чем зацикливаются пользователи.  Тогда Вы сможете сымитировать 90% пользовательского экспириенса синтетическим тестированием. Соберите информацию, составьте таблицу, ужмите ее на 20% и таким образом определитесь с Вашими целями. (например, с бюджетом производительности</w:t>
+        <w:t xml:space="preserve">Обратите внимание на </w:t>
+      </w:r>
+      <w:r>
+        <w:rPr>
+          <w:rFonts w:ascii="Segoe UI" w:eastAsia="Times New Roman" w:hAnsi="Segoe UI" w:cs="Segoe UI"/>
+          <w:color w:val="333333"/>
+          <w:sz w:val="27"/>
+          <w:szCs w:val="27"/>
+          <w:lang w:val="ru-RU"/>
+        </w:rPr>
+        <w:t>В</w:t>
+      </w:r>
+      <w:r>
+        <w:rPr>
+          <w:rFonts w:ascii="Segoe UI" w:eastAsia="Times New Roman" w:hAnsi="Segoe UI" w:cs="Segoe UI"/>
+          <w:color w:val="333333"/>
+          <w:sz w:val="27"/>
+          <w:szCs w:val="27"/>
+          <w:lang w:val="ru-RU"/>
+        </w:rPr>
+        <w:t>ашу аналитику, что бы определить, на чем зацикливаются пользователи.  Тогда Вы сможете сымитировать 90% пользовательского экспириенса синтетическим тестированием. Соберите информацию, составьте таблицу, ужмите ее на 20% и таким образом определитесь с Вашими целями. (например, с бюджетом производительности</w:t>
       </w:r>
       <w:r>
         <w:rPr>
@@ -14141,25 +14220,7 @@
             <w:sz w:val="27"/>
             <w:szCs w:val="27"/>
           </w:rPr>
-          <w:t>ca</w:t>
-        </w:r>
-        <w:r>
-          <w:rPr>
-            <w:rFonts w:ascii="Segoe UI" w:eastAsia="Times New Roman" w:hAnsi="Segoe UI" w:cs="Segoe UI"/>
-            <w:color w:val="41B7D8"/>
-            <w:sz w:val="27"/>
-            <w:szCs w:val="27"/>
-          </w:rPr>
-          <w:t>c</w:t>
-        </w:r>
-        <w:r>
-          <w:rPr>
-            <w:rFonts w:ascii="Segoe UI" w:eastAsia="Times New Roman" w:hAnsi="Segoe UI" w:cs="Segoe UI"/>
-            <w:color w:val="41B7D8"/>
-            <w:sz w:val="27"/>
-            <w:szCs w:val="27"/>
-          </w:rPr>
-          <w:t>hing</w:t>
+          <w:t>caching</w:t>
         </w:r>
         <w:r>
           <w:rPr>
@@ -30711,7 +30772,19 @@
             <w:sz w:val="27"/>
             <w:szCs w:val="27"/>
           </w:rPr>
-          <w:t>slidedeck</w:t>
+          <w:t>slided</w:t>
+        </w:r>
+        <w:bookmarkStart w:id="0" w:name="_GoBack"/>
+        <w:bookmarkEnd w:id="0"/>
+        <w:r>
+          <w:rPr>
+            <w:rStyle w:val="Hyperlink"/>
+            <w:rFonts w:ascii="Segoe UI" w:hAnsi="Segoe UI" w:cs="Segoe UI"/>
+            <w:color w:val="41B7D8"/>
+            <w:sz w:val="27"/>
+            <w:szCs w:val="27"/>
+          </w:rPr>
+          <w:t>eck</w:t>
         </w:r>
       </w:hyperlink>
       <w:r>
@@ -30844,10 +30917,13 @@
         <w:ind w:right="360"/>
         <w:textAlignment w:val="baseline"/>
         <w:rPr>
-          <w:rFonts w:ascii="Segoe UI" w:hAnsi="Segoe UI" w:cs="Segoe UI"/>
-          <w:color w:val="333333"/>
-          <w:sz w:val="27"/>
-          <w:szCs w:val="27"/>
+          <w:rStyle w:val="Strong"/>
+          <w:rFonts w:ascii="Segoe UI" w:hAnsi="Segoe UI" w:cs="Segoe UI"/>
+          <w:color w:val="333333"/>
+          <w:sz w:val="27"/>
+          <w:szCs w:val="27"/>
+          <w:bdr w:val="none" w:sz="0" w:space="0" w:color="auto" w:frame="1"/>
+          <w:lang w:val="ru-RU"/>
         </w:rPr>
       </w:pPr>
       <w:r>
@@ -30858,6 +30934,7 @@
           <w:sz w:val="27"/>
           <w:szCs w:val="27"/>
           <w:bdr w:val="none" w:sz="0" w:space="0" w:color="auto" w:frame="1"/>
+          <w:lang w:val="ru-RU"/>
         </w:rPr>
         <w:t xml:space="preserve">32. </w:t>
       </w:r>
@@ -30869,8 +30946,9 @@
           <w:sz w:val="27"/>
           <w:szCs w:val="27"/>
           <w:bdr w:val="none" w:sz="0" w:space="0" w:color="auto" w:frame="1"/>
-        </w:rPr>
-        <w:t>Have you tested in proxy browsers and legacy browsers?</w:t>
+          <w:lang w:val="ru-RU"/>
+        </w:rPr>
+        <w:t>Какие результаты тестирования в устаревших браузерах? В прокси браузерах</w:t>
       </w:r>
       <w:r>
         <w:rPr>
@@ -30880,9 +30958,25 @@
           <w:sz w:val="27"/>
           <w:szCs w:val="27"/>
           <w:bdr w:val="none" w:sz="0" w:space="0" w:color="auto" w:frame="1"/>
-        </w:rPr>
-        <w:br/>
-      </w:r>
+          <w:lang w:val="ru-RU"/>
+        </w:rPr>
+        <w:t>?</w:t>
+      </w:r>
+    </w:p>
+    <w:p>
+      <w:pPr>
+        <w:shd w:val="clear" w:color="auto" w:fill="FFFFFF"/>
+        <w:spacing w:after="0" w:line="240" w:lineRule="auto"/>
+        <w:ind w:right="360"/>
+        <w:textAlignment w:val="baseline"/>
+        <w:rPr>
+          <w:rFonts w:ascii="Segoe UI" w:hAnsi="Segoe UI" w:cs="Segoe UI"/>
+          <w:color w:val="333333"/>
+          <w:sz w:val="27"/>
+          <w:szCs w:val="27"/>
+          <w:lang w:val="ru-RU"/>
+        </w:rPr>
+      </w:pPr>
       <w:r>
         <w:rPr>
           <w:rStyle w:val="apple-converted-space"/>
@@ -31538,179 +31632,49 @@
           <w:color w:val="333333"/>
           <w:sz w:val="27"/>
           <w:szCs w:val="27"/>
-        </w:rPr>
-        <w:t>Test</w:t>
-      </w:r>
-      <w:r>
-        <w:rPr>
-          <w:rFonts w:ascii="Segoe UI" w:hAnsi="Segoe UI" w:cs="Segoe UI"/>
-          <w:color w:val="333333"/>
-          <w:sz w:val="27"/>
-          <w:szCs w:val="27"/>
-          <w:lang w:val="ru-RU"/>
-        </w:rPr>
-        <w:t xml:space="preserve"> </w:t>
-      </w:r>
-      <w:r>
-        <w:rPr>
-          <w:rFonts w:ascii="Segoe UI" w:hAnsi="Segoe UI" w:cs="Segoe UI"/>
-          <w:color w:val="333333"/>
-          <w:sz w:val="27"/>
-          <w:szCs w:val="27"/>
-        </w:rPr>
-        <w:t>with</w:t>
-      </w:r>
-      <w:r>
-        <w:rPr>
-          <w:rFonts w:ascii="Segoe UI" w:hAnsi="Segoe UI" w:cs="Segoe UI"/>
-          <w:color w:val="333333"/>
-          <w:sz w:val="27"/>
-          <w:szCs w:val="27"/>
-          <w:lang w:val="ru-RU"/>
-        </w:rPr>
-        <w:t xml:space="preserve"> </w:t>
-      </w:r>
-      <w:r>
-        <w:rPr>
-          <w:rFonts w:ascii="Segoe UI" w:hAnsi="Segoe UI" w:cs="Segoe UI"/>
-          <w:color w:val="333333"/>
-          <w:sz w:val="27"/>
-          <w:szCs w:val="27"/>
-        </w:rPr>
-        <w:t>network</w:t>
-      </w:r>
-      <w:r>
-        <w:rPr>
-          <w:rFonts w:ascii="Segoe UI" w:hAnsi="Segoe UI" w:cs="Segoe UI"/>
-          <w:color w:val="333333"/>
-          <w:sz w:val="27"/>
-          <w:szCs w:val="27"/>
-          <w:lang w:val="ru-RU"/>
-        </w:rPr>
-        <w:t xml:space="preserve"> </w:t>
-      </w:r>
-      <w:r>
-        <w:rPr>
-          <w:rFonts w:ascii="Segoe UI" w:hAnsi="Segoe UI" w:cs="Segoe UI"/>
-          <w:color w:val="333333"/>
-          <w:sz w:val="27"/>
-          <w:szCs w:val="27"/>
-        </w:rPr>
-        <w:t>throttling</w:t>
-      </w:r>
-      <w:r>
-        <w:rPr>
-          <w:rFonts w:ascii="Segoe UI" w:hAnsi="Segoe UI" w:cs="Segoe UI"/>
-          <w:color w:val="333333"/>
-          <w:sz w:val="27"/>
-          <w:szCs w:val="27"/>
-          <w:lang w:val="ru-RU"/>
-        </w:rPr>
-        <w:t xml:space="preserve">, </w:t>
-      </w:r>
-      <w:r>
-        <w:rPr>
-          <w:rFonts w:ascii="Segoe UI" w:hAnsi="Segoe UI" w:cs="Segoe UI"/>
-          <w:color w:val="333333"/>
-          <w:sz w:val="27"/>
-          <w:szCs w:val="27"/>
-        </w:rPr>
-        <w:t>and</w:t>
-      </w:r>
-      <w:r>
-        <w:rPr>
-          <w:rFonts w:ascii="Segoe UI" w:hAnsi="Segoe UI" w:cs="Segoe UI"/>
-          <w:color w:val="333333"/>
-          <w:sz w:val="27"/>
-          <w:szCs w:val="27"/>
-          <w:lang w:val="ru-RU"/>
-        </w:rPr>
-        <w:t xml:space="preserve"> </w:t>
-      </w:r>
-      <w:r>
-        <w:rPr>
-          <w:rFonts w:ascii="Segoe UI" w:hAnsi="Segoe UI" w:cs="Segoe UI"/>
-          <w:color w:val="333333"/>
-          <w:sz w:val="27"/>
-          <w:szCs w:val="27"/>
-        </w:rPr>
-        <w:t>emulate</w:t>
-      </w:r>
-      <w:r>
-        <w:rPr>
-          <w:rFonts w:ascii="Segoe UI" w:hAnsi="Segoe UI" w:cs="Segoe UI"/>
-          <w:color w:val="333333"/>
-          <w:sz w:val="27"/>
-          <w:szCs w:val="27"/>
-          <w:lang w:val="ru-RU"/>
-        </w:rPr>
-        <w:t xml:space="preserve"> </w:t>
-      </w:r>
-      <w:r>
-        <w:rPr>
-          <w:rFonts w:ascii="Segoe UI" w:hAnsi="Segoe UI" w:cs="Segoe UI"/>
-          <w:color w:val="333333"/>
-          <w:sz w:val="27"/>
-          <w:szCs w:val="27"/>
-        </w:rPr>
-        <w:t>a</w:t>
-      </w:r>
-      <w:r>
-        <w:rPr>
-          <w:rFonts w:ascii="Segoe UI" w:hAnsi="Segoe UI" w:cs="Segoe UI"/>
-          <w:color w:val="333333"/>
-          <w:sz w:val="27"/>
-          <w:szCs w:val="27"/>
-          <w:lang w:val="ru-RU"/>
-        </w:rPr>
-        <w:t xml:space="preserve"> </w:t>
-      </w:r>
-      <w:r>
-        <w:rPr>
-          <w:rFonts w:ascii="Segoe UI" w:hAnsi="Segoe UI" w:cs="Segoe UI"/>
-          <w:color w:val="333333"/>
-          <w:sz w:val="27"/>
-          <w:szCs w:val="27"/>
-        </w:rPr>
-        <w:t>high</w:t>
-      </w:r>
-      <w:r>
-        <w:rPr>
-          <w:rFonts w:ascii="Segoe UI" w:hAnsi="Segoe UI" w:cs="Segoe UI"/>
-          <w:color w:val="333333"/>
-          <w:sz w:val="27"/>
-          <w:szCs w:val="27"/>
-          <w:lang w:val="ru-RU"/>
-        </w:rPr>
-        <w:t>-</w:t>
-      </w:r>
-      <w:r>
-        <w:rPr>
-          <w:rFonts w:ascii="Segoe UI" w:hAnsi="Segoe UI" w:cs="Segoe UI"/>
-          <w:color w:val="333333"/>
-          <w:sz w:val="27"/>
-          <w:szCs w:val="27"/>
-        </w:rPr>
-        <w:t>DPI</w:t>
-      </w:r>
-      <w:r>
-        <w:rPr>
-          <w:rFonts w:ascii="Segoe UI" w:hAnsi="Segoe UI" w:cs="Segoe UI"/>
-          <w:color w:val="333333"/>
-          <w:sz w:val="27"/>
-          <w:szCs w:val="27"/>
-          <w:lang w:val="ru-RU"/>
-        </w:rPr>
-        <w:t xml:space="preserve"> </w:t>
-      </w:r>
-      <w:r>
-        <w:rPr>
-          <w:rFonts w:ascii="Segoe UI" w:hAnsi="Segoe UI" w:cs="Segoe UI"/>
-          <w:color w:val="333333"/>
-          <w:sz w:val="27"/>
-          <w:szCs w:val="27"/>
-        </w:rPr>
-        <w:t>device</w:t>
+          <w:lang w:val="ru-RU"/>
+        </w:rPr>
+        <w:t xml:space="preserve">Не забудьте провести тестирование с </w:t>
+      </w:r>
+      <w:r>
+        <w:rPr>
+          <w:rFonts w:ascii="Segoe UI" w:hAnsi="Segoe UI" w:cs="Segoe UI"/>
+          <w:color w:val="333333"/>
+          <w:sz w:val="27"/>
+          <w:szCs w:val="27"/>
+          <w:lang w:val="ru-RU"/>
+        </w:rPr>
+        <w:t>троттлинг</w:t>
+      </w:r>
+      <w:r>
+        <w:rPr>
+          <w:rFonts w:ascii="Segoe UI" w:hAnsi="Segoe UI" w:cs="Segoe UI"/>
+          <w:color w:val="333333"/>
+          <w:sz w:val="27"/>
+          <w:szCs w:val="27"/>
+          <w:lang w:val="ru-RU"/>
+        </w:rPr>
+        <w:t xml:space="preserve"> и симулируйте диспле</w:t>
+      </w:r>
+      <w:r>
+        <w:rPr>
+          <w:rFonts w:ascii="Segoe UI" w:hAnsi="Segoe UI" w:cs="Segoe UI"/>
+          <w:color w:val="333333"/>
+          <w:sz w:val="27"/>
+          <w:szCs w:val="27"/>
+          <w:lang w:val="ru-RU"/>
+        </w:rPr>
+        <w:t>й</w:t>
+      </w:r>
+      <w:r>
+        <w:rPr>
+          <w:rFonts w:ascii="Segoe UI" w:hAnsi="Segoe UI" w:cs="Segoe UI"/>
+          <w:color w:val="333333"/>
+          <w:sz w:val="27"/>
+          <w:szCs w:val="27"/>
+          <w:lang w:val="ru-RU"/>
+        </w:rPr>
+        <w:t xml:space="preserve"> повышенной плотности</w:t>
       </w:r>
       <w:r>
         <w:rPr>
@@ -31731,16 +31695,6 @@
           <w:szCs w:val="27"/>
         </w:rPr>
         <w:t> </w:t>
-      </w:r>
-      <w:r>
-        <w:rPr>
-          <w:rStyle w:val="apple-converted-space"/>
-          <w:rFonts w:ascii="Segoe UI" w:hAnsi="Segoe UI" w:cs="Segoe UI"/>
-          <w:color w:val="333333"/>
-          <w:sz w:val="27"/>
-          <w:szCs w:val="27"/>
-        </w:rPr>
-        <w:t>(</w:t>
       </w:r>
       <w:hyperlink r:id="rId168" w:history="1">
         <w:r>
@@ -31756,38 +31710,52 @@
       </w:hyperlink>
       <w:r>
         <w:rPr>
-          <w:rFonts w:ascii="Segoe UI" w:hAnsi="Segoe UI" w:cs="Segoe UI"/>
-          <w:color w:val="333333"/>
-          <w:sz w:val="27"/>
-          <w:szCs w:val="27"/>
-        </w:rPr>
-        <w:t>)</w:t>
-      </w:r>
-      <w:r>
-        <w:rPr>
-          <w:rStyle w:val="apple-converted-space"/>
-          <w:rFonts w:ascii="Segoe UI" w:hAnsi="Segoe UI" w:cs="Segoe UI"/>
-          <w:color w:val="333333"/>
-          <w:sz w:val="27"/>
-          <w:szCs w:val="27"/>
-        </w:rPr>
-        <w:t> </w:t>
-      </w:r>
-      <w:r>
-        <w:rPr>
-          <w:rFonts w:ascii="Segoe UI" w:hAnsi="Segoe UI" w:cs="Segoe UI"/>
-          <w:color w:val="333333"/>
-          <w:sz w:val="27"/>
-          <w:szCs w:val="27"/>
-        </w:rPr>
-        <w:t>is fantastic, but test on real devices as well.</w:t>
-      </w:r>
-      <w:r>
-        <w:rPr>
-          <w:rFonts w:ascii="Segoe UI" w:hAnsi="Segoe UI" w:cs="Segoe UI"/>
-          <w:color w:val="333333"/>
-          <w:sz w:val="27"/>
-          <w:szCs w:val="27"/>
+          <w:rStyle w:val="Hyperlink"/>
+          <w:rFonts w:ascii="Segoe UI" w:hAnsi="Segoe UI" w:cs="Segoe UI"/>
+          <w:color w:val="41B7D8"/>
+          <w:sz w:val="27"/>
+          <w:szCs w:val="27"/>
+          <w:lang w:val="ru-RU"/>
+        </w:rPr>
+        <w:t xml:space="preserve"> </w:t>
+      </w:r>
+      <w:r>
+        <w:rPr>
+          <w:rFonts w:ascii="Segoe UI" w:hAnsi="Segoe UI" w:cs="Segoe UI"/>
+          <w:color w:val="333333"/>
+          <w:sz w:val="27"/>
+          <w:szCs w:val="27"/>
+          <w:lang w:val="ru-RU"/>
+        </w:rPr>
+        <w:t xml:space="preserve"> </w:t>
+      </w:r>
+      <w:r>
+        <w:rPr>
+          <w:rFonts w:ascii="Segoe UI" w:hAnsi="Segoe UI" w:cs="Segoe UI"/>
+          <w:color w:val="333333"/>
+          <w:sz w:val="27"/>
+          <w:szCs w:val="27"/>
+          <w:lang w:val="ru-RU"/>
+        </w:rPr>
+        <w:t>- это отличный инструмент, но тестирование на физических девайсах не менее</w:t>
+      </w:r>
+      <w:r>
+        <w:rPr>
+          <w:rFonts w:ascii="Segoe UI" w:hAnsi="Segoe UI" w:cs="Segoe UI"/>
+          <w:color w:val="333333"/>
+          <w:sz w:val="27"/>
+          <w:szCs w:val="27"/>
+          <w:lang w:val="ru-RU"/>
+        </w:rPr>
+        <w:t>.</w:t>
+      </w:r>
+      <w:r>
+        <w:rPr>
+          <w:rFonts w:ascii="Segoe UI" w:hAnsi="Segoe UI" w:cs="Segoe UI"/>
+          <w:color w:val="333333"/>
+          <w:sz w:val="27"/>
+          <w:szCs w:val="27"/>
+          <w:lang w:val="ru-RU"/>
         </w:rPr>
         <w:br/>
       </w:r>
@@ -32826,6 +32794,7 @@
           <w:szCs w:val="27"/>
           <w:lang w:val="ru-RU"/>
         </w:rPr>
+        <w:lastRenderedPageBreak/>
         <w:t xml:space="preserve">Вашей целью является начало отрисовки страницы не позже чем через 1 секунду на проводном подключении и 3 секунды используя </w:t>
       </w:r>
       <w:r>
@@ -32836,7 +32805,6 @@
           <w:szCs w:val="27"/>
           <w:lang w:val="ru-RU"/>
         </w:rPr>
-        <w:lastRenderedPageBreak/>
         <w:t>3</w:t>
       </w:r>
       <w:r>
@@ -35671,6 +35639,7 @@
           <w:szCs w:val="27"/>
           <w:lang w:val="ru-RU"/>
         </w:rPr>
+        <w:lastRenderedPageBreak/>
         <w:t>Если</w:t>
       </w:r>
       <w:r>
@@ -36543,10 +36512,7 @@
       </w:pPr>
     </w:p>
     <w:p/>
-    <w:p>
-      <w:bookmarkStart w:id="0" w:name="_GoBack"/>
-      <w:bookmarkEnd w:id="0"/>
-    </w:p>
+    <w:p/>
     <w:sectPr>
       <w:pgSz w:w="12240" w:h="15840"/>
       <w:pgMar w:top="1440" w:right="1440" w:bottom="1440" w:left="1440" w:header="720" w:footer="720" w:gutter="0"/>

</xml_diff>

<commit_message>
added till 12 points
</commit_message>
<xml_diff>
--- a/checklist_rus.docx
+++ b/checklist_rus.docx
@@ -11431,24 +11431,321 @@
         <w:rPr>
           <w:sz w:val="27"/>
           <w:szCs w:val="27"/>
-        </w:rPr>
-        <w:t>Use the</w:t>
-      </w:r>
-      <w:r>
-        <w:rPr>
-          <w:rStyle w:val="apple-converted-space"/>
-          <w:sz w:val="27"/>
-          <w:szCs w:val="27"/>
-        </w:rPr>
-        <w:t> </w:t>
-      </w:r>
-      <w:r>
-        <w:rPr>
-          <w:rStyle w:val="apple-converted-space"/>
-          <w:sz w:val="27"/>
-          <w:szCs w:val="27"/>
-        </w:rPr>
-        <w:t>(</w:t>
+          <w:lang w:val="ru-RU"/>
+        </w:rPr>
+        <w:t>Что</w:t>
+      </w:r>
+      <w:r>
+        <w:rPr>
+          <w:sz w:val="27"/>
+          <w:szCs w:val="27"/>
+          <w:lang w:val="ru-RU"/>
+        </w:rPr>
+        <w:t xml:space="preserve"> </w:t>
+      </w:r>
+      <w:r>
+        <w:rPr>
+          <w:sz w:val="27"/>
+          <w:szCs w:val="27"/>
+          <w:lang w:val="ru-RU"/>
+        </w:rPr>
+        <w:t>бы</w:t>
+      </w:r>
+      <w:r>
+        <w:rPr>
+          <w:sz w:val="27"/>
+          <w:szCs w:val="27"/>
+          <w:lang w:val="ru-RU"/>
+        </w:rPr>
+        <w:t xml:space="preserve"> </w:t>
+      </w:r>
+      <w:r>
+        <w:rPr>
+          <w:sz w:val="27"/>
+          <w:szCs w:val="27"/>
+          <w:lang w:val="ru-RU"/>
+        </w:rPr>
+        <w:t>развернуть</w:t>
+      </w:r>
+      <w:r>
+        <w:rPr>
+          <w:sz w:val="27"/>
+          <w:szCs w:val="27"/>
+          <w:lang w:val="ru-RU"/>
+        </w:rPr>
+        <w:t xml:space="preserve"> </w:t>
+      </w:r>
+      <w:r>
+        <w:rPr>
+          <w:sz w:val="27"/>
+          <w:szCs w:val="27"/>
+          <w:lang w:val="ru-RU"/>
+        </w:rPr>
+        <w:t>главную</w:t>
+      </w:r>
+      <w:r>
+        <w:rPr>
+          <w:sz w:val="27"/>
+          <w:szCs w:val="27"/>
+          <w:lang w:val="ru-RU"/>
+        </w:rPr>
+        <w:t xml:space="preserve"> </w:t>
+      </w:r>
+      <w:r>
+        <w:rPr>
+          <w:sz w:val="27"/>
+          <w:szCs w:val="27"/>
+          <w:lang w:val="ru-RU"/>
+        </w:rPr>
+        <w:t>часть</w:t>
+      </w:r>
+      <w:r>
+        <w:rPr>
+          <w:sz w:val="27"/>
+          <w:szCs w:val="27"/>
+          <w:lang w:val="ru-RU"/>
+        </w:rPr>
+        <w:t xml:space="preserve"> </w:t>
+      </w:r>
+      <w:r>
+        <w:rPr>
+          <w:sz w:val="27"/>
+          <w:szCs w:val="27"/>
+          <w:lang w:val="ru-RU"/>
+        </w:rPr>
+        <w:t>интерфейса</w:t>
+      </w:r>
+      <w:r>
+        <w:rPr>
+          <w:sz w:val="27"/>
+          <w:szCs w:val="27"/>
+          <w:lang w:val="ru-RU"/>
+        </w:rPr>
+        <w:t xml:space="preserve"> </w:t>
+      </w:r>
+      <w:r>
+        <w:rPr>
+          <w:sz w:val="27"/>
+          <w:szCs w:val="27"/>
+          <w:lang w:val="ru-RU"/>
+        </w:rPr>
+        <w:t>в</w:t>
+      </w:r>
+      <w:r>
+        <w:rPr>
+          <w:sz w:val="27"/>
+          <w:szCs w:val="27"/>
+          <w:lang w:val="ru-RU"/>
+        </w:rPr>
+        <w:t xml:space="preserve"> </w:t>
+      </w:r>
+      <w:r>
+        <w:rPr>
+          <w:sz w:val="27"/>
+          <w:szCs w:val="27"/>
+          <w:lang w:val="ru-RU"/>
+        </w:rPr>
+        <w:t>устаревших</w:t>
+      </w:r>
+      <w:r>
+        <w:rPr>
+          <w:sz w:val="27"/>
+          <w:szCs w:val="27"/>
+          <w:lang w:val="ru-RU"/>
+        </w:rPr>
+        <w:t xml:space="preserve"> </w:t>
+      </w:r>
+      <w:r>
+        <w:rPr>
+          <w:sz w:val="27"/>
+          <w:szCs w:val="27"/>
+          <w:lang w:val="ru-RU"/>
+        </w:rPr>
+        <w:t>браузерах</w:t>
+      </w:r>
+      <w:r>
+        <w:rPr>
+          <w:sz w:val="27"/>
+          <w:szCs w:val="27"/>
+          <w:lang w:val="ru-RU"/>
+        </w:rPr>
+        <w:t xml:space="preserve"> </w:t>
+      </w:r>
+      <w:r>
+        <w:rPr>
+          <w:sz w:val="27"/>
+          <w:szCs w:val="27"/>
+          <w:lang w:val="ru-RU"/>
+        </w:rPr>
+        <w:t>и</w:t>
+      </w:r>
+      <w:r>
+        <w:rPr>
+          <w:sz w:val="27"/>
+          <w:szCs w:val="27"/>
+          <w:lang w:val="ru-RU"/>
+        </w:rPr>
+        <w:t xml:space="preserve"> </w:t>
+      </w:r>
+      <w:r>
+        <w:rPr>
+          <w:sz w:val="27"/>
+          <w:szCs w:val="27"/>
+          <w:lang w:val="ru-RU"/>
+        </w:rPr>
+        <w:t>добавить</w:t>
+      </w:r>
+      <w:r>
+        <w:rPr>
+          <w:sz w:val="27"/>
+          <w:szCs w:val="27"/>
+          <w:lang w:val="ru-RU"/>
+        </w:rPr>
+        <w:t xml:space="preserve"> </w:t>
+      </w:r>
+      <w:r>
+        <w:rPr>
+          <w:sz w:val="27"/>
+          <w:szCs w:val="27"/>
+          <w:lang w:val="ru-RU"/>
+        </w:rPr>
+        <w:t>продвинутый</w:t>
+      </w:r>
+      <w:r>
+        <w:rPr>
+          <w:sz w:val="27"/>
+          <w:szCs w:val="27"/>
+          <w:lang w:val="ru-RU"/>
+        </w:rPr>
+        <w:t xml:space="preserve"> </w:t>
+      </w:r>
+      <w:r>
+        <w:rPr>
+          <w:sz w:val="27"/>
+          <w:szCs w:val="27"/>
+          <w:lang w:val="ru-RU"/>
+        </w:rPr>
+        <w:t>функционал</w:t>
+      </w:r>
+      <w:r>
+        <w:rPr>
+          <w:sz w:val="27"/>
+          <w:szCs w:val="27"/>
+          <w:lang w:val="ru-RU"/>
+        </w:rPr>
+        <w:t xml:space="preserve"> </w:t>
+      </w:r>
+      <w:r>
+        <w:rPr>
+          <w:sz w:val="27"/>
+          <w:szCs w:val="27"/>
+          <w:lang w:val="ru-RU"/>
+        </w:rPr>
+        <w:t>для</w:t>
+      </w:r>
+      <w:r>
+        <w:rPr>
+          <w:sz w:val="27"/>
+          <w:szCs w:val="27"/>
+          <w:lang w:val="ru-RU"/>
+        </w:rPr>
+        <w:t xml:space="preserve"> </w:t>
+      </w:r>
+      <w:r>
+        <w:rPr>
+          <w:sz w:val="27"/>
+          <w:szCs w:val="27"/>
+          <w:lang w:val="ru-RU"/>
+        </w:rPr>
+        <w:t>современных</w:t>
+      </w:r>
+      <w:r>
+        <w:rPr>
+          <w:sz w:val="27"/>
+          <w:szCs w:val="27"/>
+          <w:lang w:val="ru-RU"/>
+        </w:rPr>
+        <w:t xml:space="preserve"> </w:t>
+      </w:r>
+      <w:r>
+        <w:rPr>
+          <w:sz w:val="27"/>
+          <w:szCs w:val="27"/>
+          <w:lang w:val="ru-RU"/>
+        </w:rPr>
+        <w:t>браузеров</w:t>
+      </w:r>
+      <w:r>
+        <w:rPr>
+          <w:sz w:val="27"/>
+          <w:szCs w:val="27"/>
+          <w:lang w:val="ru-RU"/>
+        </w:rPr>
+        <w:t xml:space="preserve"> - </w:t>
+      </w:r>
+      <w:r>
+        <w:rPr>
+          <w:sz w:val="27"/>
+          <w:szCs w:val="27"/>
+          <w:lang w:val="ru-RU"/>
+        </w:rPr>
+        <w:t>используйте</w:t>
+      </w:r>
+      <w:r>
+        <w:rPr>
+          <w:sz w:val="27"/>
+          <w:szCs w:val="27"/>
+          <w:lang w:val="ru-RU"/>
+        </w:rPr>
+        <w:t xml:space="preserve"> </w:t>
+      </w:r>
+      <w:r>
+        <w:rPr>
+          <w:sz w:val="27"/>
+          <w:szCs w:val="27"/>
+          <w:lang w:val="ru-RU"/>
+        </w:rPr>
+        <w:t>технику</w:t>
+      </w:r>
+      <w:r>
+        <w:rPr>
+          <w:sz w:val="27"/>
+          <w:szCs w:val="27"/>
+          <w:lang w:val="ru-RU"/>
+        </w:rPr>
+        <w:t xml:space="preserve"> «</w:t>
+      </w:r>
+      <w:r>
+        <w:rPr>
+          <w:sz w:val="27"/>
+          <w:szCs w:val="27"/>
+          <w:lang w:val="ru-RU"/>
+        </w:rPr>
+        <w:t>Сбора</w:t>
+      </w:r>
+      <w:r>
+        <w:rPr>
+          <w:sz w:val="27"/>
+          <w:szCs w:val="27"/>
+          <w:lang w:val="ru-RU"/>
+        </w:rPr>
+        <w:t xml:space="preserve"> </w:t>
+      </w:r>
+      <w:r>
+        <w:rPr>
+          <w:sz w:val="27"/>
+          <w:szCs w:val="27"/>
+          <w:lang w:val="ru-RU"/>
+        </w:rPr>
+        <w:t>вершков</w:t>
+      </w:r>
+      <w:r>
+        <w:rPr>
+          <w:sz w:val="27"/>
+          <w:szCs w:val="27"/>
+          <w:lang w:val="ru-RU"/>
+        </w:rPr>
+        <w:t>» (</w:t>
       </w:r>
       <w:hyperlink r:id="rId36" w:history="1">
         <w:r>
@@ -11458,30 +11755,161 @@
             <w:sz w:val="27"/>
             <w:szCs w:val="27"/>
           </w:rPr>
-          <w:t>cutting-the-mustard technique</w:t>
+          <w:t>cutting</w:t>
+        </w:r>
+        <w:r>
+          <w:rPr>
+            <w:rStyle w:val="Hyperlink"/>
+            <w:color w:val="41B7D8"/>
+            <w:sz w:val="27"/>
+            <w:szCs w:val="27"/>
+            <w:lang w:val="ru-RU"/>
+          </w:rPr>
+          <w:t>-</w:t>
+        </w:r>
+        <w:r>
+          <w:rPr>
+            <w:rStyle w:val="Hyperlink"/>
+            <w:color w:val="41B7D8"/>
+            <w:sz w:val="27"/>
+            <w:szCs w:val="27"/>
+          </w:rPr>
+          <w:t>the</w:t>
+        </w:r>
+        <w:r>
+          <w:rPr>
+            <w:rStyle w:val="Hyperlink"/>
+            <w:color w:val="41B7D8"/>
+            <w:sz w:val="27"/>
+            <w:szCs w:val="27"/>
+            <w:lang w:val="ru-RU"/>
+          </w:rPr>
+          <w:t>-</w:t>
+        </w:r>
+        <w:r>
+          <w:rPr>
+            <w:rStyle w:val="Hyperlink"/>
+            <w:color w:val="41B7D8"/>
+            <w:sz w:val="27"/>
+            <w:szCs w:val="27"/>
+          </w:rPr>
+          <w:t>mustard</w:t>
+        </w:r>
+        <w:r>
+          <w:rPr>
+            <w:rStyle w:val="Hyperlink"/>
+            <w:color w:val="41B7D8"/>
+            <w:sz w:val="27"/>
+            <w:szCs w:val="27"/>
+            <w:lang w:val="ru-RU"/>
+          </w:rPr>
+          <w:t xml:space="preserve"> </w:t>
+        </w:r>
+        <w:r>
+          <w:rPr>
+            <w:rStyle w:val="Hyperlink"/>
+            <w:color w:val="41B7D8"/>
+            <w:sz w:val="27"/>
+            <w:szCs w:val="27"/>
+          </w:rPr>
+          <w:t>technique</w:t>
         </w:r>
       </w:hyperlink>
       <w:r>
         <w:rPr>
           <w:sz w:val="27"/>
           <w:szCs w:val="27"/>
-        </w:rPr>
-        <w:t>)</w:t>
-      </w:r>
-      <w:r>
-        <w:rPr>
-          <w:rStyle w:val="apple-converted-space"/>
-          <w:sz w:val="27"/>
-          <w:szCs w:val="27"/>
-        </w:rPr>
-        <w:t> </w:t>
-      </w:r>
-      <w:r>
-        <w:rPr>
-          <w:sz w:val="27"/>
-          <w:szCs w:val="27"/>
-        </w:rPr>
-        <w:t>to send the core experience to legacy browsers and an enhanced experience to modern browsers. Be strict in loading your assets: Load the core experience immediately, the enhancements on</w:t>
+          <w:lang w:val="ru-RU"/>
+        </w:rPr>
+        <w:t xml:space="preserve">. </w:t>
+      </w:r>
+      <w:r>
+        <w:rPr>
+          <w:sz w:val="27"/>
+          <w:szCs w:val="27"/>
+          <w:lang w:val="ru-RU"/>
+        </w:rPr>
+        <w:t>Распределите процесс на стадии четко</w:t>
+      </w:r>
+      <w:r>
+        <w:rPr>
+          <w:sz w:val="27"/>
+          <w:szCs w:val="27"/>
+          <w:lang w:val="ru-RU"/>
+        </w:rPr>
+        <w:t xml:space="preserve">: </w:t>
+      </w:r>
+      <w:r>
+        <w:rPr>
+          <w:sz w:val="27"/>
+          <w:szCs w:val="27"/>
+          <w:lang w:val="ru-RU"/>
+        </w:rPr>
+        <w:t>Выгрузите</w:t>
+      </w:r>
+      <w:r>
+        <w:rPr>
+          <w:sz w:val="27"/>
+          <w:szCs w:val="27"/>
+          <w:lang w:val="ru-RU"/>
+        </w:rPr>
+        <w:t xml:space="preserve"> </w:t>
+      </w:r>
+      <w:r>
+        <w:rPr>
+          <w:sz w:val="27"/>
+          <w:szCs w:val="27"/>
+          <w:lang w:val="ru-RU"/>
+        </w:rPr>
+        <w:t>главную</w:t>
+      </w:r>
+      <w:r>
+        <w:rPr>
+          <w:sz w:val="27"/>
+          <w:szCs w:val="27"/>
+          <w:lang w:val="ru-RU"/>
+        </w:rPr>
+        <w:t xml:space="preserve"> </w:t>
+      </w:r>
+      <w:r>
+        <w:rPr>
+          <w:sz w:val="27"/>
+          <w:szCs w:val="27"/>
+          <w:lang w:val="ru-RU"/>
+        </w:rPr>
+        <w:t>часть</w:t>
+      </w:r>
+      <w:r>
+        <w:rPr>
+          <w:sz w:val="27"/>
+          <w:szCs w:val="27"/>
+          <w:lang w:val="ru-RU"/>
+        </w:rPr>
+        <w:t xml:space="preserve"> </w:t>
+      </w:r>
+      <w:r>
+        <w:rPr>
+          <w:sz w:val="27"/>
+          <w:szCs w:val="27"/>
+          <w:lang w:val="ru-RU"/>
+        </w:rPr>
+        <w:t>моментально</w:t>
+      </w:r>
+      <w:r>
+        <w:rPr>
+          <w:sz w:val="27"/>
+          <w:szCs w:val="27"/>
+          <w:lang w:val="ru-RU"/>
+        </w:rPr>
+        <w:t xml:space="preserve">, </w:t>
+      </w:r>
+      <w:r>
+        <w:rPr>
+          <w:sz w:val="27"/>
+          <w:szCs w:val="27"/>
+          <w:lang w:val="ru-RU"/>
+        </w:rPr>
+        <w:t>улучшения – по событию</w:t>
       </w:r>
       <w:r>
         <w:rPr>
@@ -11509,14 +11937,84 @@
           <w:sz w:val="27"/>
           <w:szCs w:val="27"/>
         </w:rPr>
-        <w:t> </w:t>
-      </w:r>
-      <w:r>
-        <w:rPr>
-          <w:sz w:val="27"/>
-          <w:szCs w:val="27"/>
-        </w:rPr>
-        <w:t>and the extras on the</w:t>
+        <w:t xml:space="preserve"> </w:t>
+      </w:r>
+      <w:r>
+        <w:rPr>
+          <w:rStyle w:val="apple-converted-space"/>
+          <w:sz w:val="27"/>
+          <w:szCs w:val="27"/>
+          <w:lang w:val="ru-RU"/>
+        </w:rPr>
+        <w:t>и</w:t>
+      </w:r>
+      <w:r>
+        <w:rPr>
+          <w:rStyle w:val="apple-converted-space"/>
+          <w:sz w:val="27"/>
+          <w:szCs w:val="27"/>
+        </w:rPr>
+        <w:t xml:space="preserve"> </w:t>
+      </w:r>
+      <w:r>
+        <w:rPr>
+          <w:rStyle w:val="apple-converted-space"/>
+          <w:sz w:val="27"/>
+          <w:szCs w:val="27"/>
+          <w:lang w:val="ru-RU"/>
+        </w:rPr>
+        <w:t>прочие</w:t>
+      </w:r>
+      <w:r>
+        <w:rPr>
+          <w:rStyle w:val="apple-converted-space"/>
+          <w:sz w:val="27"/>
+          <w:szCs w:val="27"/>
+        </w:rPr>
+        <w:t xml:space="preserve"> </w:t>
+      </w:r>
+      <w:r>
+        <w:rPr>
+          <w:rStyle w:val="apple-converted-space"/>
+          <w:sz w:val="27"/>
+          <w:szCs w:val="27"/>
+          <w:lang w:val="ru-RU"/>
+        </w:rPr>
+        <w:t>дополнения</w:t>
+      </w:r>
+      <w:r>
+        <w:rPr>
+          <w:rStyle w:val="apple-converted-space"/>
+          <w:sz w:val="27"/>
+          <w:szCs w:val="27"/>
+        </w:rPr>
+        <w:t xml:space="preserve"> </w:t>
+      </w:r>
+      <w:r>
+        <w:rPr>
+          <w:rStyle w:val="apple-converted-space"/>
+          <w:sz w:val="27"/>
+          <w:szCs w:val="27"/>
+          <w:lang w:val="ru-RU"/>
+        </w:rPr>
+        <w:t>по</w:t>
+      </w:r>
+      <w:r>
+        <w:rPr>
+          <w:rStyle w:val="apple-converted-space"/>
+          <w:sz w:val="27"/>
+          <w:szCs w:val="27"/>
+        </w:rPr>
+        <w:t xml:space="preserve"> </w:t>
+      </w:r>
+      <w:r>
+        <w:rPr>
+          <w:rStyle w:val="apple-converted-space"/>
+          <w:sz w:val="27"/>
+          <w:szCs w:val="27"/>
+          <w:lang w:val="ru-RU"/>
+        </w:rPr>
+        <w:t>событию</w:t>
       </w:r>
       <w:r>
         <w:rPr>
@@ -11543,7 +12041,7 @@
           <w:sz w:val="27"/>
           <w:szCs w:val="27"/>
         </w:rPr>
-        <w:t>event.</w:t>
+        <w:t>.</w:t>
       </w:r>
     </w:p>
     <w:p>
@@ -11555,25 +12053,1586 @@
         <w:rPr>
           <w:sz w:val="27"/>
           <w:szCs w:val="27"/>
+          <w:lang w:val="ru-RU"/>
         </w:rPr>
       </w:pPr>
       <w:r>
         <w:rPr>
           <w:sz w:val="27"/>
           <w:szCs w:val="27"/>
-        </w:rPr>
-        <w:t>Note that the technique deduces device capability from browser version, which is no longer something we can do these days. For example, cheap Android phones in developing countries mostly run Chrome and will cut the mustard despite their limited memory and CPU capabilities. Beware that, while we don’t really have an alternative, use of the technique has become more limited recently.</w:t>
+          <w:lang w:val="ru-RU"/>
+        </w:rPr>
+        <w:t>Обратите</w:t>
+      </w:r>
+      <w:r>
+        <w:rPr>
+          <w:sz w:val="27"/>
+          <w:szCs w:val="27"/>
+          <w:lang w:val="ru-RU"/>
+        </w:rPr>
+        <w:t xml:space="preserve"> </w:t>
+      </w:r>
+      <w:r>
+        <w:rPr>
+          <w:sz w:val="27"/>
+          <w:szCs w:val="27"/>
+          <w:lang w:val="ru-RU"/>
+        </w:rPr>
+        <w:t>внимание</w:t>
+      </w:r>
+      <w:r>
+        <w:rPr>
+          <w:sz w:val="27"/>
+          <w:szCs w:val="27"/>
+          <w:lang w:val="ru-RU"/>
+        </w:rPr>
+        <w:t xml:space="preserve"> </w:t>
+      </w:r>
+      <w:r>
+        <w:rPr>
+          <w:sz w:val="27"/>
+          <w:szCs w:val="27"/>
+          <w:lang w:val="ru-RU"/>
+        </w:rPr>
+        <w:t>что</w:t>
+      </w:r>
+      <w:r>
+        <w:rPr>
+          <w:sz w:val="27"/>
+          <w:szCs w:val="27"/>
+          <w:lang w:val="ru-RU"/>
+        </w:rPr>
+        <w:t xml:space="preserve"> </w:t>
+      </w:r>
+      <w:r>
+        <w:rPr>
+          <w:sz w:val="27"/>
+          <w:szCs w:val="27"/>
+          <w:lang w:val="ru-RU"/>
+        </w:rPr>
+        <w:t>данная</w:t>
+      </w:r>
+      <w:r>
+        <w:rPr>
+          <w:sz w:val="27"/>
+          <w:szCs w:val="27"/>
+          <w:lang w:val="ru-RU"/>
+        </w:rPr>
+        <w:t xml:space="preserve"> </w:t>
+      </w:r>
+      <w:r>
+        <w:rPr>
+          <w:sz w:val="27"/>
+          <w:szCs w:val="27"/>
+          <w:lang w:val="ru-RU"/>
+        </w:rPr>
+        <w:t>техника</w:t>
+      </w:r>
+      <w:r>
+        <w:rPr>
+          <w:sz w:val="27"/>
+          <w:szCs w:val="27"/>
+          <w:lang w:val="ru-RU"/>
+        </w:rPr>
+        <w:t xml:space="preserve"> </w:t>
+      </w:r>
+      <w:r>
+        <w:rPr>
+          <w:sz w:val="27"/>
+          <w:szCs w:val="27"/>
+          <w:lang w:val="ru-RU"/>
+        </w:rPr>
+        <w:t>узнает о возможностях устройства из браузера, но в последнее время, это может иметь пагубное влияние.</w:t>
+      </w:r>
+      <w:r>
+        <w:rPr>
+          <w:sz w:val="27"/>
+          <w:szCs w:val="27"/>
+          <w:lang w:val="ru-RU"/>
+        </w:rPr>
+        <w:t xml:space="preserve"> </w:t>
+      </w:r>
+      <w:r>
+        <w:rPr>
+          <w:sz w:val="27"/>
+          <w:szCs w:val="27"/>
+          <w:lang w:val="ru-RU"/>
+        </w:rPr>
+        <w:t>Например</w:t>
+      </w:r>
+      <w:r>
+        <w:rPr>
+          <w:sz w:val="27"/>
+          <w:szCs w:val="27"/>
+          <w:lang w:val="ru-RU"/>
+        </w:rPr>
+        <w:t xml:space="preserve">, </w:t>
+      </w:r>
+      <w:r>
+        <w:rPr>
+          <w:sz w:val="27"/>
+          <w:szCs w:val="27"/>
+          <w:lang w:val="ru-RU"/>
+        </w:rPr>
+        <w:t>в</w:t>
+      </w:r>
+      <w:r>
+        <w:rPr>
+          <w:sz w:val="27"/>
+          <w:szCs w:val="27"/>
+          <w:lang w:val="ru-RU"/>
+        </w:rPr>
+        <w:t xml:space="preserve"> </w:t>
+      </w:r>
+      <w:r>
+        <w:rPr>
+          <w:sz w:val="27"/>
+          <w:szCs w:val="27"/>
+          <w:lang w:val="ru-RU"/>
+        </w:rPr>
+        <w:t>развивающихся</w:t>
+      </w:r>
+      <w:r>
+        <w:rPr>
+          <w:sz w:val="27"/>
+          <w:szCs w:val="27"/>
+          <w:lang w:val="ru-RU"/>
+        </w:rPr>
+        <w:t xml:space="preserve"> </w:t>
+      </w:r>
+      <w:r>
+        <w:rPr>
+          <w:sz w:val="27"/>
+          <w:szCs w:val="27"/>
+          <w:lang w:val="ru-RU"/>
+        </w:rPr>
+        <w:t>странах</w:t>
+      </w:r>
+      <w:r>
+        <w:rPr>
+          <w:sz w:val="27"/>
+          <w:szCs w:val="27"/>
+          <w:lang w:val="ru-RU"/>
+        </w:rPr>
+        <w:t xml:space="preserve">, </w:t>
+      </w:r>
+      <w:r>
+        <w:rPr>
+          <w:sz w:val="27"/>
+          <w:szCs w:val="27"/>
+          <w:lang w:val="ru-RU"/>
+        </w:rPr>
+        <w:t>дешевые</w:t>
+      </w:r>
+      <w:r>
+        <w:rPr>
+          <w:sz w:val="27"/>
+          <w:szCs w:val="27"/>
+          <w:lang w:val="ru-RU"/>
+        </w:rPr>
+        <w:t xml:space="preserve"> </w:t>
+      </w:r>
+      <w:r>
+        <w:rPr>
+          <w:sz w:val="27"/>
+          <w:szCs w:val="27"/>
+          <w:lang w:val="ru-RU"/>
+        </w:rPr>
+        <w:t>смартфоны</w:t>
+      </w:r>
+      <w:r>
+        <w:rPr>
+          <w:sz w:val="27"/>
+          <w:szCs w:val="27"/>
+          <w:lang w:val="ru-RU"/>
+        </w:rPr>
+        <w:t xml:space="preserve"> </w:t>
+      </w:r>
+      <w:r>
+        <w:rPr>
+          <w:sz w:val="27"/>
+          <w:szCs w:val="27"/>
+          <w:lang w:val="ru-RU"/>
+        </w:rPr>
+        <w:t>на</w:t>
+      </w:r>
+      <w:r>
+        <w:rPr>
+          <w:sz w:val="27"/>
+          <w:szCs w:val="27"/>
+          <w:lang w:val="ru-RU"/>
+        </w:rPr>
+        <w:t xml:space="preserve"> </w:t>
+      </w:r>
+      <w:r>
+        <w:rPr>
+          <w:sz w:val="27"/>
+          <w:szCs w:val="27"/>
+        </w:rPr>
+        <w:t>Android</w:t>
+      </w:r>
+      <w:r>
+        <w:rPr>
+          <w:sz w:val="27"/>
+          <w:szCs w:val="27"/>
+          <w:lang w:val="ru-RU"/>
+        </w:rPr>
+        <w:t xml:space="preserve"> </w:t>
+      </w:r>
+      <w:r>
+        <w:rPr>
+          <w:sz w:val="27"/>
+          <w:szCs w:val="27"/>
+          <w:lang w:val="ru-RU"/>
+        </w:rPr>
+        <w:t>в</w:t>
+      </w:r>
+      <w:r>
+        <w:rPr>
+          <w:sz w:val="27"/>
+          <w:szCs w:val="27"/>
+          <w:lang w:val="ru-RU"/>
+        </w:rPr>
+        <w:t xml:space="preserve"> </w:t>
+      </w:r>
+      <w:r>
+        <w:rPr>
+          <w:sz w:val="27"/>
+          <w:szCs w:val="27"/>
+          <w:lang w:val="ru-RU"/>
+        </w:rPr>
+        <w:t>большинстве</w:t>
+      </w:r>
+      <w:r>
+        <w:rPr>
+          <w:sz w:val="27"/>
+          <w:szCs w:val="27"/>
+          <w:lang w:val="ru-RU"/>
+        </w:rPr>
+        <w:t xml:space="preserve"> </w:t>
+      </w:r>
+      <w:r>
+        <w:rPr>
+          <w:sz w:val="27"/>
+          <w:szCs w:val="27"/>
+          <w:lang w:val="ru-RU"/>
+        </w:rPr>
+        <w:t>своем</w:t>
+      </w:r>
+      <w:r>
+        <w:rPr>
+          <w:sz w:val="27"/>
+          <w:szCs w:val="27"/>
+          <w:lang w:val="ru-RU"/>
+        </w:rPr>
+        <w:t xml:space="preserve"> </w:t>
+      </w:r>
+      <w:r>
+        <w:rPr>
+          <w:sz w:val="27"/>
+          <w:szCs w:val="27"/>
+          <w:lang w:val="ru-RU"/>
+        </w:rPr>
+        <w:t>используют</w:t>
+      </w:r>
+      <w:r>
+        <w:rPr>
+          <w:sz w:val="27"/>
+          <w:szCs w:val="27"/>
+          <w:lang w:val="ru-RU"/>
+        </w:rPr>
+        <w:t xml:space="preserve"> </w:t>
+      </w:r>
+      <w:r>
+        <w:rPr>
+          <w:sz w:val="27"/>
+          <w:szCs w:val="27"/>
+        </w:rPr>
+        <w:t>Chrome</w:t>
+      </w:r>
+      <w:r>
+        <w:rPr>
+          <w:sz w:val="27"/>
+          <w:szCs w:val="27"/>
+          <w:lang w:val="ru-RU"/>
+        </w:rPr>
+        <w:t xml:space="preserve"> </w:t>
+      </w:r>
+      <w:r>
+        <w:rPr>
+          <w:sz w:val="27"/>
+          <w:szCs w:val="27"/>
+          <w:lang w:val="ru-RU"/>
+        </w:rPr>
+        <w:t>и</w:t>
+      </w:r>
+      <w:r>
+        <w:rPr>
+          <w:sz w:val="27"/>
+          <w:szCs w:val="27"/>
+          <w:lang w:val="ru-RU"/>
+        </w:rPr>
+        <w:t xml:space="preserve"> </w:t>
+      </w:r>
+      <w:r>
+        <w:rPr>
+          <w:sz w:val="27"/>
+          <w:szCs w:val="27"/>
+          <w:lang w:val="ru-RU"/>
+        </w:rPr>
+        <w:t>смогут</w:t>
+      </w:r>
+      <w:r>
+        <w:rPr>
+          <w:sz w:val="27"/>
+          <w:szCs w:val="27"/>
+          <w:lang w:val="ru-RU"/>
+        </w:rPr>
+        <w:t xml:space="preserve"> «</w:t>
+      </w:r>
+      <w:r>
+        <w:rPr>
+          <w:sz w:val="27"/>
+          <w:szCs w:val="27"/>
+          <w:lang w:val="ru-RU"/>
+        </w:rPr>
+        <w:t>собрать</w:t>
+      </w:r>
+      <w:r>
+        <w:rPr>
+          <w:sz w:val="27"/>
+          <w:szCs w:val="27"/>
+          <w:lang w:val="ru-RU"/>
+        </w:rPr>
+        <w:t xml:space="preserve"> </w:t>
+      </w:r>
+      <w:r>
+        <w:rPr>
+          <w:sz w:val="27"/>
+          <w:szCs w:val="27"/>
+          <w:lang w:val="ru-RU"/>
+        </w:rPr>
+        <w:t>вершки</w:t>
+      </w:r>
+      <w:r>
+        <w:rPr>
+          <w:sz w:val="27"/>
+          <w:szCs w:val="27"/>
+          <w:lang w:val="ru-RU"/>
+        </w:rPr>
+        <w:t>»</w:t>
+      </w:r>
+      <w:r>
+        <w:rPr>
+          <w:sz w:val="27"/>
+          <w:szCs w:val="27"/>
+          <w:lang w:val="ru-RU"/>
+        </w:rPr>
+        <w:t xml:space="preserve"> несмотря на их ограниченные память и возможности процессора</w:t>
+      </w:r>
+      <w:r>
+        <w:rPr>
+          <w:sz w:val="27"/>
+          <w:szCs w:val="27"/>
+          <w:lang w:val="ru-RU"/>
+        </w:rPr>
+        <w:t xml:space="preserve">. </w:t>
+      </w:r>
+      <w:r>
+        <w:rPr>
+          <w:sz w:val="27"/>
+          <w:szCs w:val="27"/>
+          <w:lang w:val="ru-RU"/>
+        </w:rPr>
+        <w:t xml:space="preserve">Знайте, что, поскольку у нас с Вами нет альтернативы данной техники использование этой техники в последнее время стало более </w:t>
+      </w:r>
+      <w:r>
+        <w:rPr>
+          <w:sz w:val="27"/>
+          <w:szCs w:val="27"/>
+          <w:lang w:val="ru-RU"/>
+        </w:rPr>
+        <w:t>ограниченным</w:t>
+      </w:r>
+      <w:r>
+        <w:rPr>
+          <w:sz w:val="27"/>
+          <w:szCs w:val="27"/>
+          <w:lang w:val="ru-RU"/>
+        </w:rPr>
+        <w:t>.</w:t>
       </w:r>
     </w:p>
     <w:p>
       <w:pPr>
         <w:pStyle w:val="NormalWeb"/>
+        <w:tabs>
+          <w:tab w:val="left" w:pos="5666"/>
+        </w:tabs>
         <w:spacing w:before="0" w:beforeAutospacing="0" w:after="0" w:afterAutospacing="0"/>
         <w:ind w:right="360"/>
         <w:textAlignment w:val="baseline"/>
         <w:rPr>
           <w:sz w:val="27"/>
           <w:szCs w:val="27"/>
+          <w:lang w:val="ru-RU"/>
+        </w:rPr>
+      </w:pPr>
+      <w:r>
+        <w:rPr>
+          <w:sz w:val="27"/>
+          <w:szCs w:val="27"/>
+          <w:lang w:val="ru-RU"/>
+        </w:rPr>
+        <w:tab/>
+      </w:r>
+    </w:p>
+    <w:p>
+      <w:pPr>
+        <w:rPr>
+          <w:rFonts w:ascii="Segoe UI" w:hAnsi="Segoe UI" w:cs="Segoe UI"/>
+          <w:color w:val="333333"/>
+          <w:sz w:val="27"/>
+          <w:szCs w:val="27"/>
+          <w:shd w:val="clear" w:color="auto" w:fill="FFFFFF"/>
+          <w:lang w:val="ru-RU"/>
+        </w:rPr>
+      </w:pPr>
+      <w:r>
+        <w:rPr>
+          <w:rStyle w:val="Strong"/>
+          <w:rFonts w:ascii="Segoe UI" w:hAnsi="Segoe UI" w:cs="Segoe UI"/>
+          <w:color w:val="333333"/>
+          <w:sz w:val="27"/>
+          <w:szCs w:val="27"/>
+          <w:bdr w:val="none" w:sz="0" w:space="0" w:color="auto" w:frame="1"/>
+          <w:shd w:val="clear" w:color="auto" w:fill="FFFFFF"/>
+          <w:lang w:val="ru-RU"/>
+        </w:rPr>
+        <w:t xml:space="preserve">11. </w:t>
+      </w:r>
+      <w:r>
+        <w:rPr>
+          <w:rStyle w:val="Strong"/>
+          <w:rFonts w:ascii="Segoe UI" w:hAnsi="Segoe UI" w:cs="Segoe UI"/>
+          <w:color w:val="333333"/>
+          <w:sz w:val="27"/>
+          <w:szCs w:val="27"/>
+          <w:bdr w:val="none" w:sz="0" w:space="0" w:color="auto" w:frame="1"/>
+          <w:shd w:val="clear" w:color="auto" w:fill="FFFFFF"/>
+          <w:lang w:val="ru-RU"/>
+        </w:rPr>
+        <w:t>Обратите внимание на микро-оптимизацию и прогрессивную загрузку</w:t>
+      </w:r>
+      <w:r>
+        <w:rPr>
+          <w:rStyle w:val="Strong"/>
+          <w:rFonts w:ascii="Segoe UI" w:hAnsi="Segoe UI" w:cs="Segoe UI"/>
+          <w:color w:val="333333"/>
+          <w:sz w:val="27"/>
+          <w:szCs w:val="27"/>
+          <w:bdr w:val="none" w:sz="0" w:space="0" w:color="auto" w:frame="1"/>
+          <w:shd w:val="clear" w:color="auto" w:fill="FFFFFF"/>
+          <w:lang w:val="ru-RU"/>
+        </w:rPr>
+        <w:t>.</w:t>
+      </w:r>
+      <w:r>
+        <w:rPr>
+          <w:rFonts w:ascii="Segoe UI" w:hAnsi="Segoe UI" w:cs="Segoe UI"/>
+          <w:color w:val="333333"/>
+          <w:sz w:val="27"/>
+          <w:szCs w:val="27"/>
+          <w:lang w:val="ru-RU"/>
+        </w:rPr>
+        <w:br/>
+      </w:r>
+      <w:r>
+        <w:rPr>
+          <w:rFonts w:ascii="Segoe UI" w:hAnsi="Segoe UI" w:cs="Segoe UI"/>
+          <w:color w:val="333333"/>
+          <w:sz w:val="27"/>
+          <w:szCs w:val="27"/>
+          <w:shd w:val="clear" w:color="auto" w:fill="FFFFFF"/>
+          <w:lang w:val="ru-RU"/>
+        </w:rPr>
+        <w:t>В некоторых приложениях может понадобится какое-то время прежде чем вы сможет отрендерить страницу</w:t>
+      </w:r>
+      <w:r>
+        <w:rPr>
+          <w:rFonts w:ascii="Segoe UI" w:hAnsi="Segoe UI" w:cs="Segoe UI"/>
+          <w:color w:val="333333"/>
+          <w:sz w:val="27"/>
+          <w:szCs w:val="27"/>
+          <w:shd w:val="clear" w:color="auto" w:fill="FFFFFF"/>
+          <w:lang w:val="ru-RU"/>
+        </w:rPr>
+        <w:t xml:space="preserve">. </w:t>
+      </w:r>
+      <w:r>
+        <w:rPr>
+          <w:rFonts w:ascii="Segoe UI" w:hAnsi="Segoe UI" w:cs="Segoe UI"/>
+          <w:color w:val="333333"/>
+          <w:sz w:val="27"/>
+          <w:szCs w:val="27"/>
+          <w:shd w:val="clear" w:color="auto" w:fill="FFFFFF"/>
+          <w:lang w:val="ru-RU"/>
+        </w:rPr>
+        <w:t>Гораздо лучшим решением будет показывать скелет приложения (</w:t>
+      </w:r>
+      <w:hyperlink r:id="rId37" w:history="1">
+        <w:r>
+          <w:rPr>
+            <w:rStyle w:val="Hyperlink"/>
+            <w:rFonts w:ascii="Segoe UI" w:hAnsi="Segoe UI" w:cs="Segoe UI"/>
+            <w:color w:val="41B7D8"/>
+            <w:sz w:val="27"/>
+            <w:szCs w:val="27"/>
+            <w:shd w:val="clear" w:color="auto" w:fill="FFFFFF"/>
+          </w:rPr>
+          <w:t>skeleton</w:t>
+        </w:r>
+        <w:r>
+          <w:rPr>
+            <w:rStyle w:val="Hyperlink"/>
+            <w:rFonts w:ascii="Segoe UI" w:hAnsi="Segoe UI" w:cs="Segoe UI"/>
+            <w:color w:val="41B7D8"/>
+            <w:sz w:val="27"/>
+            <w:szCs w:val="27"/>
+            <w:shd w:val="clear" w:color="auto" w:fill="FFFFFF"/>
+            <w:lang w:val="ru-RU"/>
+          </w:rPr>
+          <w:t xml:space="preserve"> </w:t>
+        </w:r>
+        <w:r>
+          <w:rPr>
+            <w:rStyle w:val="Hyperlink"/>
+            <w:rFonts w:ascii="Segoe UI" w:hAnsi="Segoe UI" w:cs="Segoe UI"/>
+            <w:color w:val="41B7D8"/>
+            <w:sz w:val="27"/>
+            <w:szCs w:val="27"/>
+            <w:shd w:val="clear" w:color="auto" w:fill="FFFFFF"/>
+          </w:rPr>
+          <w:t>s</w:t>
+        </w:r>
+        <w:r>
+          <w:rPr>
+            <w:rStyle w:val="Hyperlink"/>
+            <w:rFonts w:ascii="Segoe UI" w:hAnsi="Segoe UI" w:cs="Segoe UI"/>
+            <w:color w:val="41B7D8"/>
+            <w:sz w:val="27"/>
+            <w:szCs w:val="27"/>
+            <w:shd w:val="clear" w:color="auto" w:fill="FFFFFF"/>
+          </w:rPr>
+          <w:t>creens</w:t>
+        </w:r>
+      </w:hyperlink>
+      <w:r>
+        <w:rPr>
+          <w:rStyle w:val="Hyperlink"/>
+          <w:rFonts w:ascii="Segoe UI" w:hAnsi="Segoe UI" w:cs="Segoe UI"/>
+          <w:color w:val="41B7D8"/>
+          <w:sz w:val="27"/>
+          <w:szCs w:val="27"/>
+          <w:shd w:val="clear" w:color="auto" w:fill="FFFFFF"/>
+          <w:lang w:val="ru-RU"/>
+        </w:rPr>
+        <w:t>)</w:t>
+      </w:r>
+      <w:r>
+        <w:rPr>
+          <w:rStyle w:val="apple-converted-space"/>
+          <w:rFonts w:ascii="Segoe UI" w:hAnsi="Segoe UI" w:cs="Segoe UI"/>
+          <w:color w:val="333333"/>
+          <w:sz w:val="27"/>
+          <w:szCs w:val="27"/>
+          <w:shd w:val="clear" w:color="auto" w:fill="FFFFFF"/>
+        </w:rPr>
+        <w:t> </w:t>
+      </w:r>
+      <w:r>
+        <w:rPr>
+          <w:rStyle w:val="apple-converted-space"/>
+          <w:rFonts w:ascii="Segoe UI" w:hAnsi="Segoe UI" w:cs="Segoe UI"/>
+          <w:color w:val="333333"/>
+          <w:sz w:val="27"/>
+          <w:szCs w:val="27"/>
+          <w:shd w:val="clear" w:color="auto" w:fill="FFFFFF"/>
+          <w:lang w:val="ru-RU"/>
+        </w:rPr>
+        <w:t>вместо индикаторов загрузки</w:t>
+      </w:r>
+      <w:r>
+        <w:rPr>
+          <w:rFonts w:ascii="Segoe UI" w:hAnsi="Segoe UI" w:cs="Segoe UI"/>
+          <w:color w:val="333333"/>
+          <w:sz w:val="27"/>
+          <w:szCs w:val="27"/>
+          <w:shd w:val="clear" w:color="auto" w:fill="FFFFFF"/>
+          <w:lang w:val="ru-RU"/>
+        </w:rPr>
+        <w:t>. Присмотритесь поближе к модулям и техникам по уменьшению скорости изначальной отрисовки страницы</w:t>
+      </w:r>
+      <w:r>
+        <w:rPr>
+          <w:rFonts w:ascii="Segoe UI" w:hAnsi="Segoe UI" w:cs="Segoe UI"/>
+          <w:color w:val="333333"/>
+          <w:sz w:val="27"/>
+          <w:szCs w:val="27"/>
+          <w:shd w:val="clear" w:color="auto" w:fill="FFFFFF"/>
+          <w:lang w:val="ru-RU"/>
+        </w:rPr>
+        <w:t xml:space="preserve"> (Например</w:t>
+      </w:r>
+      <w:r>
+        <w:rPr>
+          <w:rFonts w:ascii="Segoe UI" w:hAnsi="Segoe UI" w:cs="Segoe UI"/>
+          <w:color w:val="333333"/>
+          <w:sz w:val="27"/>
+          <w:szCs w:val="27"/>
+          <w:shd w:val="clear" w:color="auto" w:fill="FFFFFF"/>
+          <w:lang w:val="ru-RU"/>
+        </w:rPr>
+        <w:t>,</w:t>
+      </w:r>
+      <w:r>
+        <w:rPr>
+          <w:rStyle w:val="apple-converted-space"/>
+          <w:rFonts w:ascii="Segoe UI" w:hAnsi="Segoe UI" w:cs="Segoe UI"/>
+          <w:color w:val="333333"/>
+          <w:sz w:val="27"/>
+          <w:szCs w:val="27"/>
+          <w:shd w:val="clear" w:color="auto" w:fill="FFFFFF"/>
+        </w:rPr>
+        <w:t> </w:t>
+      </w:r>
+      <w:hyperlink r:id="rId38" w:anchor=".8b9afnsub" w:history="1">
+        <w:r>
+          <w:rPr>
+            <w:rStyle w:val="Hyperlink"/>
+            <w:rFonts w:ascii="Segoe UI" w:hAnsi="Segoe UI" w:cs="Segoe UI"/>
+            <w:color w:val="41B7D8"/>
+            <w:sz w:val="27"/>
+            <w:szCs w:val="27"/>
+            <w:shd w:val="clear" w:color="auto" w:fill="FFFFFF"/>
+          </w:rPr>
+          <w:t>tree</w:t>
+        </w:r>
+        <w:r>
+          <w:rPr>
+            <w:rStyle w:val="Hyperlink"/>
+            <w:rFonts w:ascii="Segoe UI" w:hAnsi="Segoe UI" w:cs="Segoe UI"/>
+            <w:color w:val="41B7D8"/>
+            <w:sz w:val="27"/>
+            <w:szCs w:val="27"/>
+            <w:shd w:val="clear" w:color="auto" w:fill="FFFFFF"/>
+            <w:lang w:val="ru-RU"/>
+          </w:rPr>
+          <w:t>-</w:t>
+        </w:r>
+        <w:r>
+          <w:rPr>
+            <w:rStyle w:val="Hyperlink"/>
+            <w:rFonts w:ascii="Segoe UI" w:hAnsi="Segoe UI" w:cs="Segoe UI"/>
+            <w:color w:val="41B7D8"/>
+            <w:sz w:val="27"/>
+            <w:szCs w:val="27"/>
+            <w:shd w:val="clear" w:color="auto" w:fill="FFFFFF"/>
+          </w:rPr>
+          <w:t>shaking</w:t>
+        </w:r>
+      </w:hyperlink>
+      <w:r>
+        <w:rPr>
+          <w:rStyle w:val="apple-converted-space"/>
+          <w:rFonts w:ascii="Segoe UI" w:hAnsi="Segoe UI" w:cs="Segoe UI"/>
+          <w:color w:val="333333"/>
+          <w:sz w:val="27"/>
+          <w:szCs w:val="27"/>
+          <w:shd w:val="clear" w:color="auto" w:fill="FFFFFF"/>
+        </w:rPr>
+        <w:t> </w:t>
+      </w:r>
+      <w:r>
+        <w:rPr>
+          <w:rFonts w:ascii="Segoe UI" w:hAnsi="Segoe UI" w:cs="Segoe UI"/>
+          <w:color w:val="333333"/>
+          <w:sz w:val="27"/>
+          <w:szCs w:val="27"/>
+          <w:shd w:val="clear" w:color="auto" w:fill="FFFFFF"/>
+          <w:lang w:val="ru-RU"/>
+        </w:rPr>
+        <w:t>и</w:t>
+      </w:r>
+      <w:r>
+        <w:rPr>
+          <w:rFonts w:ascii="Segoe UI" w:hAnsi="Segoe UI" w:cs="Segoe UI"/>
+          <w:color w:val="333333"/>
+          <w:sz w:val="27"/>
+          <w:szCs w:val="27"/>
+          <w:shd w:val="clear" w:color="auto" w:fill="FFFFFF"/>
+          <w:lang w:val="ru-RU"/>
+        </w:rPr>
+        <w:t xml:space="preserve"> </w:t>
+      </w:r>
+      <w:r>
+        <w:rPr>
+          <w:rStyle w:val="apple-converted-space"/>
+          <w:rFonts w:ascii="Segoe UI" w:hAnsi="Segoe UI" w:cs="Segoe UI"/>
+          <w:color w:val="333333"/>
+          <w:sz w:val="27"/>
+          <w:szCs w:val="27"/>
+          <w:shd w:val="clear" w:color="auto" w:fill="FFFFFF"/>
+        </w:rPr>
+        <w:t> </w:t>
+      </w:r>
+      <w:hyperlink r:id="rId39" w:history="1">
+        <w:r>
+          <w:rPr>
+            <w:rStyle w:val="Hyperlink"/>
+            <w:rFonts w:ascii="Segoe UI" w:hAnsi="Segoe UI" w:cs="Segoe UI"/>
+            <w:color w:val="41B7D8"/>
+            <w:sz w:val="27"/>
+            <w:szCs w:val="27"/>
+            <w:shd w:val="clear" w:color="auto" w:fill="FFFFFF"/>
+            <w:lang w:val="ru-RU"/>
+          </w:rPr>
+          <w:t>разделение кода</w:t>
+        </w:r>
+      </w:hyperlink>
+      <w:r>
+        <w:rPr>
+          <w:rFonts w:ascii="Segoe UI" w:hAnsi="Segoe UI" w:cs="Segoe UI"/>
+          <w:color w:val="333333"/>
+          <w:sz w:val="27"/>
+          <w:szCs w:val="27"/>
+          <w:shd w:val="clear" w:color="auto" w:fill="FFFFFF"/>
+          <w:lang w:val="ru-RU"/>
+        </w:rPr>
+        <w:t xml:space="preserve">), </w:t>
+      </w:r>
+      <w:r>
+        <w:rPr>
+          <w:rFonts w:ascii="Segoe UI" w:hAnsi="Segoe UI" w:cs="Segoe UI"/>
+          <w:color w:val="333333"/>
+          <w:sz w:val="27"/>
+          <w:szCs w:val="27"/>
+          <w:shd w:val="clear" w:color="auto" w:fill="FFFFFF"/>
+          <w:lang w:val="ru-RU"/>
+        </w:rPr>
+        <w:t>потому что большинство времени тратится именно на этом этапе на парсинг информации для приложения</w:t>
+      </w:r>
+      <w:r>
+        <w:rPr>
+          <w:rFonts w:ascii="Segoe UI" w:hAnsi="Segoe UI" w:cs="Segoe UI"/>
+          <w:color w:val="333333"/>
+          <w:sz w:val="27"/>
+          <w:szCs w:val="27"/>
+          <w:shd w:val="clear" w:color="auto" w:fill="FFFFFF"/>
+          <w:lang w:val="ru-RU"/>
+        </w:rPr>
+        <w:t xml:space="preserve">. </w:t>
+      </w:r>
+      <w:r>
+        <w:rPr>
+          <w:rFonts w:ascii="Segoe UI" w:hAnsi="Segoe UI" w:cs="Segoe UI"/>
+          <w:color w:val="333333"/>
+          <w:sz w:val="27"/>
+          <w:szCs w:val="27"/>
+          <w:shd w:val="clear" w:color="auto" w:fill="FFFFFF"/>
+          <w:lang w:val="ru-RU"/>
+        </w:rPr>
+        <w:t>Также</w:t>
+      </w:r>
+      <w:r>
+        <w:rPr>
+          <w:rFonts w:ascii="Segoe UI" w:hAnsi="Segoe UI" w:cs="Segoe UI"/>
+          <w:color w:val="333333"/>
+          <w:sz w:val="27"/>
+          <w:szCs w:val="27"/>
+          <w:shd w:val="clear" w:color="auto" w:fill="FFFFFF"/>
+          <w:lang w:val="ru-RU"/>
+        </w:rPr>
+        <w:t xml:space="preserve"> </w:t>
+      </w:r>
+      <w:r>
+        <w:rPr>
+          <w:rFonts w:ascii="Segoe UI" w:hAnsi="Segoe UI" w:cs="Segoe UI"/>
+          <w:color w:val="333333"/>
+          <w:sz w:val="27"/>
+          <w:szCs w:val="27"/>
+          <w:shd w:val="clear" w:color="auto" w:fill="FFFFFF"/>
+          <w:lang w:val="ru-RU"/>
+        </w:rPr>
+        <w:t>используйте</w:t>
+      </w:r>
+      <w:r>
+        <w:rPr>
+          <w:rFonts w:ascii="Segoe UI" w:hAnsi="Segoe UI" w:cs="Segoe UI"/>
+          <w:color w:val="333333"/>
+          <w:sz w:val="27"/>
+          <w:szCs w:val="27"/>
+          <w:shd w:val="clear" w:color="auto" w:fill="FFFFFF"/>
+          <w:lang w:val="ru-RU"/>
+        </w:rPr>
+        <w:t xml:space="preserve"> </w:t>
+      </w:r>
+      <w:r>
+        <w:rPr>
+          <w:rFonts w:ascii="Segoe UI" w:hAnsi="Segoe UI" w:cs="Segoe UI"/>
+          <w:color w:val="333333"/>
+          <w:sz w:val="27"/>
+          <w:szCs w:val="27"/>
+          <w:shd w:val="clear" w:color="auto" w:fill="FFFFFF"/>
+          <w:lang w:val="ru-RU"/>
+        </w:rPr>
+        <w:t>преждевременный</w:t>
+      </w:r>
+      <w:r>
+        <w:rPr>
+          <w:rFonts w:ascii="Segoe UI" w:hAnsi="Segoe UI" w:cs="Segoe UI"/>
+          <w:color w:val="333333"/>
+          <w:sz w:val="27"/>
+          <w:szCs w:val="27"/>
+          <w:shd w:val="clear" w:color="auto" w:fill="FFFFFF"/>
+          <w:lang w:val="ru-RU"/>
+        </w:rPr>
+        <w:t xml:space="preserve"> </w:t>
+      </w:r>
+      <w:r>
+        <w:rPr>
+          <w:rFonts w:ascii="Segoe UI" w:hAnsi="Segoe UI" w:cs="Segoe UI"/>
+          <w:color w:val="333333"/>
+          <w:sz w:val="27"/>
+          <w:szCs w:val="27"/>
+          <w:shd w:val="clear" w:color="auto" w:fill="FFFFFF"/>
+          <w:lang w:val="ru-RU"/>
+        </w:rPr>
+        <w:t>компилятор</w:t>
+      </w:r>
+      <w:r>
+        <w:rPr>
+          <w:rFonts w:ascii="Segoe UI" w:hAnsi="Segoe UI" w:cs="Segoe UI"/>
+          <w:color w:val="333333"/>
+          <w:sz w:val="27"/>
+          <w:szCs w:val="27"/>
+          <w:shd w:val="clear" w:color="auto" w:fill="FFFFFF"/>
+          <w:lang w:val="ru-RU"/>
+        </w:rPr>
+        <w:t xml:space="preserve"> </w:t>
+      </w:r>
+      <w:r>
+        <w:rPr>
+          <w:lang w:val="ru-RU"/>
+        </w:rPr>
+        <w:t>(</w:t>
+      </w:r>
+      <w:hyperlink r:id="rId40" w:history="1">
+        <w:r>
+          <w:rPr>
+            <w:rStyle w:val="Hyperlink"/>
+            <w:rFonts w:ascii="Segoe UI" w:hAnsi="Segoe UI" w:cs="Segoe UI"/>
+            <w:color w:val="41B7D8"/>
+            <w:sz w:val="27"/>
+            <w:szCs w:val="27"/>
+            <w:shd w:val="clear" w:color="auto" w:fill="FFFFFF"/>
+          </w:rPr>
+          <w:t>ahead</w:t>
+        </w:r>
+        <w:r>
+          <w:rPr>
+            <w:rStyle w:val="Hyperlink"/>
+            <w:rFonts w:ascii="Segoe UI" w:hAnsi="Segoe UI" w:cs="Segoe UI"/>
+            <w:color w:val="41B7D8"/>
+            <w:sz w:val="27"/>
+            <w:szCs w:val="27"/>
+            <w:shd w:val="clear" w:color="auto" w:fill="FFFFFF"/>
+            <w:lang w:val="ru-RU"/>
+          </w:rPr>
+          <w:t>-</w:t>
+        </w:r>
+        <w:r>
+          <w:rPr>
+            <w:rStyle w:val="Hyperlink"/>
+            <w:rFonts w:ascii="Segoe UI" w:hAnsi="Segoe UI" w:cs="Segoe UI"/>
+            <w:color w:val="41B7D8"/>
+            <w:sz w:val="27"/>
+            <w:szCs w:val="27"/>
+            <w:shd w:val="clear" w:color="auto" w:fill="FFFFFF"/>
+          </w:rPr>
+          <w:t>of</w:t>
+        </w:r>
+        <w:r>
+          <w:rPr>
+            <w:rStyle w:val="Hyperlink"/>
+            <w:rFonts w:ascii="Segoe UI" w:hAnsi="Segoe UI" w:cs="Segoe UI"/>
+            <w:color w:val="41B7D8"/>
+            <w:sz w:val="27"/>
+            <w:szCs w:val="27"/>
+            <w:shd w:val="clear" w:color="auto" w:fill="FFFFFF"/>
+            <w:lang w:val="ru-RU"/>
+          </w:rPr>
+          <w:t>-</w:t>
+        </w:r>
+        <w:r>
+          <w:rPr>
+            <w:rStyle w:val="Hyperlink"/>
+            <w:rFonts w:ascii="Segoe UI" w:hAnsi="Segoe UI" w:cs="Segoe UI"/>
+            <w:color w:val="41B7D8"/>
+            <w:sz w:val="27"/>
+            <w:szCs w:val="27"/>
+            <w:shd w:val="clear" w:color="auto" w:fill="FFFFFF"/>
+          </w:rPr>
+          <w:t>time</w:t>
+        </w:r>
+        <w:r>
+          <w:rPr>
+            <w:rStyle w:val="Hyperlink"/>
+            <w:rFonts w:ascii="Segoe UI" w:hAnsi="Segoe UI" w:cs="Segoe UI"/>
+            <w:color w:val="41B7D8"/>
+            <w:sz w:val="27"/>
+            <w:szCs w:val="27"/>
+            <w:shd w:val="clear" w:color="auto" w:fill="FFFFFF"/>
+            <w:lang w:val="ru-RU"/>
+          </w:rPr>
+          <w:t xml:space="preserve"> </w:t>
+        </w:r>
+        <w:r>
+          <w:rPr>
+            <w:rStyle w:val="Hyperlink"/>
+            <w:rFonts w:ascii="Segoe UI" w:hAnsi="Segoe UI" w:cs="Segoe UI"/>
+            <w:color w:val="41B7D8"/>
+            <w:sz w:val="27"/>
+            <w:szCs w:val="27"/>
+            <w:shd w:val="clear" w:color="auto" w:fill="FFFFFF"/>
+          </w:rPr>
+          <w:t>compiler</w:t>
+        </w:r>
+      </w:hyperlink>
+      <w:r>
+        <w:rPr>
+          <w:rStyle w:val="Hyperlink"/>
+          <w:rFonts w:ascii="Segoe UI" w:hAnsi="Segoe UI" w:cs="Segoe UI"/>
+          <w:color w:val="41B7D8"/>
+          <w:sz w:val="27"/>
+          <w:szCs w:val="27"/>
+          <w:shd w:val="clear" w:color="auto" w:fill="FFFFFF"/>
+          <w:lang w:val="ru-RU"/>
+        </w:rPr>
+        <w:t>)</w:t>
+      </w:r>
+      <w:r>
+        <w:rPr>
+          <w:rStyle w:val="apple-converted-space"/>
+          <w:rFonts w:ascii="Segoe UI" w:hAnsi="Segoe UI" w:cs="Segoe UI"/>
+          <w:color w:val="333333"/>
+          <w:sz w:val="27"/>
+          <w:szCs w:val="27"/>
+          <w:shd w:val="clear" w:color="auto" w:fill="FFFFFF"/>
+        </w:rPr>
+        <w:t> </w:t>
+      </w:r>
+      <w:r>
+        <w:rPr>
+          <w:rFonts w:ascii="Segoe UI" w:hAnsi="Segoe UI" w:cs="Segoe UI"/>
+          <w:color w:val="333333"/>
+          <w:sz w:val="27"/>
+          <w:szCs w:val="27"/>
+          <w:shd w:val="clear" w:color="auto" w:fill="FFFFFF"/>
+          <w:lang w:val="ru-RU"/>
+        </w:rPr>
+        <w:t>чтобы</w:t>
+      </w:r>
+      <w:r>
+        <w:rPr>
+          <w:rStyle w:val="apple-converted-space"/>
+          <w:rFonts w:ascii="Segoe UI" w:hAnsi="Segoe UI" w:cs="Segoe UI"/>
+          <w:color w:val="333333"/>
+          <w:sz w:val="27"/>
+          <w:szCs w:val="27"/>
+          <w:shd w:val="clear" w:color="auto" w:fill="FFFFFF"/>
+        </w:rPr>
+        <w:t> </w:t>
+      </w:r>
+      <w:r>
+        <w:rPr>
+          <w:rStyle w:val="apple-converted-space"/>
+          <w:rFonts w:ascii="Segoe UI" w:hAnsi="Segoe UI" w:cs="Segoe UI"/>
+          <w:color w:val="333333"/>
+          <w:sz w:val="27"/>
+          <w:szCs w:val="27"/>
+          <w:shd w:val="clear" w:color="auto" w:fill="FFFFFF"/>
+          <w:lang w:val="ru-RU"/>
+        </w:rPr>
+        <w:t>выполнить как можно более весомую часть рендера на сервере (</w:t>
+      </w:r>
+      <w:hyperlink r:id="rId41" w:history="1">
+        <w:r>
+          <w:rPr>
+            <w:rStyle w:val="Hyperlink"/>
+            <w:rFonts w:ascii="Segoe UI" w:hAnsi="Segoe UI" w:cs="Segoe UI"/>
+            <w:color w:val="41B7D8"/>
+            <w:sz w:val="27"/>
+            <w:szCs w:val="27"/>
+            <w:shd w:val="clear" w:color="auto" w:fill="FFFFFF"/>
+          </w:rPr>
+          <w:t>offload</w:t>
+        </w:r>
+        <w:r>
+          <w:rPr>
+            <w:rStyle w:val="Hyperlink"/>
+            <w:rFonts w:ascii="Segoe UI" w:hAnsi="Segoe UI" w:cs="Segoe UI"/>
+            <w:color w:val="41B7D8"/>
+            <w:sz w:val="27"/>
+            <w:szCs w:val="27"/>
+            <w:shd w:val="clear" w:color="auto" w:fill="FFFFFF"/>
+            <w:lang w:val="ru-RU"/>
+          </w:rPr>
+          <w:t xml:space="preserve"> </w:t>
+        </w:r>
+        <w:r>
+          <w:rPr>
+            <w:rStyle w:val="Hyperlink"/>
+            <w:rFonts w:ascii="Segoe UI" w:hAnsi="Segoe UI" w:cs="Segoe UI"/>
+            <w:color w:val="41B7D8"/>
+            <w:sz w:val="27"/>
+            <w:szCs w:val="27"/>
+            <w:shd w:val="clear" w:color="auto" w:fill="FFFFFF"/>
+          </w:rPr>
+          <w:t>some</w:t>
+        </w:r>
+        <w:r>
+          <w:rPr>
+            <w:rStyle w:val="Hyperlink"/>
+            <w:rFonts w:ascii="Segoe UI" w:hAnsi="Segoe UI" w:cs="Segoe UI"/>
+            <w:color w:val="41B7D8"/>
+            <w:sz w:val="27"/>
+            <w:szCs w:val="27"/>
+            <w:shd w:val="clear" w:color="auto" w:fill="FFFFFF"/>
+            <w:lang w:val="ru-RU"/>
+          </w:rPr>
+          <w:t xml:space="preserve"> </w:t>
+        </w:r>
+        <w:r>
+          <w:rPr>
+            <w:rStyle w:val="Hyperlink"/>
+            <w:rFonts w:ascii="Segoe UI" w:hAnsi="Segoe UI" w:cs="Segoe UI"/>
+            <w:color w:val="41B7D8"/>
+            <w:sz w:val="27"/>
+            <w:szCs w:val="27"/>
+            <w:shd w:val="clear" w:color="auto" w:fill="FFFFFF"/>
+          </w:rPr>
+          <w:t>of</w:t>
+        </w:r>
+        <w:r>
+          <w:rPr>
+            <w:rStyle w:val="Hyperlink"/>
+            <w:rFonts w:ascii="Segoe UI" w:hAnsi="Segoe UI" w:cs="Segoe UI"/>
+            <w:color w:val="41B7D8"/>
+            <w:sz w:val="27"/>
+            <w:szCs w:val="27"/>
+            <w:shd w:val="clear" w:color="auto" w:fill="FFFFFF"/>
+            <w:lang w:val="ru-RU"/>
+          </w:rPr>
+          <w:t xml:space="preserve"> </w:t>
+        </w:r>
+        <w:r>
+          <w:rPr>
+            <w:rStyle w:val="Hyperlink"/>
+            <w:rFonts w:ascii="Segoe UI" w:hAnsi="Segoe UI" w:cs="Segoe UI"/>
+            <w:color w:val="41B7D8"/>
+            <w:sz w:val="27"/>
+            <w:szCs w:val="27"/>
+            <w:shd w:val="clear" w:color="auto" w:fill="FFFFFF"/>
+          </w:rPr>
+          <w:t>the</w:t>
+        </w:r>
+        <w:r>
+          <w:rPr>
+            <w:rStyle w:val="Hyperlink"/>
+            <w:rFonts w:ascii="Segoe UI" w:hAnsi="Segoe UI" w:cs="Segoe UI"/>
+            <w:color w:val="41B7D8"/>
+            <w:sz w:val="27"/>
+            <w:szCs w:val="27"/>
+            <w:shd w:val="clear" w:color="auto" w:fill="FFFFFF"/>
+            <w:lang w:val="ru-RU"/>
+          </w:rPr>
+          <w:t xml:space="preserve"> </w:t>
+        </w:r>
+        <w:r>
+          <w:rPr>
+            <w:rStyle w:val="Hyperlink"/>
+            <w:rFonts w:ascii="Segoe UI" w:hAnsi="Segoe UI" w:cs="Segoe UI"/>
+            <w:color w:val="41B7D8"/>
+            <w:sz w:val="27"/>
+            <w:szCs w:val="27"/>
+            <w:shd w:val="clear" w:color="auto" w:fill="FFFFFF"/>
+          </w:rPr>
+          <w:t>client</w:t>
+        </w:r>
+        <w:r>
+          <w:rPr>
+            <w:rStyle w:val="Hyperlink"/>
+            <w:rFonts w:ascii="Segoe UI" w:hAnsi="Segoe UI" w:cs="Segoe UI"/>
+            <w:color w:val="41B7D8"/>
+            <w:sz w:val="27"/>
+            <w:szCs w:val="27"/>
+            <w:shd w:val="clear" w:color="auto" w:fill="FFFFFF"/>
+            <w:lang w:val="ru-RU"/>
+          </w:rPr>
+          <w:t>-</w:t>
+        </w:r>
+        <w:r>
+          <w:rPr>
+            <w:rStyle w:val="Hyperlink"/>
+            <w:rFonts w:ascii="Segoe UI" w:hAnsi="Segoe UI" w:cs="Segoe UI"/>
+            <w:color w:val="41B7D8"/>
+            <w:sz w:val="27"/>
+            <w:szCs w:val="27"/>
+            <w:shd w:val="clear" w:color="auto" w:fill="FFFFFF"/>
+          </w:rPr>
+          <w:t>side</w:t>
+        </w:r>
+        <w:r>
+          <w:rPr>
+            <w:rStyle w:val="Hyperlink"/>
+            <w:rFonts w:ascii="Segoe UI" w:hAnsi="Segoe UI" w:cs="Segoe UI"/>
+            <w:color w:val="41B7D8"/>
+            <w:sz w:val="27"/>
+            <w:szCs w:val="27"/>
+            <w:shd w:val="clear" w:color="auto" w:fill="FFFFFF"/>
+            <w:lang w:val="ru-RU"/>
+          </w:rPr>
+          <w:t xml:space="preserve"> </w:t>
+        </w:r>
+        <w:r>
+          <w:rPr>
+            <w:rStyle w:val="Hyperlink"/>
+            <w:rFonts w:ascii="Segoe UI" w:hAnsi="Segoe UI" w:cs="Segoe UI"/>
+            <w:color w:val="41B7D8"/>
+            <w:sz w:val="27"/>
+            <w:szCs w:val="27"/>
+            <w:shd w:val="clear" w:color="auto" w:fill="FFFFFF"/>
+          </w:rPr>
+          <w:t>rendering</w:t>
+        </w:r>
+      </w:hyperlink>
+      <w:r>
+        <w:rPr>
+          <w:rStyle w:val="Hyperlink"/>
+          <w:rFonts w:ascii="Segoe UI" w:hAnsi="Segoe UI" w:cs="Segoe UI"/>
+          <w:color w:val="41B7D8"/>
+          <w:sz w:val="27"/>
+          <w:szCs w:val="27"/>
+          <w:shd w:val="clear" w:color="auto" w:fill="FFFFFF"/>
+          <w:lang w:val="ru-RU"/>
+        </w:rPr>
+        <w:t>) (</w:t>
+      </w:r>
+      <w:r>
+        <w:rPr>
+          <w:rStyle w:val="apple-converted-space"/>
+          <w:rFonts w:ascii="Segoe UI" w:hAnsi="Segoe UI" w:cs="Segoe UI"/>
+          <w:color w:val="333333"/>
+          <w:sz w:val="27"/>
+          <w:szCs w:val="27"/>
+          <w:shd w:val="clear" w:color="auto" w:fill="FFFFFF"/>
+        </w:rPr>
+        <w:t> </w:t>
+      </w:r>
+      <w:hyperlink r:id="rId42" w:history="1">
+        <w:r>
+          <w:rPr>
+            <w:rStyle w:val="Hyperlink"/>
+            <w:rFonts w:ascii="Segoe UI" w:hAnsi="Segoe UI" w:cs="Segoe UI"/>
+            <w:color w:val="41B7D8"/>
+            <w:sz w:val="27"/>
+            <w:szCs w:val="27"/>
+            <w:shd w:val="clear" w:color="auto" w:fill="FFFFFF"/>
+          </w:rPr>
+          <w:t>server</w:t>
+        </w:r>
+      </w:hyperlink>
+      <w:r>
+        <w:rPr>
+          <w:rStyle w:val="apple-converted-space"/>
+          <w:rFonts w:ascii="Segoe UI" w:hAnsi="Segoe UI" w:cs="Segoe UI"/>
+          <w:color w:val="333333"/>
+          <w:sz w:val="27"/>
+          <w:szCs w:val="27"/>
+          <w:shd w:val="clear" w:color="auto" w:fill="FFFFFF"/>
+        </w:rPr>
+        <w:t> </w:t>
+      </w:r>
+      <w:r>
+        <w:rPr>
+          <w:rStyle w:val="apple-converted-space"/>
+          <w:rFonts w:ascii="Segoe UI" w:hAnsi="Segoe UI" w:cs="Segoe UI"/>
+          <w:color w:val="333333"/>
+          <w:sz w:val="27"/>
+          <w:szCs w:val="27"/>
+          <w:shd w:val="clear" w:color="auto" w:fill="FFFFFF"/>
+          <w:lang w:val="ru-RU"/>
+        </w:rPr>
+        <w:t xml:space="preserve">) </w:t>
+      </w:r>
+      <w:r>
+        <w:rPr>
+          <w:rStyle w:val="apple-converted-space"/>
+          <w:rFonts w:ascii="Segoe UI" w:hAnsi="Segoe UI" w:cs="Segoe UI"/>
+          <w:color w:val="333333"/>
+          <w:sz w:val="27"/>
+          <w:szCs w:val="27"/>
+          <w:shd w:val="clear" w:color="auto" w:fill="FFFFFF"/>
+          <w:lang w:val="ru-RU"/>
+        </w:rPr>
+        <w:t xml:space="preserve">и </w:t>
+      </w:r>
+      <w:r>
+        <w:rPr>
+          <w:rStyle w:val="apple-converted-space"/>
+          <w:rFonts w:ascii="Segoe UI" w:hAnsi="Segoe UI" w:cs="Segoe UI"/>
+          <w:color w:val="333333"/>
+          <w:sz w:val="27"/>
+          <w:szCs w:val="27"/>
+          <w:shd w:val="clear" w:color="auto" w:fill="FFFFFF"/>
+          <w:lang w:val="ru-RU"/>
+        </w:rPr>
+        <w:lastRenderedPageBreak/>
+        <w:t>следовательно выведите используемые данные быстро. В</w:t>
+      </w:r>
+      <w:r>
+        <w:rPr>
+          <w:rStyle w:val="apple-converted-space"/>
+          <w:rFonts w:ascii="Segoe UI" w:hAnsi="Segoe UI" w:cs="Segoe UI"/>
+          <w:color w:val="333333"/>
+          <w:sz w:val="27"/>
+          <w:szCs w:val="27"/>
+          <w:shd w:val="clear" w:color="auto" w:fill="FFFFFF"/>
+          <w:lang w:val="ru-RU"/>
+        </w:rPr>
+        <w:t xml:space="preserve"> </w:t>
+      </w:r>
+      <w:r>
+        <w:rPr>
+          <w:rStyle w:val="apple-converted-space"/>
+          <w:rFonts w:ascii="Segoe UI" w:hAnsi="Segoe UI" w:cs="Segoe UI"/>
+          <w:color w:val="333333"/>
+          <w:sz w:val="27"/>
+          <w:szCs w:val="27"/>
+          <w:shd w:val="clear" w:color="auto" w:fill="FFFFFF"/>
+          <w:lang w:val="ru-RU"/>
+        </w:rPr>
+        <w:t>конце</w:t>
+      </w:r>
+      <w:r>
+        <w:rPr>
+          <w:rStyle w:val="apple-converted-space"/>
+          <w:rFonts w:ascii="Segoe UI" w:hAnsi="Segoe UI" w:cs="Segoe UI"/>
+          <w:color w:val="333333"/>
+          <w:sz w:val="27"/>
+          <w:szCs w:val="27"/>
+          <w:shd w:val="clear" w:color="auto" w:fill="FFFFFF"/>
+          <w:lang w:val="ru-RU"/>
+        </w:rPr>
+        <w:t xml:space="preserve"> </w:t>
+      </w:r>
+      <w:r>
+        <w:rPr>
+          <w:rStyle w:val="apple-converted-space"/>
+          <w:rFonts w:ascii="Segoe UI" w:hAnsi="Segoe UI" w:cs="Segoe UI"/>
+          <w:color w:val="333333"/>
+          <w:sz w:val="27"/>
+          <w:szCs w:val="27"/>
+          <w:shd w:val="clear" w:color="auto" w:fill="FFFFFF"/>
+          <w:lang w:val="ru-RU"/>
+        </w:rPr>
+        <w:t>концов</w:t>
+      </w:r>
+      <w:r>
+        <w:rPr>
+          <w:rStyle w:val="apple-converted-space"/>
+          <w:rFonts w:ascii="Segoe UI" w:hAnsi="Segoe UI" w:cs="Segoe UI"/>
+          <w:color w:val="333333"/>
+          <w:sz w:val="27"/>
+          <w:szCs w:val="27"/>
+          <w:shd w:val="clear" w:color="auto" w:fill="FFFFFF"/>
+          <w:lang w:val="ru-RU"/>
+        </w:rPr>
+        <w:t xml:space="preserve"> </w:t>
+      </w:r>
+      <w:r>
+        <w:rPr>
+          <w:rStyle w:val="apple-converted-space"/>
+          <w:rFonts w:ascii="Segoe UI" w:hAnsi="Segoe UI" w:cs="Segoe UI"/>
+          <w:color w:val="333333"/>
+          <w:sz w:val="27"/>
+          <w:szCs w:val="27"/>
+          <w:shd w:val="clear" w:color="auto" w:fill="FFFFFF"/>
+          <w:lang w:val="ru-RU"/>
+        </w:rPr>
+        <w:t>возьмите</w:t>
+      </w:r>
+      <w:r>
+        <w:rPr>
+          <w:rStyle w:val="apple-converted-space"/>
+          <w:rFonts w:ascii="Segoe UI" w:hAnsi="Segoe UI" w:cs="Segoe UI"/>
+          <w:color w:val="333333"/>
+          <w:sz w:val="27"/>
+          <w:szCs w:val="27"/>
+          <w:shd w:val="clear" w:color="auto" w:fill="FFFFFF"/>
+          <w:lang w:val="ru-RU"/>
+        </w:rPr>
+        <w:t xml:space="preserve"> </w:t>
+      </w:r>
+      <w:r>
+        <w:rPr>
+          <w:rStyle w:val="apple-converted-space"/>
+          <w:rFonts w:ascii="Segoe UI" w:hAnsi="Segoe UI" w:cs="Segoe UI"/>
+          <w:color w:val="333333"/>
+          <w:sz w:val="27"/>
+          <w:szCs w:val="27"/>
+          <w:shd w:val="clear" w:color="auto" w:fill="FFFFFF"/>
+          <w:lang w:val="ru-RU"/>
+        </w:rPr>
+        <w:t>на</w:t>
+      </w:r>
+      <w:r>
+        <w:rPr>
+          <w:rStyle w:val="apple-converted-space"/>
+          <w:rFonts w:ascii="Segoe UI" w:hAnsi="Segoe UI" w:cs="Segoe UI"/>
+          <w:color w:val="333333"/>
+          <w:sz w:val="27"/>
+          <w:szCs w:val="27"/>
+          <w:shd w:val="clear" w:color="auto" w:fill="FFFFFF"/>
+          <w:lang w:val="ru-RU"/>
+        </w:rPr>
+        <w:t xml:space="preserve"> </w:t>
+      </w:r>
+      <w:r>
+        <w:rPr>
+          <w:rStyle w:val="apple-converted-space"/>
+          <w:rFonts w:ascii="Segoe UI" w:hAnsi="Segoe UI" w:cs="Segoe UI"/>
+          <w:color w:val="333333"/>
+          <w:sz w:val="27"/>
+          <w:szCs w:val="27"/>
+          <w:shd w:val="clear" w:color="auto" w:fill="FFFFFF"/>
+          <w:lang w:val="ru-RU"/>
+        </w:rPr>
+        <w:t>вооружение</w:t>
+      </w:r>
+      <w:r>
+        <w:rPr>
+          <w:rStyle w:val="apple-converted-space"/>
+          <w:rFonts w:ascii="Segoe UI" w:hAnsi="Segoe UI" w:cs="Segoe UI"/>
+          <w:color w:val="333333"/>
+          <w:sz w:val="27"/>
+          <w:szCs w:val="27"/>
+          <w:shd w:val="clear" w:color="auto" w:fill="FFFFFF"/>
+        </w:rPr>
+        <w:t> </w:t>
+      </w:r>
+      <w:hyperlink r:id="rId43" w:history="1">
+        <w:r>
+          <w:rPr>
+            <w:rStyle w:val="Hyperlink"/>
+            <w:rFonts w:ascii="Segoe UI" w:hAnsi="Segoe UI" w:cs="Segoe UI"/>
+            <w:color w:val="41B7D8"/>
+            <w:sz w:val="27"/>
+            <w:szCs w:val="27"/>
+            <w:shd w:val="clear" w:color="auto" w:fill="FFFFFF"/>
+          </w:rPr>
+          <w:t>Optimize</w:t>
+        </w:r>
+        <w:r>
+          <w:rPr>
+            <w:rStyle w:val="Hyperlink"/>
+            <w:rFonts w:ascii="Segoe UI" w:hAnsi="Segoe UI" w:cs="Segoe UI"/>
+            <w:color w:val="41B7D8"/>
+            <w:sz w:val="27"/>
+            <w:szCs w:val="27"/>
+            <w:shd w:val="clear" w:color="auto" w:fill="FFFFFF"/>
+            <w:lang w:val="ru-RU"/>
+          </w:rPr>
+          <w:t>.</w:t>
+        </w:r>
+        <w:r>
+          <w:rPr>
+            <w:rStyle w:val="Hyperlink"/>
+            <w:rFonts w:ascii="Segoe UI" w:hAnsi="Segoe UI" w:cs="Segoe UI"/>
+            <w:color w:val="41B7D8"/>
+            <w:sz w:val="27"/>
+            <w:szCs w:val="27"/>
+            <w:shd w:val="clear" w:color="auto" w:fill="FFFFFF"/>
+          </w:rPr>
+          <w:t>js</w:t>
+        </w:r>
+      </w:hyperlink>
+      <w:r>
+        <w:rPr>
+          <w:rStyle w:val="apple-converted-space"/>
+          <w:rFonts w:ascii="Segoe UI" w:hAnsi="Segoe UI" w:cs="Segoe UI"/>
+          <w:color w:val="333333"/>
+          <w:sz w:val="27"/>
+          <w:szCs w:val="27"/>
+          <w:shd w:val="clear" w:color="auto" w:fill="FFFFFF"/>
+        </w:rPr>
+        <w:t> </w:t>
+      </w:r>
+      <w:r>
+        <w:rPr>
+          <w:rStyle w:val="apple-converted-space"/>
+          <w:rFonts w:ascii="Segoe UI" w:hAnsi="Segoe UI" w:cs="Segoe UI"/>
+          <w:color w:val="333333"/>
+          <w:sz w:val="27"/>
+          <w:szCs w:val="27"/>
+          <w:shd w:val="clear" w:color="auto" w:fill="FFFFFF"/>
+          <w:lang w:val="ru-RU"/>
+        </w:rPr>
+        <w:t>для ускоренной по средствам обертывания часто-используемых функций загрузки</w:t>
+      </w:r>
+      <w:r>
+        <w:rPr>
+          <w:rFonts w:ascii="Segoe UI" w:hAnsi="Segoe UI" w:cs="Segoe UI"/>
+          <w:color w:val="333333"/>
+          <w:sz w:val="27"/>
+          <w:szCs w:val="27"/>
+          <w:shd w:val="clear" w:color="auto" w:fill="FFFFFF"/>
+          <w:lang w:val="ru-RU"/>
+        </w:rPr>
+        <w:t xml:space="preserve"> (</w:t>
+      </w:r>
+      <w:r>
+        <w:rPr>
+          <w:rFonts w:ascii="Segoe UI" w:hAnsi="Segoe UI" w:cs="Segoe UI"/>
+          <w:color w:val="333333"/>
+          <w:sz w:val="27"/>
+          <w:szCs w:val="27"/>
+          <w:shd w:val="clear" w:color="auto" w:fill="FFFFFF"/>
+          <w:lang w:val="ru-RU"/>
+        </w:rPr>
+        <w:t>это может быть и не нужно</w:t>
+      </w:r>
+      <w:r>
+        <w:rPr>
+          <w:rStyle w:val="apple-converted-space"/>
+          <w:rFonts w:ascii="Segoe UI" w:hAnsi="Segoe UI" w:cs="Segoe UI"/>
+          <w:color w:val="333333"/>
+          <w:sz w:val="27"/>
+          <w:szCs w:val="27"/>
+          <w:shd w:val="clear" w:color="auto" w:fill="FFFFFF"/>
+        </w:rPr>
+        <w:t> </w:t>
+      </w:r>
+      <w:hyperlink r:id="rId44" w:history="1">
+        <w:r>
+          <w:rPr>
+            <w:rStyle w:val="Hyperlink"/>
+            <w:rFonts w:ascii="Segoe UI" w:hAnsi="Segoe UI" w:cs="Segoe UI"/>
+            <w:color w:val="41B7D8"/>
+            <w:sz w:val="27"/>
+            <w:szCs w:val="27"/>
+            <w:shd w:val="clear" w:color="auto" w:fill="FFFFFF"/>
+          </w:rPr>
+          <w:t>might</w:t>
+        </w:r>
+        <w:r>
+          <w:rPr>
+            <w:rStyle w:val="Hyperlink"/>
+            <w:rFonts w:ascii="Segoe UI" w:hAnsi="Segoe UI" w:cs="Segoe UI"/>
+            <w:color w:val="41B7D8"/>
+            <w:sz w:val="27"/>
+            <w:szCs w:val="27"/>
+            <w:shd w:val="clear" w:color="auto" w:fill="FFFFFF"/>
+            <w:lang w:val="ru-RU"/>
+          </w:rPr>
+          <w:t xml:space="preserve"> </w:t>
+        </w:r>
+        <w:r>
+          <w:rPr>
+            <w:rStyle w:val="Hyperlink"/>
+            <w:rFonts w:ascii="Segoe UI" w:hAnsi="Segoe UI" w:cs="Segoe UI"/>
+            <w:color w:val="41B7D8"/>
+            <w:sz w:val="27"/>
+            <w:szCs w:val="27"/>
+            <w:shd w:val="clear" w:color="auto" w:fill="FFFFFF"/>
+          </w:rPr>
+          <w:t>not</w:t>
+        </w:r>
+        <w:r>
+          <w:rPr>
+            <w:rStyle w:val="Hyperlink"/>
+            <w:rFonts w:ascii="Segoe UI" w:hAnsi="Segoe UI" w:cs="Segoe UI"/>
+            <w:color w:val="41B7D8"/>
+            <w:sz w:val="27"/>
+            <w:szCs w:val="27"/>
+            <w:shd w:val="clear" w:color="auto" w:fill="FFFFFF"/>
+            <w:lang w:val="ru-RU"/>
+          </w:rPr>
+          <w:t xml:space="preserve"> </w:t>
+        </w:r>
+        <w:r>
+          <w:rPr>
+            <w:rStyle w:val="Hyperlink"/>
+            <w:rFonts w:ascii="Segoe UI" w:hAnsi="Segoe UI" w:cs="Segoe UI"/>
+            <w:color w:val="41B7D8"/>
+            <w:sz w:val="27"/>
+            <w:szCs w:val="27"/>
+            <w:shd w:val="clear" w:color="auto" w:fill="FFFFFF"/>
+          </w:rPr>
+          <w:t>be</w:t>
+        </w:r>
+        <w:r>
+          <w:rPr>
+            <w:rStyle w:val="Hyperlink"/>
+            <w:rFonts w:ascii="Segoe UI" w:hAnsi="Segoe UI" w:cs="Segoe UI"/>
+            <w:color w:val="41B7D8"/>
+            <w:sz w:val="27"/>
+            <w:szCs w:val="27"/>
+            <w:shd w:val="clear" w:color="auto" w:fill="FFFFFF"/>
+            <w:lang w:val="ru-RU"/>
+          </w:rPr>
+          <w:t xml:space="preserve"> </w:t>
+        </w:r>
+        <w:r>
+          <w:rPr>
+            <w:rStyle w:val="Hyperlink"/>
+            <w:rFonts w:ascii="Segoe UI" w:hAnsi="Segoe UI" w:cs="Segoe UI"/>
+            <w:color w:val="41B7D8"/>
+            <w:sz w:val="27"/>
+            <w:szCs w:val="27"/>
+            <w:shd w:val="clear" w:color="auto" w:fill="FFFFFF"/>
+          </w:rPr>
+          <w:t>necessary</w:t>
+        </w:r>
+      </w:hyperlink>
+      <w:r>
+        <w:rPr>
+          <w:rStyle w:val="apple-converted-space"/>
+          <w:rFonts w:ascii="Segoe UI" w:hAnsi="Segoe UI" w:cs="Segoe UI"/>
+          <w:color w:val="333333"/>
+          <w:sz w:val="27"/>
+          <w:szCs w:val="27"/>
+          <w:shd w:val="clear" w:color="auto" w:fill="FFFFFF"/>
+        </w:rPr>
+        <w:t> </w:t>
+      </w:r>
+      <w:r>
+        <w:rPr>
+          <w:rFonts w:ascii="Segoe UI" w:hAnsi="Segoe UI" w:cs="Segoe UI"/>
+          <w:color w:val="333333"/>
+          <w:sz w:val="27"/>
+          <w:szCs w:val="27"/>
+          <w:shd w:val="clear" w:color="auto" w:fill="FFFFFF"/>
+          <w:lang w:val="ru-RU"/>
+        </w:rPr>
+        <w:t>).</w:t>
+      </w:r>
+    </w:p>
+    <w:p>
+      <w:pPr>
+        <w:rPr>
+          <w:lang w:val="ru-RU"/>
         </w:rPr>
       </w:pPr>
     </w:p>
@@ -11581,410 +13640,6 @@
       <w:pPr>
         <w:rPr>
           <w:rFonts w:ascii="Segoe UI" w:hAnsi="Segoe UI" w:cs="Segoe UI"/>
-          <w:color w:val="333333"/>
-          <w:sz w:val="27"/>
-          <w:szCs w:val="27"/>
-          <w:shd w:val="clear" w:color="auto" w:fill="FFFFFF"/>
-        </w:rPr>
-      </w:pPr>
-      <w:r>
-        <w:rPr>
-          <w:rStyle w:val="Strong"/>
-          <w:rFonts w:ascii="Segoe UI" w:hAnsi="Segoe UI" w:cs="Segoe UI"/>
-          <w:color w:val="333333"/>
-          <w:sz w:val="27"/>
-          <w:szCs w:val="27"/>
-          <w:bdr w:val="none" w:sz="0" w:space="0" w:color="auto" w:frame="1"/>
-          <w:shd w:val="clear" w:color="auto" w:fill="FFFFFF"/>
-        </w:rPr>
-        <w:t xml:space="preserve">11. </w:t>
-      </w:r>
-      <w:r>
-        <w:rPr>
-          <w:rStyle w:val="Strong"/>
-          <w:rFonts w:ascii="Segoe UI" w:hAnsi="Segoe UI" w:cs="Segoe UI"/>
-          <w:color w:val="333333"/>
-          <w:sz w:val="27"/>
-          <w:szCs w:val="27"/>
-          <w:bdr w:val="none" w:sz="0" w:space="0" w:color="auto" w:frame="1"/>
-          <w:shd w:val="clear" w:color="auto" w:fill="FFFFFF"/>
-        </w:rPr>
-        <w:t>Consider micro-optimization and progressive booting.</w:t>
-      </w:r>
-      <w:r>
-        <w:rPr>
-          <w:rFonts w:ascii="Segoe UI" w:hAnsi="Segoe UI" w:cs="Segoe UI"/>
-          <w:color w:val="333333"/>
-          <w:sz w:val="27"/>
-          <w:szCs w:val="27"/>
-        </w:rPr>
-        <w:br/>
-      </w:r>
-      <w:r>
-        <w:rPr>
-          <w:rFonts w:ascii="Segoe UI" w:hAnsi="Segoe UI" w:cs="Segoe UI"/>
-          <w:color w:val="333333"/>
-          <w:sz w:val="27"/>
-          <w:szCs w:val="27"/>
-          <w:shd w:val="clear" w:color="auto" w:fill="FFFFFF"/>
-        </w:rPr>
-        <w:t>In some apps, you might need some time to initialize the app before you can render the page. Display</w:t>
-      </w:r>
-      <w:r>
-        <w:rPr>
-          <w:rStyle w:val="apple-converted-space"/>
-          <w:rFonts w:ascii="Segoe UI" w:hAnsi="Segoe UI" w:cs="Segoe UI"/>
-          <w:color w:val="333333"/>
-          <w:sz w:val="27"/>
-          <w:szCs w:val="27"/>
-          <w:shd w:val="clear" w:color="auto" w:fill="FFFFFF"/>
-        </w:rPr>
-        <w:t> </w:t>
-      </w:r>
-      <w:hyperlink r:id="rId37" w:history="1">
-        <w:r>
-          <w:rPr>
-            <w:rStyle w:val="Hyperlink"/>
-            <w:rFonts w:ascii="Segoe UI" w:hAnsi="Segoe UI" w:cs="Segoe UI"/>
-            <w:color w:val="41B7D8"/>
-            <w:sz w:val="27"/>
-            <w:szCs w:val="27"/>
-            <w:shd w:val="clear" w:color="auto" w:fill="FFFFFF"/>
-          </w:rPr>
-          <w:t>skeleton screens</w:t>
-        </w:r>
-      </w:hyperlink>
-      <w:r>
-        <w:rPr>
-          <w:rStyle w:val="apple-converted-space"/>
-          <w:rFonts w:ascii="Segoe UI" w:hAnsi="Segoe UI" w:cs="Segoe UI"/>
-          <w:color w:val="333333"/>
-          <w:sz w:val="27"/>
-          <w:szCs w:val="27"/>
-          <w:shd w:val="clear" w:color="auto" w:fill="FFFFFF"/>
-        </w:rPr>
-        <w:t> </w:t>
-      </w:r>
-      <w:r>
-        <w:rPr>
-          <w:rFonts w:ascii="Segoe UI" w:hAnsi="Segoe UI" w:cs="Segoe UI"/>
-          <w:color w:val="333333"/>
-          <w:sz w:val="27"/>
-          <w:szCs w:val="27"/>
-          <w:shd w:val="clear" w:color="auto" w:fill="FFFFFF"/>
-        </w:rPr>
-        <w:t>instead of loading indicators. Look for modules and techniques to speed up the initial rendering time (for example,</w:t>
-      </w:r>
-      <w:r>
-        <w:rPr>
-          <w:rStyle w:val="apple-converted-space"/>
-          <w:rFonts w:ascii="Segoe UI" w:hAnsi="Segoe UI" w:cs="Segoe UI"/>
-          <w:color w:val="333333"/>
-          <w:sz w:val="27"/>
-          <w:szCs w:val="27"/>
-          <w:shd w:val="clear" w:color="auto" w:fill="FFFFFF"/>
-        </w:rPr>
-        <w:t> </w:t>
-      </w:r>
-      <w:hyperlink r:id="rId38" w:anchor=".8b9afnsub" w:history="1">
-        <w:r>
-          <w:rPr>
-            <w:rStyle w:val="Hyperlink"/>
-            <w:rFonts w:ascii="Segoe UI" w:hAnsi="Segoe UI" w:cs="Segoe UI"/>
-            <w:color w:val="41B7D8"/>
-            <w:sz w:val="27"/>
-            <w:szCs w:val="27"/>
-            <w:shd w:val="clear" w:color="auto" w:fill="FFFFFF"/>
-          </w:rPr>
-          <w:t>tree-shaking</w:t>
-        </w:r>
-      </w:hyperlink>
-      <w:r>
-        <w:rPr>
-          <w:rStyle w:val="apple-converted-space"/>
-          <w:rFonts w:ascii="Segoe UI" w:hAnsi="Segoe UI" w:cs="Segoe UI"/>
-          <w:color w:val="333333"/>
-          <w:sz w:val="27"/>
-          <w:szCs w:val="27"/>
-          <w:shd w:val="clear" w:color="auto" w:fill="FFFFFF"/>
-        </w:rPr>
-        <w:t> </w:t>
-      </w:r>
-      <w:r>
-        <w:rPr>
-          <w:rFonts w:ascii="Segoe UI" w:hAnsi="Segoe UI" w:cs="Segoe UI"/>
-          <w:color w:val="333333"/>
-          <w:sz w:val="27"/>
-          <w:szCs w:val="27"/>
-          <w:shd w:val="clear" w:color="auto" w:fill="FFFFFF"/>
-        </w:rPr>
-        <w:t>and</w:t>
-      </w:r>
-      <w:r>
-        <w:rPr>
-          <w:rStyle w:val="apple-converted-space"/>
-          <w:rFonts w:ascii="Segoe UI" w:hAnsi="Segoe UI" w:cs="Segoe UI"/>
-          <w:color w:val="333333"/>
-          <w:sz w:val="27"/>
-          <w:szCs w:val="27"/>
-          <w:shd w:val="clear" w:color="auto" w:fill="FFFFFF"/>
-        </w:rPr>
-        <w:t> </w:t>
-      </w:r>
-      <w:hyperlink r:id="rId39" w:history="1">
-        <w:r>
-          <w:rPr>
-            <w:rStyle w:val="Hyperlink"/>
-            <w:rFonts w:ascii="Segoe UI" w:hAnsi="Segoe UI" w:cs="Segoe UI"/>
-            <w:color w:val="41B7D8"/>
-            <w:sz w:val="27"/>
-            <w:szCs w:val="27"/>
-            <w:shd w:val="clear" w:color="auto" w:fill="FFFFFF"/>
-          </w:rPr>
-          <w:t>code-splitting</w:t>
-        </w:r>
-      </w:hyperlink>
-      <w:r>
-        <w:rPr>
-          <w:rFonts w:ascii="Segoe UI" w:hAnsi="Segoe UI" w:cs="Segoe UI"/>
-          <w:color w:val="333333"/>
-          <w:sz w:val="27"/>
-          <w:szCs w:val="27"/>
-          <w:shd w:val="clear" w:color="auto" w:fill="FFFFFF"/>
-        </w:rPr>
-        <w:t>), because most performance issues come from the initial parsing time to bootstrap the app. Also, use an</w:t>
-      </w:r>
-      <w:r>
-        <w:rPr>
-          <w:rStyle w:val="apple-converted-space"/>
-          <w:rFonts w:ascii="Segoe UI" w:hAnsi="Segoe UI" w:cs="Segoe UI"/>
-          <w:color w:val="333333"/>
-          <w:sz w:val="27"/>
-          <w:szCs w:val="27"/>
-          <w:shd w:val="clear" w:color="auto" w:fill="FFFFFF"/>
-        </w:rPr>
-        <w:t> </w:t>
-      </w:r>
-      <w:hyperlink r:id="rId40" w:history="1">
-        <w:r>
-          <w:rPr>
-            <w:rStyle w:val="Hyperlink"/>
-            <w:rFonts w:ascii="Segoe UI" w:hAnsi="Segoe UI" w:cs="Segoe UI"/>
-            <w:color w:val="41B7D8"/>
-            <w:sz w:val="27"/>
-            <w:szCs w:val="27"/>
-            <w:shd w:val="clear" w:color="auto" w:fill="FFFFFF"/>
-          </w:rPr>
-          <w:t>ahead-of-time compiler</w:t>
-        </w:r>
-      </w:hyperlink>
-      <w:r>
-        <w:rPr>
-          <w:rStyle w:val="apple-converted-space"/>
-          <w:rFonts w:ascii="Segoe UI" w:hAnsi="Segoe UI" w:cs="Segoe UI"/>
-          <w:color w:val="333333"/>
-          <w:sz w:val="27"/>
-          <w:szCs w:val="27"/>
-          <w:shd w:val="clear" w:color="auto" w:fill="FFFFFF"/>
-        </w:rPr>
-        <w:t> </w:t>
-      </w:r>
-      <w:r>
-        <w:rPr>
-          <w:rFonts w:ascii="Segoe UI" w:hAnsi="Segoe UI" w:cs="Segoe UI"/>
-          <w:color w:val="333333"/>
-          <w:sz w:val="27"/>
-          <w:szCs w:val="27"/>
-          <w:shd w:val="clear" w:color="auto" w:fill="FFFFFF"/>
-        </w:rPr>
-        <w:t>to</w:t>
-      </w:r>
-      <w:r>
-        <w:rPr>
-          <w:rStyle w:val="apple-converted-space"/>
-          <w:rFonts w:ascii="Segoe UI" w:hAnsi="Segoe UI" w:cs="Segoe UI"/>
-          <w:color w:val="333333"/>
-          <w:sz w:val="27"/>
-          <w:szCs w:val="27"/>
-          <w:shd w:val="clear" w:color="auto" w:fill="FFFFFF"/>
-        </w:rPr>
-        <w:t> </w:t>
-      </w:r>
-      <w:hyperlink r:id="rId41" w:history="1">
-        <w:r>
-          <w:rPr>
-            <w:rStyle w:val="Hyperlink"/>
-            <w:rFonts w:ascii="Segoe UI" w:hAnsi="Segoe UI" w:cs="Segoe UI"/>
-            <w:color w:val="41B7D8"/>
-            <w:sz w:val="27"/>
-            <w:szCs w:val="27"/>
-            <w:shd w:val="clear" w:color="auto" w:fill="FFFFFF"/>
-          </w:rPr>
-          <w:t>offload some of the client-side rendering</w:t>
-        </w:r>
-      </w:hyperlink>
-      <w:r>
-        <w:rPr>
-          <w:rStyle w:val="apple-converted-space"/>
-          <w:rFonts w:ascii="Segoe UI" w:hAnsi="Segoe UI" w:cs="Segoe UI"/>
-          <w:color w:val="333333"/>
-          <w:sz w:val="27"/>
-          <w:szCs w:val="27"/>
-          <w:shd w:val="clear" w:color="auto" w:fill="FFFFFF"/>
-        </w:rPr>
-        <w:t> </w:t>
-      </w:r>
-      <w:r>
-        <w:rPr>
-          <w:rFonts w:ascii="Segoe UI" w:hAnsi="Segoe UI" w:cs="Segoe UI"/>
-          <w:color w:val="333333"/>
-          <w:sz w:val="27"/>
-          <w:szCs w:val="27"/>
-          <w:shd w:val="clear" w:color="auto" w:fill="FFFFFF"/>
-        </w:rPr>
-        <w:t>to the</w:t>
-      </w:r>
-      <w:r>
-        <w:rPr>
-          <w:rStyle w:val="apple-converted-space"/>
-          <w:rFonts w:ascii="Segoe UI" w:hAnsi="Segoe UI" w:cs="Segoe UI"/>
-          <w:color w:val="333333"/>
-          <w:sz w:val="27"/>
-          <w:szCs w:val="27"/>
-          <w:shd w:val="clear" w:color="auto" w:fill="FFFFFF"/>
-        </w:rPr>
-        <w:t> </w:t>
-      </w:r>
-      <w:hyperlink r:id="rId42" w:history="1">
-        <w:r>
-          <w:rPr>
-            <w:rStyle w:val="Hyperlink"/>
-            <w:rFonts w:ascii="Segoe UI" w:hAnsi="Segoe UI" w:cs="Segoe UI"/>
-            <w:color w:val="41B7D8"/>
-            <w:sz w:val="27"/>
-            <w:szCs w:val="27"/>
-            <w:shd w:val="clear" w:color="auto" w:fill="FFFFFF"/>
-          </w:rPr>
-          <w:t>server</w:t>
-        </w:r>
-      </w:hyperlink>
-      <w:r>
-        <w:rPr>
-          <w:rStyle w:val="apple-converted-space"/>
-          <w:rFonts w:ascii="Segoe UI" w:hAnsi="Segoe UI" w:cs="Segoe UI"/>
-          <w:color w:val="333333"/>
-          <w:sz w:val="27"/>
-          <w:szCs w:val="27"/>
-          <w:shd w:val="clear" w:color="auto" w:fill="FFFFFF"/>
-        </w:rPr>
-        <w:t> </w:t>
-      </w:r>
-      <w:r>
-        <w:rPr>
-          <w:rFonts w:ascii="Segoe UI" w:hAnsi="Segoe UI" w:cs="Segoe UI"/>
-          <w:color w:val="333333"/>
-          <w:sz w:val="27"/>
-          <w:szCs w:val="27"/>
-          <w:shd w:val="clear" w:color="auto" w:fill="FFFFFF"/>
-        </w:rPr>
-        <w:t>and, hence, output usable results quickly. Finally, consider using</w:t>
-      </w:r>
-      <w:r>
-        <w:rPr>
-          <w:rStyle w:val="apple-converted-space"/>
-          <w:rFonts w:ascii="Segoe UI" w:hAnsi="Segoe UI" w:cs="Segoe UI"/>
-          <w:color w:val="333333"/>
-          <w:sz w:val="27"/>
-          <w:szCs w:val="27"/>
-          <w:shd w:val="clear" w:color="auto" w:fill="FFFFFF"/>
-        </w:rPr>
-        <w:t> </w:t>
-      </w:r>
-      <w:hyperlink r:id="rId43" w:history="1">
-        <w:r>
-          <w:rPr>
-            <w:rStyle w:val="Hyperlink"/>
-            <w:rFonts w:ascii="Segoe UI" w:hAnsi="Segoe UI" w:cs="Segoe UI"/>
-            <w:color w:val="41B7D8"/>
-            <w:sz w:val="27"/>
-            <w:szCs w:val="27"/>
-            <w:shd w:val="clear" w:color="auto" w:fill="FFFFFF"/>
-          </w:rPr>
-          <w:t>Optimize.js</w:t>
-        </w:r>
-      </w:hyperlink>
-      <w:r>
-        <w:rPr>
-          <w:rStyle w:val="apple-converted-space"/>
-          <w:rFonts w:ascii="Segoe UI" w:hAnsi="Segoe UI" w:cs="Segoe UI"/>
-          <w:color w:val="333333"/>
-          <w:sz w:val="27"/>
-          <w:szCs w:val="27"/>
-          <w:shd w:val="clear" w:color="auto" w:fill="FFFFFF"/>
-        </w:rPr>
-        <w:t> </w:t>
-      </w:r>
-      <w:r>
-        <w:rPr>
-          <w:rFonts w:ascii="Segoe UI" w:hAnsi="Segoe UI" w:cs="Segoe UI"/>
-          <w:color w:val="333333"/>
-          <w:sz w:val="27"/>
-          <w:szCs w:val="27"/>
-          <w:shd w:val="clear" w:color="auto" w:fill="FFFFFF"/>
-        </w:rPr>
-        <w:t>for faster initial loading by wrapping eagerly invoked functions (it</w:t>
-      </w:r>
-      <w:r>
-        <w:rPr>
-          <w:rStyle w:val="apple-converted-space"/>
-          <w:rFonts w:ascii="Segoe UI" w:hAnsi="Segoe UI" w:cs="Segoe UI"/>
-          <w:color w:val="333333"/>
-          <w:sz w:val="27"/>
-          <w:szCs w:val="27"/>
-          <w:shd w:val="clear" w:color="auto" w:fill="FFFFFF"/>
-        </w:rPr>
-        <w:t> </w:t>
-      </w:r>
-      <w:hyperlink r:id="rId44" w:history="1">
-        <w:r>
-          <w:rPr>
-            <w:rStyle w:val="Hyperlink"/>
-            <w:rFonts w:ascii="Segoe UI" w:hAnsi="Segoe UI" w:cs="Segoe UI"/>
-            <w:color w:val="41B7D8"/>
-            <w:sz w:val="27"/>
-            <w:szCs w:val="27"/>
-            <w:shd w:val="clear" w:color="auto" w:fill="FFFFFF"/>
-          </w:rPr>
-          <w:t>might not be necessary</w:t>
-        </w:r>
-      </w:hyperlink>
-      <w:r>
-        <w:rPr>
-          <w:rStyle w:val="apple-converted-space"/>
-          <w:rFonts w:ascii="Segoe UI" w:hAnsi="Segoe UI" w:cs="Segoe UI"/>
-          <w:color w:val="333333"/>
-          <w:sz w:val="27"/>
-          <w:szCs w:val="27"/>
-          <w:shd w:val="clear" w:color="auto" w:fill="FFFFFF"/>
-        </w:rPr>
-        <w:t> </w:t>
-      </w:r>
-      <w:r>
-        <w:rPr>
-          <w:rFonts w:ascii="Segoe UI" w:hAnsi="Segoe UI" w:cs="Segoe UI"/>
-          <w:color w:val="333333"/>
-          <w:sz w:val="27"/>
-          <w:szCs w:val="27"/>
-          <w:shd w:val="clear" w:color="auto" w:fill="FFFFFF"/>
-        </w:rPr>
-        <w:t>any longer, though).</w:t>
-      </w:r>
-    </w:p>
-    <w:p/>
-    <w:p>
-      <w:pPr>
-        <w:rPr>
-          <w:rFonts w:ascii="Segoe UI" w:hAnsi="Segoe UI" w:cs="Segoe UI"/>
           <w:i/>
           <w:iCs/>
           <w:color w:val="777777"/>
@@ -11998,7 +13653,6 @@
         <w:rPr>
           <w:noProof/>
         </w:rPr>
-        <w:lastRenderedPageBreak/>
         <w:drawing>
           <wp:inline distT="0" distB="0" distL="0" distR="0" wp14:anchorId="5F8AE182" wp14:editId="6DFA17C2">
             <wp:extent cx="5943600" cy="2833258"/>
@@ -12448,6 +14102,7 @@
           <w:color w:val="333333"/>
           <w:sz w:val="27"/>
           <w:szCs w:val="27"/>
+          <w:lang w:val="ru-RU"/>
         </w:rPr>
       </w:pPr>
       <w:r>
@@ -12456,15 +14111,326 @@
           <w:color w:val="333333"/>
           <w:sz w:val="27"/>
           <w:szCs w:val="27"/>
-        </w:rPr>
-        <w:t>Client-side rendering or server-side rendering? In both scenarios, our goal should be to set up </w:t>
-      </w:r>
-      <w:r>
-        <w:rPr>
-          <w:rFonts w:ascii="Segoe UI" w:eastAsia="Times New Roman" w:hAnsi="Segoe UI" w:cs="Segoe UI"/>
-          <w:color w:val="333333"/>
-          <w:sz w:val="27"/>
-          <w:szCs w:val="27"/>
+          <w:lang w:val="ru-RU"/>
+        </w:rPr>
+        <w:t>Рендер</w:t>
+      </w:r>
+      <w:r>
+        <w:rPr>
+          <w:rFonts w:ascii="Segoe UI" w:eastAsia="Times New Roman" w:hAnsi="Segoe UI" w:cs="Segoe UI"/>
+          <w:color w:val="333333"/>
+          <w:sz w:val="27"/>
+          <w:szCs w:val="27"/>
+          <w:lang w:val="ru-RU"/>
+        </w:rPr>
+        <w:t xml:space="preserve"> </w:t>
+      </w:r>
+      <w:r>
+        <w:rPr>
+          <w:rFonts w:ascii="Segoe UI" w:eastAsia="Times New Roman" w:hAnsi="Segoe UI" w:cs="Segoe UI"/>
+          <w:color w:val="333333"/>
+          <w:sz w:val="27"/>
+          <w:szCs w:val="27"/>
+          <w:lang w:val="ru-RU"/>
+        </w:rPr>
+        <w:t>на</w:t>
+      </w:r>
+      <w:r>
+        <w:rPr>
+          <w:rFonts w:ascii="Segoe UI" w:eastAsia="Times New Roman" w:hAnsi="Segoe UI" w:cs="Segoe UI"/>
+          <w:color w:val="333333"/>
+          <w:sz w:val="27"/>
+          <w:szCs w:val="27"/>
+          <w:lang w:val="ru-RU"/>
+        </w:rPr>
+        <w:t xml:space="preserve"> </w:t>
+      </w:r>
+      <w:r>
+        <w:rPr>
+          <w:rFonts w:ascii="Segoe UI" w:eastAsia="Times New Roman" w:hAnsi="Segoe UI" w:cs="Segoe UI"/>
+          <w:color w:val="333333"/>
+          <w:sz w:val="27"/>
+          <w:szCs w:val="27"/>
+          <w:lang w:val="ru-RU"/>
+        </w:rPr>
+        <w:t>клиенте</w:t>
+      </w:r>
+      <w:r>
+        <w:rPr>
+          <w:rFonts w:ascii="Segoe UI" w:eastAsia="Times New Roman" w:hAnsi="Segoe UI" w:cs="Segoe UI"/>
+          <w:color w:val="333333"/>
+          <w:sz w:val="27"/>
+          <w:szCs w:val="27"/>
+          <w:lang w:val="ru-RU"/>
+        </w:rPr>
+        <w:t xml:space="preserve"> </w:t>
+      </w:r>
+      <w:r>
+        <w:rPr>
+          <w:rFonts w:ascii="Segoe UI" w:eastAsia="Times New Roman" w:hAnsi="Segoe UI" w:cs="Segoe UI"/>
+          <w:color w:val="333333"/>
+          <w:sz w:val="27"/>
+          <w:szCs w:val="27"/>
+          <w:lang w:val="ru-RU"/>
+        </w:rPr>
+        <w:t>или</w:t>
+      </w:r>
+      <w:r>
+        <w:rPr>
+          <w:rFonts w:ascii="Segoe UI" w:eastAsia="Times New Roman" w:hAnsi="Segoe UI" w:cs="Segoe UI"/>
+          <w:color w:val="333333"/>
+          <w:sz w:val="27"/>
+          <w:szCs w:val="27"/>
+          <w:lang w:val="ru-RU"/>
+        </w:rPr>
+        <w:t xml:space="preserve"> </w:t>
+      </w:r>
+      <w:r>
+        <w:rPr>
+          <w:rFonts w:ascii="Segoe UI" w:eastAsia="Times New Roman" w:hAnsi="Segoe UI" w:cs="Segoe UI"/>
+          <w:color w:val="333333"/>
+          <w:sz w:val="27"/>
+          <w:szCs w:val="27"/>
+          <w:lang w:val="ru-RU"/>
+        </w:rPr>
+        <w:t>на</w:t>
+      </w:r>
+      <w:r>
+        <w:rPr>
+          <w:rFonts w:ascii="Segoe UI" w:eastAsia="Times New Roman" w:hAnsi="Segoe UI" w:cs="Segoe UI"/>
+          <w:color w:val="333333"/>
+          <w:sz w:val="27"/>
+          <w:szCs w:val="27"/>
+          <w:lang w:val="ru-RU"/>
+        </w:rPr>
+        <w:t xml:space="preserve"> </w:t>
+      </w:r>
+      <w:r>
+        <w:rPr>
+          <w:rFonts w:ascii="Segoe UI" w:eastAsia="Times New Roman" w:hAnsi="Segoe UI" w:cs="Segoe UI"/>
+          <w:color w:val="333333"/>
+          <w:sz w:val="27"/>
+          <w:szCs w:val="27"/>
+          <w:lang w:val="ru-RU"/>
+        </w:rPr>
+        <w:t>сервере</w:t>
+      </w:r>
+      <w:r>
+        <w:rPr>
+          <w:rFonts w:ascii="Segoe UI" w:eastAsia="Times New Roman" w:hAnsi="Segoe UI" w:cs="Segoe UI"/>
+          <w:color w:val="333333"/>
+          <w:sz w:val="27"/>
+          <w:szCs w:val="27"/>
+          <w:lang w:val="ru-RU"/>
+        </w:rPr>
+        <w:t xml:space="preserve">? </w:t>
+      </w:r>
+      <w:r>
+        <w:rPr>
+          <w:rFonts w:ascii="Segoe UI" w:eastAsia="Times New Roman" w:hAnsi="Segoe UI" w:cs="Segoe UI"/>
+          <w:color w:val="333333"/>
+          <w:sz w:val="27"/>
+          <w:szCs w:val="27"/>
+          <w:lang w:val="ru-RU"/>
+        </w:rPr>
+        <w:t>В</w:t>
+      </w:r>
+      <w:r>
+        <w:rPr>
+          <w:rFonts w:ascii="Segoe UI" w:eastAsia="Times New Roman" w:hAnsi="Segoe UI" w:cs="Segoe UI"/>
+          <w:color w:val="333333"/>
+          <w:sz w:val="27"/>
+          <w:szCs w:val="27"/>
+          <w:lang w:val="ru-RU"/>
+        </w:rPr>
+        <w:t xml:space="preserve"> </w:t>
+      </w:r>
+      <w:r>
+        <w:rPr>
+          <w:rFonts w:ascii="Segoe UI" w:eastAsia="Times New Roman" w:hAnsi="Segoe UI" w:cs="Segoe UI"/>
+          <w:color w:val="333333"/>
+          <w:sz w:val="27"/>
+          <w:szCs w:val="27"/>
+          <w:lang w:val="ru-RU"/>
+        </w:rPr>
+        <w:t>обоих</w:t>
+      </w:r>
+      <w:r>
+        <w:rPr>
+          <w:rFonts w:ascii="Segoe UI" w:eastAsia="Times New Roman" w:hAnsi="Segoe UI" w:cs="Segoe UI"/>
+          <w:color w:val="333333"/>
+          <w:sz w:val="27"/>
+          <w:szCs w:val="27"/>
+          <w:lang w:val="ru-RU"/>
+        </w:rPr>
+        <w:t xml:space="preserve"> </w:t>
+      </w:r>
+      <w:r>
+        <w:rPr>
+          <w:rFonts w:ascii="Segoe UI" w:eastAsia="Times New Roman" w:hAnsi="Segoe UI" w:cs="Segoe UI"/>
+          <w:color w:val="333333"/>
+          <w:sz w:val="27"/>
+          <w:szCs w:val="27"/>
+          <w:lang w:val="ru-RU"/>
+        </w:rPr>
+        <w:t>случая</w:t>
+      </w:r>
+      <w:r>
+        <w:rPr>
+          <w:rFonts w:ascii="Segoe UI" w:eastAsia="Times New Roman" w:hAnsi="Segoe UI" w:cs="Segoe UI"/>
+          <w:color w:val="333333"/>
+          <w:sz w:val="27"/>
+          <w:szCs w:val="27"/>
+          <w:lang w:val="ru-RU"/>
+        </w:rPr>
+        <w:t xml:space="preserve"> </w:t>
+      </w:r>
+      <w:r>
+        <w:rPr>
+          <w:rFonts w:ascii="Segoe UI" w:eastAsia="Times New Roman" w:hAnsi="Segoe UI" w:cs="Segoe UI"/>
+          <w:color w:val="333333"/>
+          <w:sz w:val="27"/>
+          <w:szCs w:val="27"/>
+          <w:lang w:val="ru-RU"/>
+        </w:rPr>
+        <w:t>нашей</w:t>
+      </w:r>
+      <w:r>
+        <w:rPr>
+          <w:rFonts w:ascii="Segoe UI" w:eastAsia="Times New Roman" w:hAnsi="Segoe UI" w:cs="Segoe UI"/>
+          <w:color w:val="333333"/>
+          <w:sz w:val="27"/>
+          <w:szCs w:val="27"/>
+          <w:lang w:val="ru-RU"/>
+        </w:rPr>
+        <w:t xml:space="preserve"> </w:t>
+      </w:r>
+      <w:r>
+        <w:rPr>
+          <w:rFonts w:ascii="Segoe UI" w:eastAsia="Times New Roman" w:hAnsi="Segoe UI" w:cs="Segoe UI"/>
+          <w:color w:val="333333"/>
+          <w:sz w:val="27"/>
+          <w:szCs w:val="27"/>
+          <w:lang w:val="ru-RU"/>
+        </w:rPr>
+        <w:t>целью</w:t>
+      </w:r>
+      <w:r>
+        <w:rPr>
+          <w:rFonts w:ascii="Segoe UI" w:eastAsia="Times New Roman" w:hAnsi="Segoe UI" w:cs="Segoe UI"/>
+          <w:color w:val="333333"/>
+          <w:sz w:val="27"/>
+          <w:szCs w:val="27"/>
+          <w:lang w:val="ru-RU"/>
+        </w:rPr>
+        <w:t xml:space="preserve"> </w:t>
+      </w:r>
+      <w:r>
+        <w:rPr>
+          <w:rFonts w:ascii="Segoe UI" w:eastAsia="Times New Roman" w:hAnsi="Segoe UI" w:cs="Segoe UI"/>
+          <w:color w:val="333333"/>
+          <w:sz w:val="27"/>
+          <w:szCs w:val="27"/>
+          <w:lang w:val="ru-RU"/>
+        </w:rPr>
+        <w:t>должно</w:t>
+      </w:r>
+      <w:r>
+        <w:rPr>
+          <w:rFonts w:ascii="Segoe UI" w:eastAsia="Times New Roman" w:hAnsi="Segoe UI" w:cs="Segoe UI"/>
+          <w:color w:val="333333"/>
+          <w:sz w:val="27"/>
+          <w:szCs w:val="27"/>
+          <w:lang w:val="ru-RU"/>
+        </w:rPr>
+        <w:t xml:space="preserve"> </w:t>
+      </w:r>
+      <w:r>
+        <w:rPr>
+          <w:rFonts w:ascii="Segoe UI" w:eastAsia="Times New Roman" w:hAnsi="Segoe UI" w:cs="Segoe UI"/>
+          <w:color w:val="333333"/>
+          <w:sz w:val="27"/>
+          <w:szCs w:val="27"/>
+          <w:lang w:val="ru-RU"/>
+        </w:rPr>
+        <w:t>быть</w:t>
+      </w:r>
+      <w:r>
+        <w:rPr>
+          <w:rFonts w:ascii="Segoe UI" w:eastAsia="Times New Roman" w:hAnsi="Segoe UI" w:cs="Segoe UI"/>
+          <w:color w:val="333333"/>
+          <w:sz w:val="27"/>
+          <w:szCs w:val="27"/>
+          <w:lang w:val="ru-RU"/>
+        </w:rPr>
+        <w:t xml:space="preserve"> </w:t>
+      </w:r>
+      <w:r>
+        <w:rPr>
+          <w:rFonts w:ascii="Segoe UI" w:eastAsia="Times New Roman" w:hAnsi="Segoe UI" w:cs="Segoe UI"/>
+          <w:color w:val="333333"/>
+          <w:sz w:val="27"/>
+          <w:szCs w:val="27"/>
+          <w:lang w:val="ru-RU"/>
+        </w:rPr>
+        <w:t>добиться</w:t>
+      </w:r>
+      <w:r>
+        <w:rPr>
+          <w:rFonts w:ascii="Segoe UI" w:eastAsia="Times New Roman" w:hAnsi="Segoe UI" w:cs="Segoe UI"/>
+          <w:color w:val="333333"/>
+          <w:sz w:val="27"/>
+          <w:szCs w:val="27"/>
+          <w:lang w:val="ru-RU"/>
+        </w:rPr>
+        <w:t xml:space="preserve"> </w:t>
+      </w:r>
+      <w:r>
+        <w:rPr>
+          <w:rFonts w:ascii="Segoe UI" w:eastAsia="Times New Roman" w:hAnsi="Segoe UI" w:cs="Segoe UI"/>
+          <w:color w:val="333333"/>
+          <w:sz w:val="27"/>
+          <w:szCs w:val="27"/>
+          <w:lang w:val="ru-RU"/>
+        </w:rPr>
+        <w:t>прогрессивной</w:t>
+      </w:r>
+      <w:r>
+        <w:rPr>
+          <w:rFonts w:ascii="Segoe UI" w:eastAsia="Times New Roman" w:hAnsi="Segoe UI" w:cs="Segoe UI"/>
+          <w:color w:val="333333"/>
+          <w:sz w:val="27"/>
+          <w:szCs w:val="27"/>
+          <w:lang w:val="ru-RU"/>
+        </w:rPr>
+        <w:t xml:space="preserve"> </w:t>
+      </w:r>
+      <w:r>
+        <w:rPr>
+          <w:rFonts w:ascii="Segoe UI" w:eastAsia="Times New Roman" w:hAnsi="Segoe UI" w:cs="Segoe UI"/>
+          <w:color w:val="333333"/>
+          <w:sz w:val="27"/>
+          <w:szCs w:val="27"/>
+          <w:lang w:val="ru-RU"/>
+        </w:rPr>
+        <w:t>загрузки</w:t>
+      </w:r>
+      <w:r>
+        <w:rPr>
+          <w:rFonts w:ascii="Segoe UI" w:eastAsia="Times New Roman" w:hAnsi="Segoe UI" w:cs="Segoe UI"/>
+          <w:color w:val="333333"/>
+          <w:sz w:val="27"/>
+          <w:szCs w:val="27"/>
+        </w:rPr>
+        <w:t> </w:t>
+      </w:r>
+      <w:r>
+        <w:rPr>
+          <w:rFonts w:ascii="Segoe UI" w:eastAsia="Times New Roman" w:hAnsi="Segoe UI" w:cs="Segoe UI"/>
+          <w:color w:val="333333"/>
+          <w:sz w:val="27"/>
+          <w:szCs w:val="27"/>
+          <w:lang w:val="ru-RU"/>
         </w:rPr>
         <w:t>(</w:t>
       </w:r>
@@ -12476,7 +14442,26 @@
             <w:sz w:val="27"/>
             <w:szCs w:val="27"/>
           </w:rPr>
-          <w:t>progressive booting</w:t>
+          <w:t>progressive</w:t>
+        </w:r>
+        <w:r>
+          <w:rPr>
+            <w:rFonts w:ascii="Segoe UI" w:eastAsia="Times New Roman" w:hAnsi="Segoe UI" w:cs="Segoe UI"/>
+            <w:color w:val="41B7D8"/>
+            <w:sz w:val="27"/>
+            <w:szCs w:val="27"/>
+            <w:lang w:val="ru-RU"/>
+          </w:rPr>
+          <w:t xml:space="preserve"> </w:t>
+        </w:r>
+        <w:r>
+          <w:rPr>
+            <w:rFonts w:ascii="Segoe UI" w:eastAsia="Times New Roman" w:hAnsi="Segoe UI" w:cs="Segoe UI"/>
+            <w:color w:val="41B7D8"/>
+            <w:sz w:val="27"/>
+            <w:szCs w:val="27"/>
+          </w:rPr>
+          <w:t>booting</w:t>
         </w:r>
       </w:hyperlink>
       <w:r>
@@ -12485,24 +14470,385 @@
           <w:color w:val="333333"/>
           <w:sz w:val="27"/>
           <w:szCs w:val="27"/>
-        </w:rPr>
-        <w:t>)</w:t>
-      </w:r>
-      <w:r>
-        <w:rPr>
-          <w:rFonts w:ascii="Segoe UI" w:eastAsia="Times New Roman" w:hAnsi="Segoe UI" w:cs="Segoe UI"/>
-          <w:color w:val="333333"/>
-          <w:sz w:val="27"/>
-          <w:szCs w:val="27"/>
-        </w:rPr>
-        <w:t>: Use server-side rendering to get a quick first meaningful paint, but also include some minimal JavaScript to keep the time-to-interactive close to the first meaningful paint. We can then, either on demand or as time allows, boot non-essential parts of the app. Unfortunately, as </w:t>
-      </w:r>
-      <w:r>
-        <w:rPr>
-          <w:rFonts w:ascii="Segoe UI" w:eastAsia="Times New Roman" w:hAnsi="Segoe UI" w:cs="Segoe UI"/>
-          <w:color w:val="333333"/>
-          <w:sz w:val="27"/>
-          <w:szCs w:val="27"/>
+          <w:lang w:val="ru-RU"/>
+        </w:rPr>
+        <w:t xml:space="preserve">): </w:t>
+      </w:r>
+      <w:r>
+        <w:rPr>
+          <w:rFonts w:ascii="Segoe UI" w:eastAsia="Times New Roman" w:hAnsi="Segoe UI" w:cs="Segoe UI"/>
+          <w:color w:val="333333"/>
+          <w:sz w:val="27"/>
+          <w:szCs w:val="27"/>
+          <w:lang w:val="ru-RU"/>
+        </w:rPr>
+        <w:t>Используйте</w:t>
+      </w:r>
+      <w:r>
+        <w:rPr>
+          <w:rFonts w:ascii="Segoe UI" w:eastAsia="Times New Roman" w:hAnsi="Segoe UI" w:cs="Segoe UI"/>
+          <w:color w:val="333333"/>
+          <w:sz w:val="27"/>
+          <w:szCs w:val="27"/>
+          <w:lang w:val="ru-RU"/>
+        </w:rPr>
+        <w:t xml:space="preserve"> </w:t>
+      </w:r>
+      <w:r>
+        <w:rPr>
+          <w:rFonts w:ascii="Segoe UI" w:eastAsia="Times New Roman" w:hAnsi="Segoe UI" w:cs="Segoe UI"/>
+          <w:color w:val="333333"/>
+          <w:sz w:val="27"/>
+          <w:szCs w:val="27"/>
+          <w:lang w:val="ru-RU"/>
+        </w:rPr>
+        <w:t>рендер</w:t>
+      </w:r>
+      <w:r>
+        <w:rPr>
+          <w:rFonts w:ascii="Segoe UI" w:eastAsia="Times New Roman" w:hAnsi="Segoe UI" w:cs="Segoe UI"/>
+          <w:color w:val="333333"/>
+          <w:sz w:val="27"/>
+          <w:szCs w:val="27"/>
+          <w:lang w:val="ru-RU"/>
+        </w:rPr>
+        <w:t xml:space="preserve"> </w:t>
+      </w:r>
+      <w:r>
+        <w:rPr>
+          <w:rFonts w:ascii="Segoe UI" w:eastAsia="Times New Roman" w:hAnsi="Segoe UI" w:cs="Segoe UI"/>
+          <w:color w:val="333333"/>
+          <w:sz w:val="27"/>
+          <w:szCs w:val="27"/>
+          <w:lang w:val="ru-RU"/>
+        </w:rPr>
+        <w:t>на</w:t>
+      </w:r>
+      <w:r>
+        <w:rPr>
+          <w:rFonts w:ascii="Segoe UI" w:eastAsia="Times New Roman" w:hAnsi="Segoe UI" w:cs="Segoe UI"/>
+          <w:color w:val="333333"/>
+          <w:sz w:val="27"/>
+          <w:szCs w:val="27"/>
+          <w:lang w:val="ru-RU"/>
+        </w:rPr>
+        <w:t xml:space="preserve"> </w:t>
+      </w:r>
+      <w:r>
+        <w:rPr>
+          <w:rFonts w:ascii="Segoe UI" w:eastAsia="Times New Roman" w:hAnsi="Segoe UI" w:cs="Segoe UI"/>
+          <w:color w:val="333333"/>
+          <w:sz w:val="27"/>
+          <w:szCs w:val="27"/>
+          <w:lang w:val="ru-RU"/>
+        </w:rPr>
+        <w:t>стороне</w:t>
+      </w:r>
+      <w:r>
+        <w:rPr>
+          <w:rFonts w:ascii="Segoe UI" w:eastAsia="Times New Roman" w:hAnsi="Segoe UI" w:cs="Segoe UI"/>
+          <w:color w:val="333333"/>
+          <w:sz w:val="27"/>
+          <w:szCs w:val="27"/>
+          <w:lang w:val="ru-RU"/>
+        </w:rPr>
+        <w:t xml:space="preserve"> </w:t>
+      </w:r>
+      <w:r>
+        <w:rPr>
+          <w:rFonts w:ascii="Segoe UI" w:eastAsia="Times New Roman" w:hAnsi="Segoe UI" w:cs="Segoe UI"/>
+          <w:color w:val="333333"/>
+          <w:sz w:val="27"/>
+          <w:szCs w:val="27"/>
+          <w:lang w:val="ru-RU"/>
+        </w:rPr>
+        <w:t>сервера</w:t>
+      </w:r>
+      <w:r>
+        <w:rPr>
+          <w:rFonts w:ascii="Segoe UI" w:eastAsia="Times New Roman" w:hAnsi="Segoe UI" w:cs="Segoe UI"/>
+          <w:color w:val="333333"/>
+          <w:sz w:val="27"/>
+          <w:szCs w:val="27"/>
+          <w:lang w:val="ru-RU"/>
+        </w:rPr>
+        <w:t xml:space="preserve"> </w:t>
+      </w:r>
+      <w:r>
+        <w:rPr>
+          <w:rFonts w:ascii="Segoe UI" w:eastAsia="Times New Roman" w:hAnsi="Segoe UI" w:cs="Segoe UI"/>
+          <w:color w:val="333333"/>
+          <w:sz w:val="27"/>
+          <w:szCs w:val="27"/>
+          <w:lang w:val="ru-RU"/>
+        </w:rPr>
+        <w:t>что</w:t>
+      </w:r>
+      <w:r>
+        <w:rPr>
+          <w:rFonts w:ascii="Segoe UI" w:eastAsia="Times New Roman" w:hAnsi="Segoe UI" w:cs="Segoe UI"/>
+          <w:color w:val="333333"/>
+          <w:sz w:val="27"/>
+          <w:szCs w:val="27"/>
+          <w:lang w:val="ru-RU"/>
+        </w:rPr>
+        <w:t xml:space="preserve"> </w:t>
+      </w:r>
+      <w:r>
+        <w:rPr>
+          <w:rFonts w:ascii="Segoe UI" w:eastAsia="Times New Roman" w:hAnsi="Segoe UI" w:cs="Segoe UI"/>
+          <w:color w:val="333333"/>
+          <w:sz w:val="27"/>
+          <w:szCs w:val="27"/>
+          <w:lang w:val="ru-RU"/>
+        </w:rPr>
+        <w:t>бы</w:t>
+      </w:r>
+      <w:r>
+        <w:rPr>
+          <w:rFonts w:ascii="Segoe UI" w:eastAsia="Times New Roman" w:hAnsi="Segoe UI" w:cs="Segoe UI"/>
+          <w:color w:val="333333"/>
+          <w:sz w:val="27"/>
+          <w:szCs w:val="27"/>
+          <w:lang w:val="ru-RU"/>
+        </w:rPr>
+        <w:t xml:space="preserve"> </w:t>
+      </w:r>
+      <w:r>
+        <w:rPr>
+          <w:rFonts w:ascii="Segoe UI" w:eastAsia="Times New Roman" w:hAnsi="Segoe UI" w:cs="Segoe UI"/>
+          <w:color w:val="333333"/>
+          <w:sz w:val="27"/>
+          <w:szCs w:val="27"/>
+          <w:lang w:val="ru-RU"/>
+        </w:rPr>
+        <w:t>получить</w:t>
+      </w:r>
+      <w:r>
+        <w:rPr>
+          <w:rFonts w:ascii="Segoe UI" w:eastAsia="Times New Roman" w:hAnsi="Segoe UI" w:cs="Segoe UI"/>
+          <w:color w:val="333333"/>
+          <w:sz w:val="27"/>
+          <w:szCs w:val="27"/>
+          <w:lang w:val="ru-RU"/>
+        </w:rPr>
+        <w:t xml:space="preserve"> </w:t>
+      </w:r>
+      <w:r>
+        <w:rPr>
+          <w:rFonts w:ascii="Segoe UI" w:eastAsia="Times New Roman" w:hAnsi="Segoe UI" w:cs="Segoe UI"/>
+          <w:color w:val="333333"/>
+          <w:sz w:val="27"/>
+          <w:szCs w:val="27"/>
+          <w:lang w:val="ru-RU"/>
+        </w:rPr>
+        <w:t>первую значимую картинку как можно быстрее</w:t>
+      </w:r>
+      <w:r>
+        <w:rPr>
+          <w:rFonts w:ascii="Segoe UI" w:eastAsia="Times New Roman" w:hAnsi="Segoe UI" w:cs="Segoe UI"/>
+          <w:color w:val="333333"/>
+          <w:sz w:val="27"/>
+          <w:szCs w:val="27"/>
+          <w:lang w:val="ru-RU"/>
+        </w:rPr>
+        <w:t>,</w:t>
+      </w:r>
+      <w:r>
+        <w:rPr>
+          <w:rFonts w:ascii="Segoe UI" w:eastAsia="Times New Roman" w:hAnsi="Segoe UI" w:cs="Segoe UI"/>
+          <w:color w:val="333333"/>
+          <w:sz w:val="27"/>
+          <w:szCs w:val="27"/>
+          <w:lang w:val="ru-RU"/>
+        </w:rPr>
+        <w:t xml:space="preserve"> а так же добавьте немного </w:t>
+      </w:r>
+      <w:r>
+        <w:rPr>
+          <w:rFonts w:ascii="Segoe UI" w:eastAsia="Times New Roman" w:hAnsi="Segoe UI" w:cs="Segoe UI"/>
+          <w:color w:val="333333"/>
+          <w:sz w:val="27"/>
+          <w:szCs w:val="27"/>
+        </w:rPr>
+        <w:t>JavaScript</w:t>
+      </w:r>
+      <w:r>
+        <w:rPr>
+          <w:rFonts w:ascii="Segoe UI" w:eastAsia="Times New Roman" w:hAnsi="Segoe UI" w:cs="Segoe UI"/>
+          <w:color w:val="333333"/>
+          <w:sz w:val="27"/>
+          <w:szCs w:val="27"/>
+          <w:lang w:val="ru-RU"/>
+        </w:rPr>
+        <w:t>’</w:t>
+      </w:r>
+      <w:r>
+        <w:rPr>
+          <w:rFonts w:ascii="Segoe UI" w:eastAsia="Times New Roman" w:hAnsi="Segoe UI" w:cs="Segoe UI"/>
+          <w:color w:val="333333"/>
+          <w:sz w:val="27"/>
+          <w:szCs w:val="27"/>
+          <w:lang w:val="ru-RU"/>
+        </w:rPr>
+        <w:t>а что бы привести время интерактивности к времени первой значимой картинки</w:t>
+      </w:r>
+      <w:r>
+        <w:rPr>
+          <w:rFonts w:ascii="Segoe UI" w:eastAsia="Times New Roman" w:hAnsi="Segoe UI" w:cs="Segoe UI"/>
+          <w:color w:val="333333"/>
+          <w:sz w:val="27"/>
+          <w:szCs w:val="27"/>
+          <w:lang w:val="ru-RU"/>
+        </w:rPr>
+        <w:t>.</w:t>
+      </w:r>
+      <w:r>
+        <w:rPr>
+          <w:rFonts w:ascii="Segoe UI" w:eastAsia="Times New Roman" w:hAnsi="Segoe UI" w:cs="Segoe UI"/>
+          <w:color w:val="333333"/>
+          <w:sz w:val="27"/>
+          <w:szCs w:val="27"/>
+          <w:lang w:val="ru-RU"/>
+        </w:rPr>
+        <w:t xml:space="preserve"> А догрузить (или по запросу или когда позволит время) менее значимые функции страницы мы всегда успеем.</w:t>
+      </w:r>
+      <w:r>
+        <w:rPr>
+          <w:rFonts w:ascii="Segoe UI" w:eastAsia="Times New Roman" w:hAnsi="Segoe UI" w:cs="Segoe UI"/>
+          <w:color w:val="333333"/>
+          <w:sz w:val="27"/>
+          <w:szCs w:val="27"/>
+          <w:lang w:val="ru-RU"/>
+        </w:rPr>
+        <w:t xml:space="preserve"> </w:t>
+      </w:r>
+      <w:r>
+        <w:rPr>
+          <w:rFonts w:ascii="Segoe UI" w:eastAsia="Times New Roman" w:hAnsi="Segoe UI" w:cs="Segoe UI"/>
+          <w:color w:val="333333"/>
+          <w:sz w:val="27"/>
+          <w:szCs w:val="27"/>
+          <w:lang w:val="ru-RU"/>
+        </w:rPr>
+        <w:t>К</w:t>
+      </w:r>
+      <w:r>
+        <w:rPr>
+          <w:rFonts w:ascii="Segoe UI" w:eastAsia="Times New Roman" w:hAnsi="Segoe UI" w:cs="Segoe UI"/>
+          <w:color w:val="333333"/>
+          <w:sz w:val="27"/>
+          <w:szCs w:val="27"/>
+          <w:lang w:val="ru-RU"/>
+        </w:rPr>
+        <w:t xml:space="preserve"> </w:t>
+      </w:r>
+      <w:r>
+        <w:rPr>
+          <w:rFonts w:ascii="Segoe UI" w:eastAsia="Times New Roman" w:hAnsi="Segoe UI" w:cs="Segoe UI"/>
+          <w:color w:val="333333"/>
+          <w:sz w:val="27"/>
+          <w:szCs w:val="27"/>
+          <w:lang w:val="ru-RU"/>
+        </w:rPr>
+        <w:t>сожалению</w:t>
+      </w:r>
+      <w:r>
+        <w:rPr>
+          <w:rFonts w:ascii="Segoe UI" w:eastAsia="Times New Roman" w:hAnsi="Segoe UI" w:cs="Segoe UI"/>
+          <w:color w:val="333333"/>
+          <w:sz w:val="27"/>
+          <w:szCs w:val="27"/>
+          <w:lang w:val="ru-RU"/>
+        </w:rPr>
+        <w:t xml:space="preserve">, </w:t>
+      </w:r>
+      <w:r>
+        <w:rPr>
+          <w:rFonts w:ascii="Segoe UI" w:eastAsia="Times New Roman" w:hAnsi="Segoe UI" w:cs="Segoe UI"/>
+          <w:color w:val="333333"/>
+          <w:sz w:val="27"/>
+          <w:szCs w:val="27"/>
+          <w:lang w:val="ru-RU"/>
+        </w:rPr>
+        <w:t>как</w:t>
+      </w:r>
+      <w:r>
+        <w:rPr>
+          <w:rFonts w:ascii="Segoe UI" w:eastAsia="Times New Roman" w:hAnsi="Segoe UI" w:cs="Segoe UI"/>
+          <w:color w:val="333333"/>
+          <w:sz w:val="27"/>
+          <w:szCs w:val="27"/>
+          <w:lang w:val="ru-RU"/>
+        </w:rPr>
+        <w:t xml:space="preserve"> </w:t>
+      </w:r>
+      <w:r>
+        <w:rPr>
+          <w:rFonts w:ascii="Segoe UI" w:eastAsia="Times New Roman" w:hAnsi="Segoe UI" w:cs="Segoe UI"/>
+          <w:color w:val="333333"/>
+          <w:sz w:val="27"/>
+          <w:szCs w:val="27"/>
+          <w:lang w:val="ru-RU"/>
+        </w:rPr>
+        <w:t>заметил</w:t>
+      </w:r>
+      <w:r>
+        <w:rPr>
+          <w:rFonts w:ascii="Segoe UI" w:eastAsia="Times New Roman" w:hAnsi="Segoe UI" w:cs="Segoe UI"/>
+          <w:color w:val="333333"/>
+          <w:sz w:val="27"/>
+          <w:szCs w:val="27"/>
+          <w:lang w:val="ru-RU"/>
+        </w:rPr>
+        <w:t xml:space="preserve"> </w:t>
+      </w:r>
+      <w:r>
+        <w:rPr>
+          <w:rFonts w:ascii="Segoe UI" w:eastAsia="Times New Roman" w:hAnsi="Segoe UI" w:cs="Segoe UI"/>
+          <w:color w:val="333333"/>
+          <w:sz w:val="27"/>
+          <w:szCs w:val="27"/>
+          <w:lang w:val="ru-RU"/>
+        </w:rPr>
+        <w:t>Пол</w:t>
+      </w:r>
+      <w:r>
+        <w:rPr>
+          <w:rFonts w:ascii="Segoe UI" w:eastAsia="Times New Roman" w:hAnsi="Segoe UI" w:cs="Segoe UI"/>
+          <w:color w:val="333333"/>
+          <w:sz w:val="27"/>
+          <w:szCs w:val="27"/>
+          <w:lang w:val="ru-RU"/>
+        </w:rPr>
+        <w:t xml:space="preserve"> </w:t>
+      </w:r>
+      <w:r>
+        <w:rPr>
+          <w:rFonts w:ascii="Segoe UI" w:eastAsia="Times New Roman" w:hAnsi="Segoe UI" w:cs="Segoe UI"/>
+          <w:color w:val="333333"/>
+          <w:sz w:val="27"/>
+          <w:szCs w:val="27"/>
+          <w:lang w:val="ru-RU"/>
+        </w:rPr>
+        <w:t>Льюис</w:t>
+      </w:r>
+      <w:r>
+        <w:rPr>
+          <w:rFonts w:ascii="Segoe UI" w:eastAsia="Times New Roman" w:hAnsi="Segoe UI" w:cs="Segoe UI"/>
+          <w:color w:val="333333"/>
+          <w:sz w:val="27"/>
+          <w:szCs w:val="27"/>
+        </w:rPr>
+        <w:t> </w:t>
+      </w:r>
+      <w:r>
+        <w:rPr>
+          <w:rFonts w:ascii="Segoe UI" w:eastAsia="Times New Roman" w:hAnsi="Segoe UI" w:cs="Segoe UI"/>
+          <w:color w:val="333333"/>
+          <w:sz w:val="27"/>
+          <w:szCs w:val="27"/>
+          <w:lang w:val="ru-RU"/>
         </w:rPr>
         <w:t>(</w:t>
       </w:r>
@@ -12514,7 +14860,45 @@
             <w:sz w:val="27"/>
             <w:szCs w:val="27"/>
           </w:rPr>
-          <w:t>Paul Lewis noticed</w:t>
+          <w:t>Paul</w:t>
+        </w:r>
+        <w:r>
+          <w:rPr>
+            <w:rFonts w:ascii="Segoe UI" w:eastAsia="Times New Roman" w:hAnsi="Segoe UI" w:cs="Segoe UI"/>
+            <w:color w:val="41B7D8"/>
+            <w:sz w:val="27"/>
+            <w:szCs w:val="27"/>
+            <w:lang w:val="ru-RU"/>
+          </w:rPr>
+          <w:t xml:space="preserve"> </w:t>
+        </w:r>
+        <w:r>
+          <w:rPr>
+            <w:rFonts w:ascii="Segoe UI" w:eastAsia="Times New Roman" w:hAnsi="Segoe UI" w:cs="Segoe UI"/>
+            <w:color w:val="41B7D8"/>
+            <w:sz w:val="27"/>
+            <w:szCs w:val="27"/>
+          </w:rPr>
+          <w:t>Lewis</w:t>
+        </w:r>
+        <w:r>
+          <w:rPr>
+            <w:rFonts w:ascii="Segoe UI" w:eastAsia="Times New Roman" w:hAnsi="Segoe UI" w:cs="Segoe UI"/>
+            <w:color w:val="41B7D8"/>
+            <w:sz w:val="27"/>
+            <w:szCs w:val="27"/>
+            <w:lang w:val="ru-RU"/>
+          </w:rPr>
+          <w:t xml:space="preserve"> </w:t>
+        </w:r>
+        <w:r>
+          <w:rPr>
+            <w:rFonts w:ascii="Segoe UI" w:eastAsia="Times New Roman" w:hAnsi="Segoe UI" w:cs="Segoe UI"/>
+            <w:color w:val="41B7D8"/>
+            <w:sz w:val="27"/>
+            <w:szCs w:val="27"/>
+          </w:rPr>
+          <w:t>noticed</w:t>
         </w:r>
       </w:hyperlink>
       <w:r>
@@ -12523,17 +14907,100 @@
           <w:color w:val="333333"/>
           <w:sz w:val="27"/>
           <w:szCs w:val="27"/>
-        </w:rPr>
-        <w:t>)</w:t>
-      </w:r>
-      <w:r>
-        <w:rPr>
-          <w:rFonts w:ascii="Segoe UI" w:eastAsia="Times New Roman" w:hAnsi="Segoe UI" w:cs="Segoe UI"/>
-          <w:color w:val="333333"/>
-          <w:sz w:val="27"/>
-          <w:szCs w:val="27"/>
-        </w:rPr>
-        <w:t>, frameworks typically have no concept of priority that can be surfaced to developers, and hence progressive booting is difficult to implement with most libraries and frameworks. If you have the time and resources, use this strategy to ultimately boost performance.</w:t>
+          <w:lang w:val="ru-RU"/>
+        </w:rPr>
+        <w:t xml:space="preserve">), </w:t>
+      </w:r>
+      <w:r>
+        <w:rPr>
+          <w:rFonts w:ascii="Segoe UI" w:eastAsia="Times New Roman" w:hAnsi="Segoe UI" w:cs="Segoe UI"/>
+          <w:color w:val="333333"/>
+          <w:sz w:val="27"/>
+          <w:szCs w:val="27"/>
+          <w:lang w:val="ru-RU"/>
+        </w:rPr>
+        <w:t>в большинстве своем фреймворки не берут во внимание понятие приоритетности которое можно было бы использовать разработчику</w:t>
+      </w:r>
+      <w:r>
+        <w:rPr>
+          <w:rFonts w:ascii="Segoe UI" w:eastAsia="Times New Roman" w:hAnsi="Segoe UI" w:cs="Segoe UI"/>
+          <w:color w:val="333333"/>
+          <w:sz w:val="27"/>
+          <w:szCs w:val="27"/>
+          <w:lang w:val="ru-RU"/>
+        </w:rPr>
+        <w:t xml:space="preserve">, </w:t>
+      </w:r>
+      <w:r>
+        <w:rPr>
+          <w:rFonts w:ascii="Segoe UI" w:eastAsia="Times New Roman" w:hAnsi="Segoe UI" w:cs="Segoe UI"/>
+          <w:color w:val="333333"/>
+          <w:sz w:val="27"/>
+          <w:szCs w:val="27"/>
+          <w:lang w:val="ru-RU"/>
+        </w:rPr>
+        <w:t>и</w:t>
+      </w:r>
+      <w:r>
+        <w:rPr>
+          <w:rFonts w:ascii="Segoe UI" w:eastAsia="Times New Roman" w:hAnsi="Segoe UI" w:cs="Segoe UI"/>
+          <w:color w:val="333333"/>
+          <w:sz w:val="27"/>
+          <w:szCs w:val="27"/>
+          <w:lang w:val="ru-RU"/>
+        </w:rPr>
+        <w:t xml:space="preserve"> </w:t>
+      </w:r>
+      <w:r>
+        <w:rPr>
+          <w:rFonts w:ascii="Segoe UI" w:eastAsia="Times New Roman" w:hAnsi="Segoe UI" w:cs="Segoe UI"/>
+          <w:color w:val="333333"/>
+          <w:sz w:val="27"/>
+          <w:szCs w:val="27"/>
+          <w:lang w:val="ru-RU"/>
+        </w:rPr>
+        <w:t xml:space="preserve">поэтому прогрессивную загрузку довольно сложно имплементировать с </w:t>
+      </w:r>
+      <w:r>
+        <w:rPr>
+          <w:rFonts w:ascii="Segoe UI" w:eastAsia="Times New Roman" w:hAnsi="Segoe UI" w:cs="Segoe UI"/>
+          <w:color w:val="333333"/>
+          <w:sz w:val="27"/>
+          <w:szCs w:val="27"/>
+          <w:lang w:val="ru-RU"/>
+        </w:rPr>
+        <w:lastRenderedPageBreak/>
+        <w:t>большинством библиотек и фреймворков</w:t>
+      </w:r>
+      <w:r>
+        <w:rPr>
+          <w:rFonts w:ascii="Segoe UI" w:eastAsia="Times New Roman" w:hAnsi="Segoe UI" w:cs="Segoe UI"/>
+          <w:color w:val="333333"/>
+          <w:sz w:val="27"/>
+          <w:szCs w:val="27"/>
+          <w:lang w:val="ru-RU"/>
+        </w:rPr>
+        <w:t xml:space="preserve">. </w:t>
+      </w:r>
+      <w:r>
+        <w:rPr>
+          <w:rFonts w:ascii="Segoe UI" w:eastAsia="Times New Roman" w:hAnsi="Segoe UI" w:cs="Segoe UI"/>
+          <w:color w:val="333333"/>
+          <w:sz w:val="27"/>
+          <w:szCs w:val="27"/>
+          <w:lang w:val="ru-RU"/>
+        </w:rPr>
+        <w:t>Если Вам позволяет время и ресурсы используйте эту стратегию что бы достичь идеальной загрузки</w:t>
+      </w:r>
+      <w:r>
+        <w:rPr>
+          <w:rFonts w:ascii="Segoe UI" w:eastAsia="Times New Roman" w:hAnsi="Segoe UI" w:cs="Segoe UI"/>
+          <w:color w:val="333333"/>
+          <w:sz w:val="27"/>
+          <w:szCs w:val="27"/>
+          <w:lang w:val="ru-RU"/>
+        </w:rPr>
+        <w:t>.</w:t>
       </w:r>
     </w:p>
     <w:p>
@@ -12550,6 +15017,7 @@
           <w:sz w:val="27"/>
           <w:szCs w:val="27"/>
           <w:bdr w:val="none" w:sz="0" w:space="0" w:color="auto" w:frame="1"/>
+          <w:lang w:val="ru-RU"/>
         </w:rPr>
       </w:pPr>
     </w:p>
@@ -12588,8 +15056,35 @@
           <w:sz w:val="27"/>
           <w:szCs w:val="27"/>
           <w:bdr w:val="none" w:sz="0" w:space="0" w:color="auto" w:frame="1"/>
-        </w:rPr>
-        <w:t>Are HTTP cache headers set properly?</w:t>
+          <w:lang w:val="ru-RU"/>
+        </w:rPr>
+        <w:t xml:space="preserve">Правильно ли настроены заголовки </w:t>
+      </w:r>
+      <w:r>
+        <w:rPr>
+          <w:rFonts w:ascii="Segoe UI" w:eastAsia="Times New Roman" w:hAnsi="Segoe UI" w:cs="Segoe UI"/>
+          <w:b/>
+          <w:bCs/>
+          <w:color w:val="333333"/>
+          <w:sz w:val="27"/>
+          <w:szCs w:val="27"/>
+          <w:bdr w:val="none" w:sz="0" w:space="0" w:color="auto" w:frame="1"/>
+        </w:rPr>
+        <w:t>HTTP</w:t>
+      </w:r>
+      <w:bookmarkStart w:id="0" w:name="_GoBack"/>
+      <w:bookmarkEnd w:id="0"/>
+      <w:r>
+        <w:rPr>
+          <w:rFonts w:ascii="Segoe UI" w:eastAsia="Times New Roman" w:hAnsi="Segoe UI" w:cs="Segoe UI"/>
+          <w:b/>
+          <w:bCs/>
+          <w:color w:val="333333"/>
+          <w:sz w:val="27"/>
+          <w:szCs w:val="27"/>
+          <w:bdr w:val="none" w:sz="0" w:space="0" w:color="auto" w:frame="1"/>
+        </w:rPr>
+        <w:t>?</w:t>
       </w:r>
       <w:r>
         <w:rPr>
@@ -13276,7 +15771,6 @@
           <w:szCs w:val="27"/>
           <w:lang w:val="ru-RU"/>
         </w:rPr>
-        <w:lastRenderedPageBreak/>
         <w:t>По</w:t>
       </w:r>
       <w:r>
@@ -15692,7 +18186,18 @@
           <w:szCs w:val="27"/>
           <w:lang w:val="ru-RU"/>
         </w:rPr>
-        <w:t>Вместо этого вы можете использовать статические кнопки социальных сетей</w:t>
+        <w:t xml:space="preserve">Вместо этого вы можете использовать </w:t>
+      </w:r>
+      <w:r>
+        <w:rPr>
+          <w:rFonts w:ascii="Segoe UI" w:eastAsia="Times New Roman" w:hAnsi="Segoe UI" w:cs="Segoe UI"/>
+          <w:color w:val="333333"/>
+          <w:sz w:val="27"/>
+          <w:szCs w:val="27"/>
+          <w:lang w:val="ru-RU"/>
+        </w:rPr>
+        <w:lastRenderedPageBreak/>
+        <w:t>статические кнопки социальных сетей</w:t>
       </w:r>
       <w:r>
         <w:rPr>
@@ -16536,17 +19041,7 @@
             <w:sz w:val="27"/>
             <w:szCs w:val="27"/>
           </w:rPr>
-          <w:t xml:space="preserve">code </w:t>
-        </w:r>
-        <w:r>
-          <w:rPr>
-            <w:rFonts w:ascii="Segoe UI" w:eastAsia="Times New Roman" w:hAnsi="Segoe UI" w:cs="Segoe UI"/>
-            <w:color w:val="41B7D8"/>
-            <w:sz w:val="27"/>
-            <w:szCs w:val="27"/>
-          </w:rPr>
-          <w:lastRenderedPageBreak/>
-          <w:t>snippet</w:t>
+          <w:t>code snippet</w:t>
         </w:r>
       </w:hyperlink>
       <w:r>
@@ -17381,6 +19876,7 @@
           <w:shd w:val="clear" w:color="auto" w:fill="FFFFFF"/>
           <w:lang w:val="ru-RU"/>
         </w:rPr>
+        <w:lastRenderedPageBreak/>
         <w:t>Вы также могли бы использовать клиентские подсказки, (</w:t>
       </w:r>
       <w:hyperlink r:id="rId65" w:history="1">
@@ -18396,7 +20892,6 @@
           <w:bdr w:val="none" w:sz="0" w:space="0" w:color="auto" w:frame="1"/>
           <w:shd w:val="clear" w:color="auto" w:fill="F5F2F0"/>
         </w:rPr>
-        <w:lastRenderedPageBreak/>
         <w:t>opt</w:t>
       </w:r>
       <w:r>
@@ -19739,7 +22234,17 @@
           <w:sz w:val="27"/>
           <w:szCs w:val="27"/>
         </w:rPr>
-        <w:t> is great, and you can use WOFF and OTF as fallbacks for browsers that don’t support it. Also, choose one of the strategies from Zach Leatherman’s “</w:t>
+        <w:t xml:space="preserve"> is great, and you can use WOFF and OTF as fallbacks for browsers that don’t support it. Also, choose one of </w:t>
+      </w:r>
+      <w:r>
+        <w:rPr>
+          <w:rFonts w:ascii="Segoe UI" w:eastAsia="Times New Roman" w:hAnsi="Segoe UI" w:cs="Segoe UI"/>
+          <w:color w:val="333333"/>
+          <w:sz w:val="27"/>
+          <w:szCs w:val="27"/>
+        </w:rPr>
+        <w:lastRenderedPageBreak/>
+        <w:t>the strategies from Zach Leatherman’s “</w:t>
       </w:r>
       <w:hyperlink r:id="rId79" w:history="1">
         <w:r>
@@ -19788,7 +22293,6 @@
         <w:rPr>
           <w:noProof/>
         </w:rPr>
-        <w:lastRenderedPageBreak/>
         <w:drawing>
           <wp:inline distT="0" distB="0" distL="0" distR="0" wp14:anchorId="04DD6D16" wp14:editId="3DAEA967">
             <wp:extent cx="5943600" cy="3609067"/>
@@ -20207,7 +22711,17 @@
           <w:sz w:val="27"/>
           <w:szCs w:val="27"/>
         </w:rPr>
-        <w:t> of the page, thus reducing roundtrips. Due to the limited size of packages exchanged during the slow start phase, your budget for critical CSS is around 14 KB. If you go beyond that, the browser will need addition roundtrips to fetch more styles. </w:t>
+        <w:t xml:space="preserve"> of the page, thus reducing roundtrips. Due to the limited size of packages exchanged during </w:t>
+      </w:r>
+      <w:r>
+        <w:rPr>
+          <w:rFonts w:ascii="Segoe UI" w:eastAsia="Times New Roman" w:hAnsi="Segoe UI" w:cs="Segoe UI"/>
+          <w:color w:val="333333"/>
+          <w:sz w:val="27"/>
+          <w:szCs w:val="27"/>
+        </w:rPr>
+        <w:lastRenderedPageBreak/>
+        <w:t>the slow start phase, your budget for critical CSS is around 14 KB. If you go beyond that, the browser will need addition roundtrips to fetch more styles. </w:t>
       </w:r>
       <w:hyperlink r:id="rId88" w:history="1">
         <w:r>
@@ -20290,7 +22804,6 @@
           <w:sz w:val="27"/>
           <w:szCs w:val="27"/>
         </w:rPr>
-        <w:lastRenderedPageBreak/>
         <w:t>With HTTP/2, critical CSS could be stored in a separate CSS file and delivered via a server push without bloating the HTML. The catch is that server pushing isn’t supported consistently and has some caching issues (see slide 114 onwards of </w:t>
       </w:r>
       <w:hyperlink r:id="rId91" w:history="1">
@@ -21188,7 +23701,7 @@
           <w:sz w:val="27"/>
           <w:szCs w:val="27"/>
         </w:rPr>
-        <w:t xml:space="preserve"> — for example, to limit the scope of the browser’s styles, of layout and paint work for off-canvas navigation, or of third-party widgets. Make sure that there is no lag when scrolling the page or when an element is animated, and that you’re consistently hitting 60 frames per second. If that’s not possible, then at least making the frames per second consistent is preferable to a mixed </w:t>
+        <w:t xml:space="preserve"> — for example, to </w:t>
       </w:r>
       <w:r>
         <w:rPr>
@@ -21198,7 +23711,7 @@
           <w:szCs w:val="27"/>
         </w:rPr>
         <w:lastRenderedPageBreak/>
-        <w:t>range of 60 to 15. Use CSS’ </w:t>
+        <w:t>limit the scope of the browser’s styles, of layout and paint work for off-canvas navigation, or of third-party widgets. Make sure that there is no lag when scrolling the page or when an element is animated, and that you’re consistently hitting 60 frames per second. If that’s not possible, then at least making the frames per second consistent is preferable to a mixed range of 60 to 15. Use CSS’ </w:t>
       </w:r>
       <w:hyperlink r:id="rId107" w:anchor="feat=will-change" w:history="1">
         <w:r>
@@ -21859,7 +24372,17 @@
           <w:sz w:val="27"/>
           <w:szCs w:val="27"/>
         </w:rPr>
-        <w:t>; it isn’t going anywhere; and, in most cases, you’re better off with it. The investment will be quite significant, but you’ll need to move to HTTP/2 sooner or later. On top of that, you can get a</w:t>
+        <w:t xml:space="preserve">; it isn’t going anywhere; and, in most cases, you’re better off with it. The investment will be quite significant, but you’ll need to move to HTTP/2 sooner or later. On top of that, you can get </w:t>
+      </w:r>
+      <w:r>
+        <w:rPr>
+          <w:rFonts w:ascii="Segoe UI" w:hAnsi="Segoe UI" w:cs="Segoe UI"/>
+          <w:color w:val="333333"/>
+          <w:sz w:val="27"/>
+          <w:szCs w:val="27"/>
+        </w:rPr>
+        <w:lastRenderedPageBreak/>
+        <w:t>a</w:t>
       </w:r>
       <w:r>
         <w:rPr>
@@ -21924,7 +24447,6 @@
           <w:szCs w:val="27"/>
           <w:bdr w:val="none" w:sz="0" w:space="0" w:color="auto" w:frame="1"/>
         </w:rPr>
-        <w:lastRenderedPageBreak/>
         <w:drawing>
           <wp:inline distT="0" distB="0" distL="0" distR="0" wp14:anchorId="70A5A809" wp14:editId="1E2C5663">
             <wp:extent cx="3807460" cy="1842135"/>
@@ -22369,7 +24891,17 @@
           <w:sz w:val="27"/>
           <w:szCs w:val="27"/>
         </w:rPr>
-        <w:t>. The compression of a large package will benefit from dictionary reuse, whereas small separate packages will not. There’s standard work to address that, but it’s far out for now. Secondly, browsers have</w:t>
+        <w:t xml:space="preserve">. The compression of a large package will benefit from dictionary </w:t>
+      </w:r>
+      <w:r>
+        <w:rPr>
+          <w:rFonts w:ascii="Segoe UI" w:hAnsi="Segoe UI" w:cs="Segoe UI"/>
+          <w:color w:val="333333"/>
+          <w:sz w:val="27"/>
+          <w:szCs w:val="27"/>
+        </w:rPr>
+        <w:lastRenderedPageBreak/>
+        <w:t>reuse, whereas small separate packages will not. There’s standard work to address that, but it’s far out for now. Secondly, browsers have</w:t>
       </w:r>
       <w:r>
         <w:rPr>
@@ -22390,19 +24922,7 @@
           <w:szCs w:val="27"/>
           <w:bdr w:val="none" w:sz="0" w:space="0" w:color="auto" w:frame="1"/>
         </w:rPr>
-        <w:t xml:space="preserve">not yet been </w:t>
-      </w:r>
-      <w:r>
-        <w:rPr>
-          <w:rStyle w:val="Strong"/>
-          <w:rFonts w:ascii="Segoe UI" w:eastAsiaTheme="majorEastAsia" w:hAnsi="Segoe UI" w:cs="Segoe UI"/>
-          <w:color w:val="333333"/>
-          <w:sz w:val="27"/>
-          <w:szCs w:val="27"/>
-          <w:bdr w:val="none" w:sz="0" w:space="0" w:color="auto" w:frame="1"/>
-        </w:rPr>
-        <w:lastRenderedPageBreak/>
-        <w:t>optimized</w:t>
+        <w:t>not yet been optimized</w:t>
       </w:r>
       <w:r>
         <w:rPr>
@@ -23045,6 +25565,7 @@
           <w:sz w:val="27"/>
           <w:szCs w:val="27"/>
         </w:rPr>
+        <w:lastRenderedPageBreak/>
         <w:t>What to do? If you’re running over HTTP/2, sending around</w:t>
       </w:r>
       <w:r>
@@ -23085,17 +25606,7 @@
           <w:sz w:val="27"/>
           <w:szCs w:val="27"/>
         </w:rPr>
-        <w:t xml:space="preserve">seems like a decent compromise (and isn’t too bad for legacy </w:t>
-      </w:r>
-      <w:r>
-        <w:rPr>
-          <w:rFonts w:ascii="Segoe UI" w:hAnsi="Segoe UI" w:cs="Segoe UI"/>
-          <w:color w:val="333333"/>
-          <w:sz w:val="27"/>
-          <w:szCs w:val="27"/>
-        </w:rPr>
-        <w:lastRenderedPageBreak/>
-        <w:t>browsers). Experiment and measure to find the right balance for your website.</w:t>
+        <w:t>seems like a decent compromise (and isn’t too bad for legacy browsers). Experiment and measure to find the right balance for your website.</w:t>
       </w:r>
     </w:p>
     <w:p>
@@ -30041,7 +32552,27 @@
           <w:szCs w:val="27"/>
           <w:lang w:val="ru-RU"/>
         </w:rPr>
-        <w:t>не забудьте промониторить предупреждения смеси-контента, как активного так и пассивного</w:t>
+        <w:t xml:space="preserve">не забудьте промониторить предупреждения </w:t>
+      </w:r>
+      <w:r>
+        <w:rPr>
+          <w:rFonts w:ascii="Segoe UI" w:hAnsi="Segoe UI" w:cs="Segoe UI"/>
+          <w:color w:val="333333"/>
+          <w:sz w:val="27"/>
+          <w:szCs w:val="27"/>
+          <w:lang w:val="ru-RU"/>
+        </w:rPr>
+        <w:t>микс</w:t>
+      </w:r>
+      <w:r>
+        <w:rPr>
+          <w:rFonts w:ascii="Segoe UI" w:hAnsi="Segoe UI" w:cs="Segoe UI"/>
+          <w:color w:val="333333"/>
+          <w:sz w:val="27"/>
+          <w:szCs w:val="27"/>
+          <w:lang w:val="ru-RU"/>
+        </w:rPr>
+        <w:t>-контента, как активного так и пассивного</w:t>
       </w:r>
       <w:r>
         <w:rPr>
@@ -30248,7 +32779,27 @@
           <w:szCs w:val="27"/>
           <w:lang w:val="ru-RU"/>
         </w:rPr>
-        <w:t>на содержание смеси контента</w:t>
+        <w:t xml:space="preserve">на содержание </w:t>
+      </w:r>
+      <w:r>
+        <w:rPr>
+          <w:rFonts w:ascii="Segoe UI" w:hAnsi="Segoe UI" w:cs="Segoe UI"/>
+          <w:color w:val="333333"/>
+          <w:sz w:val="27"/>
+          <w:szCs w:val="27"/>
+          <w:lang w:val="ru-RU"/>
+        </w:rPr>
+        <w:t>микс-</w:t>
+      </w:r>
+      <w:r>
+        <w:rPr>
+          <w:rFonts w:ascii="Segoe UI" w:hAnsi="Segoe UI" w:cs="Segoe UI"/>
+          <w:color w:val="333333"/>
+          <w:sz w:val="27"/>
+          <w:szCs w:val="27"/>
+          <w:lang w:val="ru-RU"/>
+        </w:rPr>
+        <w:t>контента</w:t>
       </w:r>
       <w:r>
         <w:rPr>
@@ -30772,19 +33323,7 @@
             <w:sz w:val="27"/>
             <w:szCs w:val="27"/>
           </w:rPr>
-          <w:t>slided</w:t>
-        </w:r>
-        <w:bookmarkStart w:id="0" w:name="_GoBack"/>
-        <w:bookmarkEnd w:id="0"/>
-        <w:r>
-          <w:rPr>
-            <w:rStyle w:val="Hyperlink"/>
-            <w:rFonts w:ascii="Segoe UI" w:hAnsi="Segoe UI" w:cs="Segoe UI"/>
-            <w:color w:val="41B7D8"/>
-            <w:sz w:val="27"/>
-            <w:szCs w:val="27"/>
-          </w:rPr>
-          <w:t>eck</w:t>
+          <w:t>slidedeck</w:t>
         </w:r>
       </w:hyperlink>
       <w:r>
@@ -38585,7 +41124,6 @@
   <w:style w:type="character" w:default="1" w:styleId="DefaultParagraphFont">
     <w:name w:val="Default Paragraph Font"/>
     <w:uiPriority w:val="1"/>
-    <w:semiHidden/>
     <w:unhideWhenUsed/>
   </w:style>
   <w:style w:type="table" w:default="1" w:styleId="TableNormal">

</xml_diff>

<commit_message>
added points, all the headers
</commit_message>
<xml_diff>
--- a/checklist_rus.docx
+++ b/checklist_rus.docx
@@ -9,6 +9,8 @@
           <w:lang w:val="uk-UA"/>
         </w:rPr>
       </w:pPr>
+      <w:bookmarkStart w:id="0" w:name="_GoBack"/>
+      <w:bookmarkEnd w:id="0"/>
       <w:r>
         <w:rPr>
           <w:sz w:val="36"/>
@@ -15029,24 +15031,15 @@
         <w:textAlignment w:val="baseline"/>
         <w:rPr>
           <w:rFonts w:ascii="Segoe UI" w:eastAsia="Times New Roman" w:hAnsi="Segoe UI" w:cs="Segoe UI"/>
-          <w:color w:val="333333"/>
-          <w:sz w:val="27"/>
-          <w:szCs w:val="27"/>
-          <w:lang w:val="ru-RU"/>
-        </w:rPr>
-      </w:pPr>
-      <w:r>
-        <w:rPr>
-          <w:rFonts w:ascii="Segoe UI" w:eastAsia="Times New Roman" w:hAnsi="Segoe UI" w:cs="Segoe UI"/>
           <w:b/>
           <w:bCs/>
           <w:color w:val="333333"/>
           <w:sz w:val="27"/>
           <w:szCs w:val="27"/>
           <w:bdr w:val="none" w:sz="0" w:space="0" w:color="auto" w:frame="1"/>
-        </w:rPr>
-        <w:t xml:space="preserve">12. </w:t>
-      </w:r>
+          <w:lang w:val="ru-RU"/>
+        </w:rPr>
+      </w:pPr>
       <w:r>
         <w:rPr>
           <w:rFonts w:ascii="Segoe UI" w:eastAsia="Times New Roman" w:hAnsi="Segoe UI" w:cs="Segoe UI"/>
@@ -15058,7 +15051,7 @@
           <w:bdr w:val="none" w:sz="0" w:space="0" w:color="auto" w:frame="1"/>
           <w:lang w:val="ru-RU"/>
         </w:rPr>
-        <w:t xml:space="preserve">Правильно ли настроены заголовки </w:t>
+        <w:t xml:space="preserve">12. </w:t>
       </w:r>
       <w:r>
         <w:rPr>
@@ -15069,11 +15062,10 @@
           <w:sz w:val="27"/>
           <w:szCs w:val="27"/>
           <w:bdr w:val="none" w:sz="0" w:space="0" w:color="auto" w:frame="1"/>
-        </w:rPr>
-        <w:t>HTTP</w:t>
-      </w:r>
-      <w:bookmarkStart w:id="0" w:name="_GoBack"/>
-      <w:bookmarkEnd w:id="0"/>
+          <w:lang w:val="ru-RU"/>
+        </w:rPr>
+        <w:t xml:space="preserve">Правильно ли настроены заголовки </w:t>
+      </w:r>
       <w:r>
         <w:rPr>
           <w:rFonts w:ascii="Segoe UI" w:eastAsia="Times New Roman" w:hAnsi="Segoe UI" w:cs="Segoe UI"/>
@@ -15084,17 +15076,36 @@
           <w:szCs w:val="27"/>
           <w:bdr w:val="none" w:sz="0" w:space="0" w:color="auto" w:frame="1"/>
         </w:rPr>
+        <w:t>HTTP</w:t>
+      </w:r>
+      <w:r>
+        <w:rPr>
+          <w:rFonts w:ascii="Segoe UI" w:eastAsia="Times New Roman" w:hAnsi="Segoe UI" w:cs="Segoe UI"/>
+          <w:b/>
+          <w:bCs/>
+          <w:color w:val="333333"/>
+          <w:sz w:val="27"/>
+          <w:szCs w:val="27"/>
+          <w:bdr w:val="none" w:sz="0" w:space="0" w:color="auto" w:frame="1"/>
+          <w:lang w:val="ru-RU"/>
+        </w:rPr>
         <w:t>?</w:t>
       </w:r>
-      <w:r>
-        <w:rPr>
-          <w:rFonts w:ascii="Segoe UI" w:eastAsia="Times New Roman" w:hAnsi="Segoe UI" w:cs="Segoe UI"/>
-          <w:color w:val="333333"/>
-          <w:sz w:val="27"/>
-          <w:szCs w:val="27"/>
-        </w:rPr>
-        <w:br/>
-      </w:r>
+    </w:p>
+    <w:p>
+      <w:pPr>
+        <w:shd w:val="clear" w:color="auto" w:fill="FFFFFF"/>
+        <w:spacing w:after="0" w:line="240" w:lineRule="auto"/>
+        <w:ind w:right="360"/>
+        <w:textAlignment w:val="baseline"/>
+        <w:rPr>
+          <w:rFonts w:ascii="Segoe UI" w:eastAsia="Times New Roman" w:hAnsi="Segoe UI" w:cs="Segoe UI"/>
+          <w:color w:val="333333"/>
+          <w:sz w:val="27"/>
+          <w:szCs w:val="27"/>
+          <w:lang w:val="ru-RU"/>
+        </w:rPr>
+      </w:pPr>
       <w:r>
         <w:rPr>
           <w:rFonts w:ascii="Segoe UI" w:eastAsia="Times New Roman" w:hAnsi="Segoe UI" w:cs="Segoe UI"/>
@@ -18518,15 +18529,6 @@
         <w:textAlignment w:val="baseline"/>
         <w:rPr>
           <w:rFonts w:ascii="Segoe UI" w:eastAsia="Times New Roman" w:hAnsi="Segoe UI" w:cs="Segoe UI"/>
-          <w:color w:val="333333"/>
-          <w:sz w:val="27"/>
-          <w:szCs w:val="27"/>
-          <w:lang w:val="ru-RU"/>
-        </w:rPr>
-      </w:pPr>
-      <w:r>
-        <w:rPr>
-          <w:rFonts w:ascii="Segoe UI" w:eastAsia="Times New Roman" w:hAnsi="Segoe UI" w:cs="Segoe UI"/>
           <w:b/>
           <w:bCs/>
           <w:color w:val="333333"/>
@@ -18535,8 +18537,7 @@
           <w:bdr w:val="none" w:sz="0" w:space="0" w:color="auto" w:frame="1"/>
           <w:lang w:val="ru-RU"/>
         </w:rPr>
-        <w:t xml:space="preserve">14. </w:t>
-      </w:r>
+      </w:pPr>
       <w:r>
         <w:rPr>
           <w:rFonts w:ascii="Segoe UI" w:eastAsia="Times New Roman" w:hAnsi="Segoe UI" w:cs="Segoe UI"/>
@@ -18548,7 +18549,7 @@
           <w:bdr w:val="none" w:sz="0" w:space="0" w:color="auto" w:frame="1"/>
           <w:lang w:val="ru-RU"/>
         </w:rPr>
-        <w:t>Правильно</w:t>
+        <w:t xml:space="preserve">14. </w:t>
       </w:r>
       <w:r>
         <w:rPr>
@@ -18561,7 +18562,7 @@
           <w:bdr w:val="none" w:sz="0" w:space="0" w:color="auto" w:frame="1"/>
           <w:lang w:val="ru-RU"/>
         </w:rPr>
-        <w:t xml:space="preserve"> </w:t>
+        <w:t>Правильно</w:t>
       </w:r>
       <w:r>
         <w:rPr>
@@ -18574,7 +18575,7 @@
           <w:bdr w:val="none" w:sz="0" w:space="0" w:color="auto" w:frame="1"/>
           <w:lang w:val="ru-RU"/>
         </w:rPr>
-        <w:t>ли</w:t>
+        <w:t xml:space="preserve"> </w:t>
       </w:r>
       <w:r>
         <w:rPr>
@@ -18587,7 +18588,7 @@
           <w:bdr w:val="none" w:sz="0" w:space="0" w:color="auto" w:frame="1"/>
           <w:lang w:val="ru-RU"/>
         </w:rPr>
-        <w:t xml:space="preserve"> </w:t>
+        <w:t>ли</w:t>
       </w:r>
       <w:r>
         <w:rPr>
@@ -18600,7 +18601,7 @@
           <w:bdr w:val="none" w:sz="0" w:space="0" w:color="auto" w:frame="1"/>
           <w:lang w:val="ru-RU"/>
         </w:rPr>
-        <w:t>оптимизированы</w:t>
+        <w:t xml:space="preserve"> </w:t>
       </w:r>
       <w:r>
         <w:rPr>
@@ -18613,7 +18614,7 @@
           <w:bdr w:val="none" w:sz="0" w:space="0" w:color="auto" w:frame="1"/>
           <w:lang w:val="ru-RU"/>
         </w:rPr>
-        <w:t xml:space="preserve"> </w:t>
+        <w:t>оптимизированы</w:t>
       </w:r>
       <w:r>
         <w:rPr>
@@ -18626,7 +18627,7 @@
           <w:bdr w:val="none" w:sz="0" w:space="0" w:color="auto" w:frame="1"/>
           <w:lang w:val="ru-RU"/>
         </w:rPr>
-        <w:t>изображения</w:t>
+        <w:t xml:space="preserve"> </w:t>
       </w:r>
       <w:r>
         <w:rPr>
@@ -18639,18 +18640,36 @@
           <w:bdr w:val="none" w:sz="0" w:space="0" w:color="auto" w:frame="1"/>
           <w:lang w:val="ru-RU"/>
         </w:rPr>
+        <w:t>изображения</w:t>
+      </w:r>
+      <w:r>
+        <w:rPr>
+          <w:rFonts w:ascii="Segoe UI" w:eastAsia="Times New Roman" w:hAnsi="Segoe UI" w:cs="Segoe UI"/>
+          <w:b/>
+          <w:bCs/>
+          <w:color w:val="333333"/>
+          <w:sz w:val="27"/>
+          <w:szCs w:val="27"/>
+          <w:bdr w:val="none" w:sz="0" w:space="0" w:color="auto" w:frame="1"/>
+          <w:lang w:val="ru-RU"/>
+        </w:rPr>
         <w:t>?</w:t>
       </w:r>
-      <w:r>
-        <w:rPr>
-          <w:rFonts w:ascii="Segoe UI" w:eastAsia="Times New Roman" w:hAnsi="Segoe UI" w:cs="Segoe UI"/>
-          <w:color w:val="333333"/>
-          <w:sz w:val="27"/>
-          <w:szCs w:val="27"/>
-          <w:lang w:val="ru-RU"/>
-        </w:rPr>
-        <w:br/>
-      </w:r>
+    </w:p>
+    <w:p>
+      <w:pPr>
+        <w:shd w:val="clear" w:color="auto" w:fill="FFFFFF"/>
+        <w:spacing w:after="0" w:line="240" w:lineRule="auto"/>
+        <w:ind w:right="360"/>
+        <w:textAlignment w:val="baseline"/>
+        <w:rPr>
+          <w:rFonts w:ascii="Segoe UI" w:eastAsia="Times New Roman" w:hAnsi="Segoe UI" w:cs="Segoe UI"/>
+          <w:color w:val="333333"/>
+          <w:sz w:val="27"/>
+          <w:szCs w:val="27"/>
+          <w:lang w:val="ru-RU"/>
+        </w:rPr>
+      </w:pPr>
       <w:r>
         <w:rPr>
           <w:rFonts w:ascii="Segoe UI" w:eastAsia="Times New Roman" w:hAnsi="Segoe UI" w:cs="Segoe UI"/>

</xml_diff>